<commit_message>
updates docx template to include direct, indirect impacts, re  #4
</commit_message>
<xml_diff>
--- a/afrh_prj/docx/afrh_1.docx
+++ b/afrh_prj/docx/afrh_1.docx
@@ -218,15 +218,7 @@
           <w:shd w:fill="FFFF00" w:val="clear"/>
           <w:lang w:val="en-US"/>
         </w:rPr>
-        <w:t>URR#</w:t>
-      </w:r>
-      <w:r>
-        <w:rPr>
-          <w:rFonts w:eastAsia="Arial Unicode MS" w:cs="Arial Unicode MS"/>
-          <w:shd w:fill="FFFF00" w:val="clear"/>
-          <w:lang w:val="en-US"/>
-        </w:rPr>
-        <w:t>}}</w:t>
+        <w:t>URR#}}</w:t>
       </w:r>
       <w:r>
         <w:rPr>
@@ -288,22 +280,7 @@
           <w:shd w:fill="00FFFF" w:val="clear"/>
           <w:lang w:val="en-US"/>
         </w:rPr>
-        <w:t>AUTOMATIC DATE</w:t>
-      </w:r>
-      <w:r>
-        <w:rPr>
-          <w:rFonts w:eastAsia="Arial Unicode MS" w:cs="Arial Unicode MS"/>
-          <w:shd w:fill="00FFFF" w:val="clear"/>
-          <w:lang w:val="en-US"/>
-        </w:rPr>
-        <w:t>}}</w:t>
-      </w:r>
-      <w:r>
-        <w:rPr>
-          <w:rFonts w:eastAsia="Arial Unicode MS" w:cs="Arial Unicode MS"/>
-          <w:shd w:fill="00FFFF" w:val="clear"/>
-          <w:lang w:val="en-US"/>
-        </w:rPr>
+        <w:t>AUTOMATIC DATE}}</w:t>
         <w:tab/>
       </w:r>
       <w:r>
@@ -390,7 +367,7 @@
       </w:pPr>
       <w:r>
         <w:rPr>
-          <w:rFonts w:eastAsia="Times New Roman" w:cs="Times New Roman" w:ascii="Times New Roman" w:hAnsi="Times New Roman"/>
+          <w:rFonts w:eastAsia="Times New Roman" w:cs="Times New Roman"/>
           <w:b w:val="false"/>
           <w:bCs w:val="false"/>
           <w:i w:val="false"/>
@@ -419,7 +396,62 @@
           <w:shd w:fill="FFFF00" w:val="clear"/>
           <w:lang w:val="en-US"/>
         </w:rPr>
-        <w:t>Scope of Work Description</w:t>
+        <w:t>Scope of Work Description}} (Management Activity A, Description)</w:t>
+      </w:r>
+      <w:r>
+        <w:rPr>
+          <w:rFonts w:eastAsia="Arial Unicode MS" w:cs="Arial Unicode MS"/>
+          <w:lang w:val="en-US"/>
+        </w:rPr>
+        <w:t>…We need to discuss which SOW to pull.</w:t>
+      </w:r>
+    </w:p>
+    <w:p>
+      <w:pPr>
+        <w:pStyle w:val="Normal"/>
+        <w:rPr/>
+      </w:pPr>
+      <w:r>
+        <w:rPr/>
+      </w:r>
+    </w:p>
+    <w:p>
+      <w:pPr>
+        <w:pStyle w:val="Normal"/>
+        <w:rPr>
+          <w:rFonts w:ascii="Arial" w:hAnsi="Arial" w:eastAsia="Arial" w:cs="Arial"/>
+          <w:b/>
+          <w:b/>
+          <w:bCs/>
+          <w:smallCaps/>
+        </w:rPr>
+      </w:pPr>
+      <w:r>
+        <w:rPr>
+          <w:rFonts w:ascii="Arial" w:hAnsi="Arial"/>
+          <w:b/>
+          <w:bCs/>
+          <w:smallCaps/>
+          <w:lang w:val="en-US"/>
+        </w:rPr>
+        <w:t>Brief Description of Location:</w:t>
+      </w:r>
+    </w:p>
+    <w:p>
+      <w:pPr>
+        <w:pStyle w:val="Normal"/>
+        <w:rPr/>
+      </w:pPr>
+      <w:r>
+        <w:rPr>
+          <w:rFonts w:eastAsia="Arial Unicode MS" w:cs="Arial Unicode MS"/>
+          <w:b w:val="false"/>
+          <w:bCs w:val="false"/>
+          <w:smallCaps/>
+          <w:shd w:fill="FFFF00" w:val="clear"/>
+          <w:lang w:val="en-US"/>
+        </w:rPr>
+        <w:t>{{</w:t>
       </w:r>
       <w:r>
         <w:rPr>
@@ -427,42 +459,216 @@
           <w:shd w:fill="FFFF00" w:val="clear"/>
           <w:lang w:val="en-US"/>
         </w:rPr>
-        <w:t>}}</w:t>
-      </w:r>
+        <w:t>Project Area Notes}} (Management Activity A, Section 106 Review)</w:t>
+      </w:r>
+    </w:p>
+    <w:p>
+      <w:pPr>
+        <w:pStyle w:val="Normal"/>
+        <w:rPr/>
+      </w:pPr>
+      <w:r>
+        <w:rPr/>
+      </w:r>
+    </w:p>
+    <w:p>
+      <w:pPr>
+        <w:pStyle w:val="Normal"/>
+        <w:rPr>
+          <w:rFonts w:ascii="Arial" w:hAnsi="Arial" w:eastAsia="Arial" w:cs="Arial"/>
+          <w:b/>
+          <w:b/>
+          <w:bCs/>
+          <w:smallCaps/>
+        </w:rPr>
+      </w:pPr>
+      <w:r>
+        <w:rPr>
+          <w:rFonts w:ascii="Arial" w:hAnsi="Arial"/>
+          <w:b/>
+          <w:bCs/>
+          <w:smallCaps/>
+          <w:lang w:val="en-US"/>
+        </w:rPr>
+        <w:t>Applicable Planning Areas:</w:t>
+      </w:r>
+    </w:p>
+    <w:p>
+      <w:pPr>
+        <w:pStyle w:val="Normal"/>
+        <w:rPr/>
+      </w:pPr>
+      <w:r>
+        <w:rPr/>
+      </w:r>
+    </w:p>
+    <w:p>
+      <w:pPr>
+        <w:pStyle w:val="Normal"/>
+        <w:ind w:left="0" w:right="0" w:firstLine="720"/>
+        <w:rPr>
+          <w:rFonts w:ascii="Arial" w:hAnsi="Arial" w:eastAsia="Arial" w:cs="Arial"/>
+          <w:b/>
+          <w:b/>
+          <w:bCs/>
+          <w:smallCaps/>
+        </w:rPr>
+      </w:pPr>
+      <w:r>
+        <w:rPr>
+          <w:rFonts w:ascii="Arial" w:hAnsi="Arial"/>
+          <w:b/>
+          <w:bCs/>
+          <w:smallCaps/>
+          <w:lang w:val="en-US"/>
+        </w:rPr>
+        <w:t xml:space="preserve">character areas: </w:t>
+      </w:r>
+      <w:r>
+        <w:rPr>
+          <w:shd w:fill="00FF00" w:val="clear"/>
+          <w:lang w:val="en-US"/>
+        </w:rPr>
+        <w:t>“Name” (Character Areas, Summary) PULL FROM MAP</w:t>
+      </w:r>
+    </w:p>
+    <w:p>
+      <w:pPr>
+        <w:pStyle w:val="Normal"/>
+        <w:ind w:left="0" w:right="0" w:firstLine="720"/>
+        <w:rPr>
+          <w:rFonts w:ascii="Arial" w:hAnsi="Arial" w:eastAsia="Arial" w:cs="Arial"/>
+          <w:b/>
+          <w:b/>
+          <w:bCs/>
+          <w:smallCaps/>
+        </w:rPr>
+      </w:pPr>
+      <w:r>
+        <w:rPr>
+          <w:rFonts w:eastAsia="Arial" w:cs="Arial" w:ascii="Arial" w:hAnsi="Arial"/>
+          <w:b/>
+          <w:bCs/>
+          <w:smallCaps/>
+        </w:rPr>
+      </w:r>
+    </w:p>
+    <w:p>
+      <w:pPr>
+        <w:pStyle w:val="Normal"/>
+        <w:ind w:left="0" w:right="0" w:firstLine="720"/>
+        <w:rPr/>
+      </w:pPr>
+      <w:r>
+        <w:rPr>
+          <w:rFonts w:ascii="Arial" w:hAnsi="Arial"/>
+          <w:b/>
+          <w:bCs/>
+          <w:smallCaps/>
+          <w:lang w:val="en-US"/>
+        </w:rPr>
+        <w:t>master plan zones:</w:t>
+      </w:r>
+      <w:r>
+        <w:rPr>
+          <w:shd w:fill="FFFF00" w:val="clear"/>
+          <w:lang w:val="en-US"/>
+        </w:rPr>
+        <w:t xml:space="preserve"> </w:t>
+      </w:r>
+      <w:r>
+        <w:rPr>
+          <w:shd w:fill="00FF00" w:val="clear"/>
+          <w:lang w:val="en-US"/>
+        </w:rPr>
+        <w:t xml:space="preserve">“Name” (Master Plan Zones, Summary) PULL FROM MAP </w:t>
+      </w:r>
+    </w:p>
+    <w:p>
+      <w:pPr>
+        <w:pStyle w:val="Normal"/>
+        <w:rPr/>
+      </w:pPr>
+      <w:r>
+        <w:rPr/>
+      </w:r>
+    </w:p>
+    <w:p>
+      <w:pPr>
+        <w:pStyle w:val="Normal"/>
+        <w:rPr>
+          <w:rFonts w:ascii="Arial" w:hAnsi="Arial" w:eastAsia="Arial" w:cs="Arial"/>
+          <w:b/>
+          <w:b/>
+          <w:bCs/>
+          <w:smallCaps/>
+          <w:u w:val="single" w:color="000000"/>
+        </w:rPr>
+      </w:pPr>
+      <w:r>
+        <w:rPr>
+          <w:rFonts w:ascii="Arial" w:hAnsi="Arial"/>
+          <w:b/>
+          <w:bCs/>
+          <w:smallCaps/>
+          <w:u w:val="single" w:color="000000"/>
+          <w:lang w:val="en-US"/>
+        </w:rPr>
+        <w:t>DEFINITIION OF AREA OF POTENTIAL EFFECT (APE)</w:t>
+      </w:r>
+    </w:p>
+    <w:p>
+      <w:pPr>
+        <w:pStyle w:val="Normal"/>
+        <w:rPr>
+          <w:highlight w:val="yellow"/>
+        </w:rPr>
+      </w:pPr>
+      <w:r>
+        <w:rPr>
+          <w:highlight w:val="yellow"/>
+        </w:rPr>
+      </w:r>
+    </w:p>
+    <w:p>
+      <w:pPr>
+        <w:pStyle w:val="Normal"/>
+        <w:rPr>
+          <w:rFonts w:ascii="Arial" w:hAnsi="Arial" w:eastAsia="Arial" w:cs="Arial"/>
+          <w:b/>
+          <w:b/>
+          <w:bCs/>
+          <w:smallCaps/>
+        </w:rPr>
+      </w:pPr>
       <w:r>
         <w:rPr>
           <w:rFonts w:eastAsia="Arial Unicode MS" w:cs="Arial Unicode MS"/>
           <w:shd w:fill="FFFF00" w:val="clear"/>
           <w:lang w:val="en-US"/>
         </w:rPr>
-        <w:t xml:space="preserve"> (Management Activity A, Description)</w:t>
-      </w:r>
-      <w:r>
-        <w:rPr>
-          <w:rFonts w:eastAsia="Arial Unicode MS" w:cs="Arial Unicode MS"/>
-          <w:lang w:val="en-US"/>
-        </w:rPr>
-        <w:t>…We need to discuss which SOW to pull.</w:t>
-      </w:r>
-    </w:p>
-    <w:p>
-      <w:pPr>
-        <w:pStyle w:val="Normal"/>
-        <w:rPr/>
-      </w:pPr>
-      <w:r>
-        <w:rPr/>
-      </w:r>
-    </w:p>
-    <w:p>
-      <w:pPr>
-        <w:pStyle w:val="Normal"/>
-        <w:rPr>
-          <w:rFonts w:ascii="Arial" w:hAnsi="Arial" w:eastAsia="Arial" w:cs="Arial"/>
-          <w:b/>
-          <w:b/>
-          <w:bCs/>
-          <w:smallCaps/>
+        <w:t>APE Map (Management Activity A, Section 106 Review)</w:t>
+      </w:r>
+      <w:r>
+        <w:rPr>
+          <w:rFonts w:eastAsia="Arial" w:cs="Arial" w:ascii="Arial" w:hAnsi="Arial"/>
+          <w:b/>
+          <w:bCs/>
+          <w:smallCaps/>
+        </w:rPr>
+        <w:br/>
+      </w:r>
+    </w:p>
+    <w:p>
+      <w:pPr>
+        <w:pStyle w:val="Normal"/>
+        <w:rPr>
+          <w:rFonts w:ascii="Arial" w:hAnsi="Arial" w:eastAsia="Arial" w:cs="Arial"/>
+          <w:b/>
+          <w:b/>
+          <w:bCs/>
+          <w:smallCaps/>
+          <w:u w:val="single" w:color="000000"/>
         </w:rPr>
       </w:pPr>
       <w:r>
@@ -471,90 +677,213 @@
           <w:b/>
           <w:bCs/>
           <w:smallCaps/>
-          <w:lang w:val="en-US"/>
-        </w:rPr>
-        <w:t>Brief Description of Location:</w:t>
-      </w:r>
-    </w:p>
-    <w:p>
-      <w:pPr>
-        <w:pStyle w:val="Normal"/>
-        <w:rPr/>
-      </w:pPr>
-      <w:r>
-        <w:rPr>
-          <w:rFonts w:eastAsia="Arial Unicode MS" w:cs="Arial Unicode MS" w:ascii="Times New Roman" w:hAnsi="Times New Roman"/>
+          <w:u w:val="single" w:color="000000"/>
+          <w:lang w:val="en-US"/>
+        </w:rPr>
+        <w:t>IDENTIFICATION OF RESOURCES</w:t>
+      </w:r>
+    </w:p>
+    <w:p>
+      <w:pPr>
+        <w:pStyle w:val="Normal"/>
+        <w:rPr>
+          <w:rFonts w:ascii="Arial" w:hAnsi="Arial" w:eastAsia="Arial" w:cs="Arial"/>
+          <w:b/>
+          <w:b/>
+          <w:bCs/>
+          <w:smallCaps/>
+        </w:rPr>
+      </w:pPr>
+      <w:r>
+        <w:rPr>
+          <w:rFonts w:ascii="Arial" w:hAnsi="Arial"/>
+          <w:b/>
+          <w:bCs/>
+          <w:smallCaps/>
+          <w:lang w:val="en-US"/>
+        </w:rPr>
+        <w:t xml:space="preserve">Inventory Resource(s) to be affected: </w:t>
+      </w:r>
+    </w:p>
+    <w:p>
+      <w:pPr>
+        <w:pStyle w:val="Normal"/>
+        <w:rPr/>
+      </w:pPr>
+      <w:r>
+        <w:rPr>
+          <w:rFonts w:ascii="Arial" w:hAnsi="Arial"/>
+          <w:b/>
+          <w:bCs/>
+          <w:smallCaps/>
+          <w:lang w:val="en-US"/>
+        </w:rPr>
+        <w:tab/>
+      </w:r>
+    </w:p>
+    <w:p>
+      <w:pPr>
+        <w:pStyle w:val="Normal"/>
+        <w:rPr/>
+      </w:pPr>
+      <w:r>
+        <w:rPr>
+          <w:rFonts w:ascii="Arial" w:hAnsi="Arial"/>
+          <w:b/>
+          <w:bCs/>
+          <w:smallCaps/>
+          <w:lang w:val="en-US"/>
+        </w:rPr>
+        <w:tab/>
+        <w:t xml:space="preserve">direct ape: </w:t>
+      </w:r>
+      <w:r>
+        <w:rPr>
+          <w:lang w:val="en-US"/>
+        </w:rPr>
+        <w:t>{{</w:t>
+      </w:r>
+      <w:r>
+        <w:rPr>
+          <w:rFonts w:eastAsia="Times New Roman" w:cs="Times New Roman"/>
           <w:b w:val="false"/>
           <w:bCs w:val="false"/>
-          <w:smallCaps/>
+          <w:i w:val="false"/>
+          <w:iCs w:val="false"/>
+          <w:caps w:val="false"/>
+          <w:smallCaps w:val="false"/>
+          <w:strike w:val="false"/>
+          <w:dstrike w:val="false"/>
+          <w:outline w:val="false"/>
+          <w:emboss w:val="false"/>
+          <w:imprint w:val="false"/>
+          <w:vanish w:val="false"/>
+          <w:color w:val="000000"/>
+          <w:spacing w:val="0"/>
+          <w:w w:val="100"/>
+          <w:kern w:val="0"/>
+          <w:position w:val="0"/>
+          <w:sz w:val="24"/>
+          <w:sz w:val="24"/>
+          <w:szCs w:val="24"/>
+          <w:u w:val="none" w:color="000000"/>
+          <w:shd w:fill="auto" w:val="clear"/>
+          <w:vertAlign w:val="baseline"/>
+          <w:lang w:val="en-US" w:eastAsia="zh-CN" w:bidi="hi-IN"/>
+          <w14:textOutline>
+            <w14:noFill/>
+          </w14:textOutline>
+          <w14:textFill>
+            <w14:solidFill>
+              <w14:srgbClr w14:val="000000"/>
+            </w14:solidFill>
+          </w14:textFill>
+        </w:rPr>
+        <w:t>D</w:t>
+      </w:r>
+      <w:r>
+        <w:rPr>
+          <w:lang w:val="en-US"/>
+        </w:rPr>
+        <w:t>irect Impacts}}</w:t>
+      </w:r>
+    </w:p>
+    <w:p>
+      <w:pPr>
+        <w:pStyle w:val="Normal"/>
+        <w:ind w:left="0" w:right="0" w:firstLine="720"/>
+        <w:rPr>
+          <w:rFonts w:ascii="Arial" w:hAnsi="Arial"/>
+          <w:b/>
+          <w:b/>
+          <w:bCs/>
+          <w:smallCaps/>
+          <w:highlight w:val="green"/>
+          <w:lang w:val="en-US"/>
+        </w:rPr>
+      </w:pPr>
+      <w:r>
+        <w:rPr>
+          <w:rFonts w:ascii="Arial" w:hAnsi="Arial"/>
+          <w:b/>
+          <w:bCs/>
+          <w:smallCaps/>
+          <w:highlight w:val="green"/>
+          <w:lang w:val="en-US"/>
+        </w:rPr>
+      </w:r>
+    </w:p>
+    <w:p>
+      <w:pPr>
+        <w:pStyle w:val="Normal"/>
+        <w:ind w:left="0" w:right="0" w:firstLine="720"/>
+        <w:rPr/>
+      </w:pPr>
+      <w:r>
+        <w:rPr>
+          <w:shd w:fill="00FF00" w:val="clear"/>
+          <w:lang w:val="en-US"/>
+        </w:rPr>
+        <w:t>AUTOMATICALLY POPULATE FROM MAP</w:t>
+      </w:r>
+    </w:p>
+    <w:p>
+      <w:pPr>
+        <w:pStyle w:val="Normal"/>
+        <w:ind w:left="720" w:right="0" w:hanging="0"/>
+        <w:rPr/>
+      </w:pPr>
+      <w:r>
+        <w:rPr>
+          <w:shd w:fill="00FF00" w:val="clear"/>
+          <w:lang w:val="en-US"/>
+        </w:rPr>
+        <w:t>Primary Name, Status (under Evaluation form for Inventory Resource), Relative Level of Significance (under Evaluation form for Inventory Resource)</w:t>
+      </w:r>
+    </w:p>
+    <w:p>
+      <w:pPr>
+        <w:pStyle w:val="Normal"/>
+        <w:ind w:left="0" w:right="0" w:firstLine="720"/>
+        <w:rPr>
+          <w:rFonts w:ascii="Arial" w:hAnsi="Arial" w:eastAsia="Arial" w:cs="Arial"/>
+          <w:b/>
+          <w:b/>
+          <w:bCs/>
+          <w:smallCaps/>
+        </w:rPr>
+      </w:pPr>
+      <w:r>
+        <w:rPr>
+          <w:rFonts w:eastAsia="Arial" w:cs="Arial" w:ascii="Arial" w:hAnsi="Arial"/>
+          <w:b/>
+          <w:bCs/>
+          <w:smallCaps/>
+        </w:rPr>
+      </w:r>
+    </w:p>
+    <w:p>
+      <w:pPr>
+        <w:pStyle w:val="Normal"/>
+        <w:ind w:left="0" w:right="0" w:firstLine="720"/>
+        <w:rPr/>
+      </w:pPr>
+      <w:r>
+        <w:rPr>
+          <w:rFonts w:ascii="Arial" w:hAnsi="Arial"/>
+          <w:b/>
+          <w:bCs/>
+          <w:smallCaps/>
+          <w:lang w:val="en-US"/>
+        </w:rPr>
+        <w:t>indirect ape:</w:t>
+      </w:r>
+      <w:r>
+        <w:rPr>
           <w:shd w:fill="FFFF00" w:val="clear"/>
           <w:lang w:val="en-US"/>
         </w:rPr>
-        <w:t>{{</w:t>
-      </w:r>
-      <w:r>
-        <w:rPr>
-          <w:rFonts w:eastAsia="Arial Unicode MS" w:cs="Arial Unicode MS"/>
-          <w:shd w:fill="FFFF00" w:val="clear"/>
-          <w:lang w:val="en-US"/>
-        </w:rPr>
-        <w:t>Project Area Notes</w:t>
-      </w:r>
-      <w:r>
-        <w:rPr>
-          <w:rFonts w:eastAsia="Arial Unicode MS" w:cs="Arial Unicode MS"/>
-          <w:shd w:fill="FFFF00" w:val="clear"/>
-          <w:lang w:val="en-US"/>
-        </w:rPr>
-        <w:t>}}</w:t>
-      </w:r>
-      <w:r>
-        <w:rPr>
-          <w:rFonts w:eastAsia="Arial Unicode MS" w:cs="Arial Unicode MS"/>
-          <w:shd w:fill="FFFF00" w:val="clear"/>
-          <w:lang w:val="en-US"/>
-        </w:rPr>
-        <w:t xml:space="preserve"> (Management Activity A, Section 106 Review)</w:t>
-      </w:r>
-    </w:p>
-    <w:p>
-      <w:pPr>
-        <w:pStyle w:val="Normal"/>
-        <w:rPr/>
-      </w:pPr>
-      <w:r>
-        <w:rPr/>
-      </w:r>
-    </w:p>
-    <w:p>
-      <w:pPr>
-        <w:pStyle w:val="Normal"/>
-        <w:rPr>
-          <w:rFonts w:ascii="Arial" w:hAnsi="Arial" w:eastAsia="Arial" w:cs="Arial"/>
-          <w:b/>
-          <w:b/>
-          <w:bCs/>
-          <w:smallCaps/>
-        </w:rPr>
-      </w:pPr>
-      <w:r>
-        <w:rPr>
-          <w:rFonts w:ascii="Arial" w:hAnsi="Arial"/>
-          <w:b/>
-          <w:bCs/>
-          <w:smallCaps/>
-          <w:lang w:val="en-US"/>
-        </w:rPr>
-        <w:t>Applicable Planning Areas:</w:t>
-      </w:r>
-    </w:p>
-    <w:p>
-      <w:pPr>
-        <w:pStyle w:val="Normal"/>
-        <w:rPr/>
-      </w:pPr>
-      <w:r>
-        <w:rPr/>
+        <w:t xml:space="preserve"> {{Indirect Impacts}}</w:t>
       </w:r>
     </w:p>
     <w:p>
@@ -562,318 +891,52 @@
         <w:pStyle w:val="Normal"/>
         <w:ind w:left="0" w:right="0" w:firstLine="720"/>
         <w:rPr>
-          <w:rFonts w:ascii="Arial" w:hAnsi="Arial" w:eastAsia="Arial" w:cs="Arial"/>
-          <w:b/>
-          <w:b/>
-          <w:bCs/>
-          <w:smallCaps/>
-        </w:rPr>
-      </w:pPr>
-      <w:r>
-        <w:rPr>
-          <w:rFonts w:ascii="Arial" w:hAnsi="Arial"/>
-          <w:b/>
-          <w:bCs/>
-          <w:smallCaps/>
-          <w:lang w:val="en-US"/>
-        </w:rPr>
-        <w:t xml:space="preserve">character areas: </w:t>
-      </w:r>
-      <w:r>
-        <w:rPr>
+          <w:highlight w:val="yellow"/>
+          <w:lang w:val="en-US"/>
+        </w:rPr>
+      </w:pPr>
+      <w:r>
+        <w:rPr>
+          <w:highlight w:val="yellow"/>
+          <w:lang w:val="en-US"/>
+        </w:rPr>
+      </w:r>
+    </w:p>
+    <w:p>
+      <w:pPr>
+        <w:pStyle w:val="Normal"/>
+        <w:ind w:left="0" w:right="0" w:firstLine="720"/>
+        <w:rPr>
+          <w:rFonts w:ascii="Times New Roman" w:hAnsi="Times New Roman"/>
+        </w:rPr>
+      </w:pPr>
+      <w:r>
+        <w:rPr>
+          <w:rFonts w:ascii="Times New Roman" w:hAnsi="Times New Roman"/>
           <w:shd w:fill="00FF00" w:val="clear"/>
           <w:lang w:val="en-US"/>
         </w:rPr>
-        <w:t>“Name” (Character Areas, Summary) PULL FROM MAP</w:t>
-      </w:r>
-    </w:p>
-    <w:p>
-      <w:pPr>
-        <w:pStyle w:val="Normal"/>
-        <w:ind w:left="0" w:right="0" w:firstLine="720"/>
-        <w:rPr>
-          <w:rFonts w:ascii="Arial" w:hAnsi="Arial" w:eastAsia="Arial" w:cs="Arial"/>
-          <w:b/>
-          <w:b/>
-          <w:bCs/>
-          <w:smallCaps/>
-        </w:rPr>
-      </w:pPr>
-      <w:r>
-        <w:rPr>
-          <w:rFonts w:eastAsia="Arial" w:cs="Arial" w:ascii="Arial" w:hAnsi="Arial"/>
-          <w:b/>
-          <w:bCs/>
-          <w:smallCaps/>
-        </w:rPr>
-      </w:r>
-    </w:p>
-    <w:p>
-      <w:pPr>
-        <w:pStyle w:val="Normal"/>
-        <w:ind w:left="0" w:right="0" w:firstLine="720"/>
-        <w:rPr/>
-      </w:pPr>
-      <w:r>
-        <w:rPr>
-          <w:rFonts w:ascii="Arial" w:hAnsi="Arial"/>
-          <w:b/>
-          <w:bCs/>
-          <w:smallCaps/>
-          <w:lang w:val="en-US"/>
-        </w:rPr>
-        <w:t>master plan zones:</w:t>
-      </w:r>
-      <w:r>
-        <w:rPr>
-          <w:shd w:fill="FFFF00" w:val="clear"/>
-          <w:lang w:val="en-US"/>
-        </w:rPr>
-        <w:t xml:space="preserve"> </w:t>
-      </w:r>
-      <w:r>
-        <w:rPr>
-          <w:shd w:fill="00FF00" w:val="clear"/>
-          <w:lang w:val="en-US"/>
-        </w:rPr>
-        <w:t xml:space="preserve">“Name” (Master Plan Zones, Summary) PULL FROM MAP </w:t>
-      </w:r>
-    </w:p>
-    <w:p>
-      <w:pPr>
-        <w:pStyle w:val="Normal"/>
-        <w:rPr/>
-      </w:pPr>
-      <w:r>
-        <w:rPr/>
-      </w:r>
-    </w:p>
-    <w:p>
-      <w:pPr>
-        <w:pStyle w:val="Normal"/>
-        <w:rPr>
-          <w:rFonts w:ascii="Arial" w:hAnsi="Arial" w:eastAsia="Arial" w:cs="Arial"/>
-          <w:b/>
-          <w:b/>
-          <w:bCs/>
-          <w:smallCaps/>
-          <w:u w:val="single" w:color="000000"/>
-        </w:rPr>
-      </w:pPr>
-      <w:r>
-        <w:rPr>
-          <w:rFonts w:ascii="Arial" w:hAnsi="Arial"/>
-          <w:b/>
-          <w:bCs/>
-          <w:smallCaps/>
-          <w:u w:val="single" w:color="000000"/>
-          <w:lang w:val="en-US"/>
-        </w:rPr>
-        <w:t>DEFINITIION OF AREA OF POTENTIAL EFFECT (APE)</w:t>
-      </w:r>
-    </w:p>
-    <w:p>
-      <w:pPr>
-        <w:pStyle w:val="Normal"/>
-        <w:rPr>
-          <w:highlight w:val="yellow"/>
-        </w:rPr>
-      </w:pPr>
-      <w:r>
-        <w:rPr>
-          <w:shd w:fill="FFFF00" w:val="clear"/>
-        </w:rPr>
-      </w:r>
-    </w:p>
-    <w:p>
-      <w:pPr>
-        <w:pStyle w:val="Normal"/>
-        <w:rPr>
-          <w:rFonts w:ascii="Arial" w:hAnsi="Arial" w:eastAsia="Arial" w:cs="Arial"/>
-          <w:b/>
-          <w:b/>
-          <w:bCs/>
-          <w:smallCaps/>
-        </w:rPr>
-      </w:pPr>
-      <w:r>
-        <w:rPr>
-          <w:rFonts w:eastAsia="Arial Unicode MS" w:cs="Arial Unicode MS"/>
-          <w:shd w:fill="FFFF00" w:val="clear"/>
-          <w:lang w:val="en-US"/>
-        </w:rPr>
-        <w:t>APE Map (Management Activity A, Section 106 Review)</w:t>
-      </w:r>
-      <w:r>
-        <w:rPr>
-          <w:rFonts w:eastAsia="Arial" w:cs="Arial" w:ascii="Arial" w:hAnsi="Arial"/>
-          <w:b/>
-          <w:bCs/>
-          <w:smallCaps/>
-        </w:rPr>
-        <w:br/>
-      </w:r>
-    </w:p>
-    <w:p>
-      <w:pPr>
-        <w:pStyle w:val="Normal"/>
-        <w:rPr>
-          <w:rFonts w:ascii="Arial" w:hAnsi="Arial" w:eastAsia="Arial" w:cs="Arial"/>
-          <w:b/>
-          <w:b/>
-          <w:bCs/>
-          <w:smallCaps/>
-          <w:u w:val="single" w:color="000000"/>
-        </w:rPr>
-      </w:pPr>
-      <w:r>
-        <w:rPr>
-          <w:rFonts w:ascii="Arial" w:hAnsi="Arial"/>
-          <w:b/>
-          <w:bCs/>
-          <w:smallCaps/>
-          <w:u w:val="single" w:color="000000"/>
-          <w:lang w:val="en-US"/>
-        </w:rPr>
-        <w:t>IDENTIFICATION OF RESOURCES</w:t>
-      </w:r>
-    </w:p>
-    <w:p>
-      <w:pPr>
-        <w:pStyle w:val="Normal"/>
-        <w:rPr>
-          <w:rFonts w:ascii="Arial" w:hAnsi="Arial" w:eastAsia="Arial" w:cs="Arial"/>
-          <w:b/>
-          <w:b/>
-          <w:bCs/>
-          <w:smallCaps/>
-        </w:rPr>
-      </w:pPr>
-      <w:r>
-        <w:rPr>
-          <w:rFonts w:ascii="Arial" w:hAnsi="Arial"/>
-          <w:b/>
-          <w:bCs/>
-          <w:smallCaps/>
-          <w:lang w:val="en-US"/>
-        </w:rPr>
-        <w:t xml:space="preserve">Inventory Resource(s) to be affected: </w:t>
-      </w:r>
-    </w:p>
-    <w:p>
-      <w:pPr>
-        <w:pStyle w:val="Normal"/>
-        <w:ind w:left="0" w:right="0" w:firstLine="720"/>
-        <w:rPr>
+        <w:t>AUTOMATICALLY POPULATE FROM MAP</w:t>
+      </w:r>
+    </w:p>
+    <w:p>
+      <w:pPr>
+        <w:pStyle w:val="Normal"/>
+        <w:ind w:left="720" w:right="0" w:hanging="0"/>
+        <w:rPr>
+          <w:rFonts w:ascii="Times New Roman" w:hAnsi="Times New Roman"/>
+          <w:b w:val="false"/>
+          <w:b w:val="false"/>
+          <w:bCs w:val="false"/>
+        </w:rPr>
+      </w:pPr>
+      <w:r>
+        <w:rPr>
+          <w:rFonts w:eastAsia="Arial" w:cs="Arial" w:ascii="Times New Roman" w:hAnsi="Times New Roman"/>
+          <w:b w:val="false"/>
+          <w:bCs w:val="false"/>
+          <w:smallCaps/>
           <w:highlight w:val="green"/>
-        </w:rPr>
-      </w:pPr>
-      <w:r>
-        <w:rPr>
-          <w:rFonts w:ascii="Arial" w:hAnsi="Arial"/>
-          <w:b/>
-          <w:bCs/>
-          <w:smallCaps/>
-          <w:lang w:val="en-US"/>
-        </w:rPr>
-        <w:t xml:space="preserve">direct ape: </w:t>
-      </w:r>
-      <w:r>
-        <w:rPr>
-          <w:shd w:fill="00FF00" w:val="clear"/>
-          <w:lang w:val="en-US"/>
-        </w:rPr>
-        <w:t>AUTOMATICALLY POPULATE FROM MAP</w:t>
-      </w:r>
-    </w:p>
-    <w:p>
-      <w:pPr>
-        <w:pStyle w:val="Normal"/>
-        <w:ind w:left="720" w:right="0" w:hanging="0"/>
-        <w:rPr>
-          <w:rFonts w:ascii="Arial" w:hAnsi="Arial" w:eastAsia="Arial" w:cs="Arial"/>
-          <w:b/>
-          <w:b/>
-          <w:bCs/>
-          <w:smallCaps/>
-        </w:rPr>
-      </w:pPr>
-      <w:r>
-        <w:rPr>
-          <w:shd w:fill="00FF00" w:val="clear"/>
-          <w:lang w:val="en-US"/>
-        </w:rPr>
-        <w:t>Primary Name, Status (under Evaluation form for Inventory Resource), Relative Level of Significance (under Evaluation form for Inventory Resource)</w:t>
-      </w:r>
-    </w:p>
-    <w:p>
-      <w:pPr>
-        <w:pStyle w:val="Normal"/>
-        <w:ind w:left="0" w:right="0" w:firstLine="720"/>
-        <w:rPr>
-          <w:rFonts w:ascii="Arial" w:hAnsi="Arial" w:eastAsia="Arial" w:cs="Arial"/>
-          <w:b/>
-          <w:b/>
-          <w:bCs/>
-          <w:smallCaps/>
-        </w:rPr>
-      </w:pPr>
-      <w:r>
-        <w:rPr>
-          <w:rFonts w:eastAsia="Arial" w:cs="Arial" w:ascii="Arial" w:hAnsi="Arial"/>
-          <w:b/>
-          <w:bCs/>
-          <w:smallCaps/>
-        </w:rPr>
-      </w:r>
-    </w:p>
-    <w:p>
-      <w:pPr>
-        <w:pStyle w:val="Normal"/>
-        <w:ind w:left="0" w:right="0" w:firstLine="720"/>
-        <w:rPr>
-          <w:highlight w:val="green"/>
-        </w:rPr>
-      </w:pPr>
-      <w:r>
-        <w:rPr>
-          <w:rFonts w:ascii="Arial" w:hAnsi="Arial"/>
-          <w:b/>
-          <w:bCs/>
-          <w:smallCaps/>
-          <w:lang w:val="en-US"/>
-        </w:rPr>
-        <w:t>indirect ape:</w:t>
-      </w:r>
-      <w:r>
-        <w:rPr>
-          <w:shd w:fill="FFFF00" w:val="clear"/>
-          <w:lang w:val="en-US"/>
-        </w:rPr>
-        <w:t xml:space="preserve"> </w:t>
-      </w:r>
-      <w:r>
-        <w:rPr>
-          <w:shd w:fill="00FF00" w:val="clear"/>
-          <w:lang w:val="en-US"/>
-        </w:rPr>
-        <w:t>AUTOMATICALLY POPULATE FROM MAP</w:t>
-      </w:r>
-    </w:p>
-    <w:p>
-      <w:pPr>
-        <w:pStyle w:val="Normal"/>
-        <w:ind w:left="720" w:right="0" w:hanging="0"/>
-        <w:rPr>
-          <w:rFonts w:ascii="Arial" w:hAnsi="Arial" w:eastAsia="Arial" w:cs="Arial"/>
-          <w:b/>
-          <w:b/>
-          <w:bCs/>
-          <w:smallCaps/>
-        </w:rPr>
-      </w:pPr>
-      <w:r>
-        <w:rPr>
           <w:shd w:fill="00FF00" w:val="clear"/>
           <w:lang w:val="en-US"/>
         </w:rPr>
@@ -1347,7 +1410,114 @@
           <w:shd w:fill="FFFF00" w:val="clear"/>
           <w:lang w:val="en-US"/>
         </w:rPr>
-        <w:t xml:space="preserve"> </w:t>
+        <w:t xml:space="preserve"> {{Notes (Management Activity A, Section 106 Review)}}</w:t>
+      </w:r>
+    </w:p>
+    <w:p>
+      <w:pPr>
+        <w:pStyle w:val="Normal"/>
+        <w:rPr/>
+      </w:pPr>
+      <w:r>
+        <w:rPr/>
+      </w:r>
+    </w:p>
+    <w:p>
+      <w:pPr>
+        <w:pStyle w:val="Normal"/>
+        <w:rPr/>
+      </w:pPr>
+      <w:r>
+        <w:rPr/>
+      </w:r>
+    </w:p>
+    <w:p>
+      <w:pPr>
+        <w:pStyle w:val="Normal"/>
+        <w:rPr>
+          <w:rFonts w:ascii="Arial" w:hAnsi="Arial" w:eastAsia="Arial" w:cs="Arial"/>
+          <w:b/>
+          <w:b/>
+          <w:bCs/>
+          <w:smallCaps/>
+        </w:rPr>
+      </w:pPr>
+      <w:r>
+        <w:rPr>
+          <w:rFonts w:eastAsia="Arial" w:cs="Arial" w:ascii="Arial" w:hAnsi="Arial"/>
+          <w:b/>
+          <w:bCs/>
+          <w:smallCaps/>
+        </w:rPr>
+      </w:r>
+    </w:p>
+    <w:p>
+      <w:pPr>
+        <w:pStyle w:val="Normal"/>
+        <w:rPr>
+          <w:rFonts w:ascii="Arial" w:hAnsi="Arial" w:eastAsia="Arial" w:cs="Arial"/>
+          <w:b/>
+          <w:b/>
+          <w:bCs/>
+          <w:u w:val="single" w:color="000000"/>
+        </w:rPr>
+      </w:pPr>
+      <w:r>
+        <w:rPr>
+          <w:rFonts w:ascii="Arial" w:hAnsi="Arial"/>
+          <w:b/>
+          <w:bCs/>
+          <w:u w:val="single" w:color="000000"/>
+          <w:lang w:val="en-US"/>
+        </w:rPr>
+        <w:t>ADDITIONAL INFORMATION</w:t>
+      </w:r>
+    </w:p>
+    <w:p>
+      <w:pPr>
+        <w:pStyle w:val="Normal"/>
+        <w:rPr>
+          <w:rFonts w:ascii="Arial" w:hAnsi="Arial" w:eastAsia="Arial" w:cs="Arial"/>
+          <w:b/>
+          <w:b/>
+          <w:bCs/>
+          <w:smallCaps/>
+          <w:u w:val="single" w:color="000000"/>
+        </w:rPr>
+      </w:pPr>
+      <w:r>
+        <w:rPr>
+          <w:rFonts w:eastAsia="Arial" w:cs="Arial" w:ascii="Arial" w:hAnsi="Arial"/>
+          <w:b/>
+          <w:bCs/>
+          <w:smallCaps/>
+          <w:u w:val="single" w:color="000000"/>
+        </w:rPr>
+      </w:r>
+    </w:p>
+    <w:p>
+      <w:pPr>
+        <w:pStyle w:val="Normal"/>
+        <w:rPr/>
+      </w:pPr>
+      <w:r>
+        <w:rPr>
+          <w:rFonts w:ascii="Arial" w:hAnsi="Arial"/>
+          <w:b/>
+          <w:bCs/>
+          <w:smallCaps/>
+          <w:lang w:val="en-US"/>
+        </w:rPr>
+        <w:t xml:space="preserve">Action Agent:  </w:t>
+      </w:r>
+      <w:r>
+        <w:rPr>
+          <w:b w:val="false"/>
+          <w:bCs w:val="false"/>
+          <w:smallCaps/>
+          <w:lang w:val="en-US"/>
+        </w:rPr>
+        <w:t>{{</w:t>
       </w:r>
       <w:r>
         <w:rPr>
@@ -1355,7 +1525,52 @@
           <w:shd w:fill="FFFF00" w:val="clear"/>
           <w:lang w:val="en-US"/>
         </w:rPr>
-        <w:t xml:space="preserve">{{Notes </w:t>
+        <w:t>AGENT}}, {{AGENT TYPE}} (Management Activity A, Summary)</w:t>
+      </w:r>
+    </w:p>
+    <w:p>
+      <w:pPr>
+        <w:pStyle w:val="Normal"/>
+        <w:rPr>
+          <w:rFonts w:ascii="Arial" w:hAnsi="Arial" w:eastAsia="Arial" w:cs="Arial"/>
+          <w:b/>
+          <w:b/>
+          <w:bCs/>
+          <w:smallCaps/>
+        </w:rPr>
+      </w:pPr>
+      <w:r>
+        <w:rPr>
+          <w:rFonts w:eastAsia="Arial" w:cs="Arial" w:ascii="Arial" w:hAnsi="Arial"/>
+          <w:b/>
+          <w:bCs/>
+          <w:smallCaps/>
+        </w:rPr>
+      </w:r>
+    </w:p>
+    <w:p>
+      <w:pPr>
+        <w:pStyle w:val="Normal"/>
+        <w:rPr/>
+      </w:pPr>
+      <w:r>
+        <w:rPr>
+          <w:rFonts w:ascii="Arial" w:hAnsi="Arial"/>
+          <w:b/>
+          <w:bCs/>
+          <w:smallCaps/>
+          <w:lang w:val="en-US"/>
+        </w:rPr>
+        <w:t xml:space="preserve">AFRH Project Contact: </w:t>
+      </w:r>
+      <w:r>
+        <w:rPr>
+          <w:b w:val="false"/>
+          <w:bCs w:val="false"/>
+          <w:smallCaps/>
+          <w:lang w:val="en-US"/>
+        </w:rPr>
+        <w:t>{{</w:t>
       </w:r>
       <w:r>
         <w:rPr>
@@ -1363,7 +1578,125 @@
           <w:shd w:fill="FFFF00" w:val="clear"/>
           <w:lang w:val="en-US"/>
         </w:rPr>
-        <w:t>(Management Activity A, Section 106 Review)</w:t>
+        <w:t>AFRH PROJECT CONTACT (Management Activity A, Entities</w:t>
+      </w:r>
+      <w:r>
+        <w:rPr>
+          <w:rFonts w:eastAsia="Arial Unicode MS" w:cs="Arial Unicode MS"/>
+          <w:lang w:val="en-US"/>
+        </w:rPr>
+        <w:t>)}}</w:t>
+      </w:r>
+    </w:p>
+    <w:p>
+      <w:pPr>
+        <w:pStyle w:val="Normal"/>
+        <w:rPr>
+          <w:rFonts w:ascii="Arial" w:hAnsi="Arial" w:eastAsia="Arial" w:cs="Arial"/>
+          <w:b/>
+          <w:b/>
+          <w:bCs/>
+          <w:smallCaps/>
+        </w:rPr>
+      </w:pPr>
+      <w:r>
+        <w:rPr>
+          <w:rFonts w:eastAsia="Arial" w:cs="Arial" w:ascii="Arial" w:hAnsi="Arial"/>
+          <w:b/>
+          <w:bCs/>
+          <w:smallCaps/>
+        </w:rPr>
+      </w:r>
+    </w:p>
+    <w:p>
+      <w:pPr>
+        <w:pStyle w:val="Normal"/>
+        <w:rPr>
+          <w:b/>
+          <w:b/>
+          <w:bCs/>
+          <w:smallCaps/>
+          <w:sz w:val="28"/>
+          <w:szCs w:val="28"/>
+        </w:rPr>
+      </w:pPr>
+      <w:r>
+        <w:rPr>
+          <w:b/>
+          <w:bCs/>
+          <w:smallCaps/>
+          <w:sz w:val="28"/>
+          <w:szCs w:val="28"/>
+        </w:rPr>
+      </w:r>
+    </w:p>
+    <w:p>
+      <w:pPr>
+        <w:pStyle w:val="Normal"/>
+        <w:rPr>
+          <w:rFonts w:ascii="Arial" w:hAnsi="Arial" w:eastAsia="Arial" w:cs="Arial"/>
+          <w:b/>
+          <w:b/>
+          <w:bCs/>
+          <w:u w:val="single" w:color="000000"/>
+        </w:rPr>
+      </w:pPr>
+      <w:r>
+        <w:rPr>
+          <w:rFonts w:ascii="Arial" w:hAnsi="Arial"/>
+          <w:b/>
+          <w:bCs/>
+          <w:u w:val="single" w:color="000000"/>
+          <w:lang w:val="en-US"/>
+        </w:rPr>
+        <w:t>PROCEDURES</w:t>
+      </w:r>
+    </w:p>
+    <w:p>
+      <w:pPr>
+        <w:pStyle w:val="Normal"/>
+        <w:rPr>
+          <w:b/>
+          <w:b/>
+          <w:bCs/>
+          <w:smallCaps/>
+          <w:sz w:val="28"/>
+          <w:szCs w:val="28"/>
+        </w:rPr>
+      </w:pPr>
+      <w:r>
+        <w:rPr>
+          <w:b/>
+          <w:bCs/>
+          <w:smallCaps/>
+          <w:sz w:val="28"/>
+          <w:szCs w:val="28"/>
+        </w:rPr>
+      </w:r>
+    </w:p>
+    <w:p>
+      <w:pPr>
+        <w:pStyle w:val="Normal"/>
+        <w:rPr/>
+      </w:pPr>
+      <w:r>
+        <w:rPr>
+          <w:rFonts w:ascii="Arial" w:hAnsi="Arial"/>
+          <w:b/>
+          <w:bCs/>
+          <w:smallCaps/>
+          <w:lang w:val="en-US"/>
+        </w:rPr>
+        <w:t xml:space="preserve">Applicable HPP SOPs:  </w:t>
+      </w:r>
+      <w:r>
+        <w:rPr>
+          <w:b w:val="false"/>
+          <w:bCs w:val="false"/>
+          <w:smallCaps/>
+          <w:lang w:val="en-US"/>
+        </w:rPr>
+        <w:t>{{</w:t>
       </w:r>
       <w:r>
         <w:rPr>
@@ -1371,25 +1704,14 @@
           <w:shd w:fill="FFFF00" w:val="clear"/>
           <w:lang w:val="en-US"/>
         </w:rPr>
-        <w:t>}}</w:t>
-      </w:r>
-    </w:p>
-    <w:p>
-      <w:pPr>
-        <w:pStyle w:val="Normal"/>
-        <w:rPr/>
-      </w:pPr>
-      <w:r>
-        <w:rPr/>
-      </w:r>
-    </w:p>
-    <w:p>
-      <w:pPr>
-        <w:pStyle w:val="Normal"/>
-        <w:rPr/>
-      </w:pPr>
-      <w:r>
-        <w:rPr/>
+        <w:t>Procedure Type (Management Activity A, Summary</w:t>
+      </w:r>
+      <w:r>
+        <w:rPr>
+          <w:rFonts w:eastAsia="Arial Unicode MS" w:cs="Arial Unicode MS"/>
+          <w:lang w:val="en-US"/>
+        </w:rPr>
+        <w:t>)}}</w:t>
       </w:r>
     </w:p>
     <w:p>
@@ -1431,28 +1753,28 @@
           <w:u w:val="single" w:color="000000"/>
           <w:lang w:val="en-US"/>
         </w:rPr>
-        <w:t>ADDITIONAL INFORMATION</w:t>
-      </w:r>
-    </w:p>
-    <w:p>
-      <w:pPr>
-        <w:pStyle w:val="Normal"/>
-        <w:rPr>
-          <w:rFonts w:ascii="Arial" w:hAnsi="Arial" w:eastAsia="Arial" w:cs="Arial"/>
-          <w:b/>
-          <w:b/>
-          <w:bCs/>
-          <w:smallCaps/>
-          <w:u w:val="single" w:color="000000"/>
-        </w:rPr>
-      </w:pPr>
-      <w:r>
-        <w:rPr>
-          <w:rFonts w:eastAsia="Arial" w:cs="Arial" w:ascii="Arial" w:hAnsi="Arial"/>
-          <w:b/>
-          <w:bCs/>
-          <w:smallCaps/>
-          <w:u w:val="single" w:color="000000"/>
+        <w:t>NEPA</w:t>
+      </w:r>
+    </w:p>
+    <w:p>
+      <w:pPr>
+        <w:pStyle w:val="Normal"/>
+        <w:rPr>
+          <w:b/>
+          <w:b/>
+          <w:bCs/>
+          <w:smallCaps/>
+          <w:sz w:val="28"/>
+          <w:szCs w:val="28"/>
+        </w:rPr>
+      </w:pPr>
+      <w:r>
+        <w:rPr>
+          <w:b/>
+          <w:bCs/>
+          <w:smallCaps/>
+          <w:sz w:val="28"/>
+          <w:szCs w:val="28"/>
         </w:rPr>
       </w:r>
     </w:p>
@@ -1469,11 +1791,10 @@
           <w:smallCaps/>
           <w:lang w:val="en-US"/>
         </w:rPr>
-        <w:t xml:space="preserve">Action Agent:  </w:t>
-      </w:r>
-      <w:r>
-        <w:rPr>
-          <w:rFonts w:ascii="Times New Roman" w:hAnsi="Times New Roman"/>
+        <w:t xml:space="preserve">NEPA Documentation required: </w:t>
+      </w:r>
+      <w:r>
+        <w:rPr>
           <w:b w:val="false"/>
           <w:bCs w:val="false"/>
           <w:smallCaps/>
@@ -1487,369 +1808,14 @@
           <w:shd w:fill="FFFF00" w:val="clear"/>
           <w:lang w:val="en-US"/>
         </w:rPr>
-        <w:t>AGENT</w:t>
+        <w:t>Documentation Type (Management Activity A, NEPA Review</w:t>
       </w:r>
       <w:r>
         <w:rPr>
           <w:rFonts w:eastAsia="Arial Unicode MS" w:cs="Arial Unicode MS"/>
-          <w:shd w:fill="FFFF00" w:val="clear"/>
-          <w:lang w:val="en-US"/>
-        </w:rPr>
-        <w:t>}}</w:t>
-      </w:r>
-      <w:r>
-        <w:rPr>
-          <w:rFonts w:eastAsia="Arial Unicode MS" w:cs="Arial Unicode MS"/>
-          <w:shd w:fill="FFFF00" w:val="clear"/>
-          <w:lang w:val="en-US"/>
-        </w:rPr>
-        <w:t xml:space="preserve">, </w:t>
-      </w:r>
-      <w:r>
-        <w:rPr>
-          <w:rFonts w:eastAsia="Arial Unicode MS" w:cs="Arial Unicode MS"/>
-          <w:shd w:fill="FFFF00" w:val="clear"/>
-          <w:lang w:val="en-US"/>
-        </w:rPr>
-        <w:t>{{</w:t>
-      </w:r>
-      <w:r>
-        <w:rPr>
-          <w:rFonts w:eastAsia="Arial Unicode MS" w:cs="Arial Unicode MS"/>
-          <w:shd w:fill="FFFF00" w:val="clear"/>
-          <w:lang w:val="en-US"/>
-        </w:rPr>
-        <w:t>AGENT TYPE</w:t>
-      </w:r>
-      <w:r>
-        <w:rPr>
-          <w:rFonts w:eastAsia="Arial Unicode MS" w:cs="Arial Unicode MS"/>
-          <w:shd w:fill="FFFF00" w:val="clear"/>
-          <w:lang w:val="en-US"/>
-        </w:rPr>
-        <w:t>}}</w:t>
-      </w:r>
-      <w:r>
-        <w:rPr>
-          <w:rFonts w:eastAsia="Arial Unicode MS" w:cs="Arial Unicode MS"/>
-          <w:shd w:fill="FFFF00" w:val="clear"/>
-          <w:lang w:val="en-US"/>
-        </w:rPr>
-        <w:t xml:space="preserve"> (Management Activity A, Summary)</w:t>
-      </w:r>
-    </w:p>
-    <w:p>
-      <w:pPr>
-        <w:pStyle w:val="Normal"/>
-        <w:rPr>
-          <w:rFonts w:ascii="Arial" w:hAnsi="Arial" w:eastAsia="Arial" w:cs="Arial"/>
-          <w:b/>
-          <w:b/>
-          <w:bCs/>
-          <w:smallCaps/>
-        </w:rPr>
-      </w:pPr>
-      <w:r>
-        <w:rPr>
-          <w:rFonts w:eastAsia="Arial" w:cs="Arial" w:ascii="Arial" w:hAnsi="Arial"/>
-          <w:b/>
-          <w:bCs/>
-          <w:smallCaps/>
-        </w:rPr>
-      </w:r>
-    </w:p>
-    <w:p>
-      <w:pPr>
-        <w:pStyle w:val="Normal"/>
-        <w:rPr/>
-      </w:pPr>
-      <w:r>
-        <w:rPr>
-          <w:rFonts w:ascii="Arial" w:hAnsi="Arial"/>
-          <w:b/>
-          <w:bCs/>
-          <w:smallCaps/>
-          <w:lang w:val="en-US"/>
-        </w:rPr>
-        <w:t xml:space="preserve">AFRH Project Contact: </w:t>
-      </w:r>
-      <w:r>
-        <w:rPr>
-          <w:rFonts w:ascii="Times New Roman" w:hAnsi="Times New Roman"/>
-          <w:b w:val="false"/>
-          <w:bCs w:val="false"/>
-          <w:smallCaps/>
-          <w:lang w:val="en-US"/>
-        </w:rPr>
-        <w:t>{{</w:t>
-      </w:r>
-      <w:r>
-        <w:rPr>
-          <w:rFonts w:eastAsia="Arial Unicode MS" w:cs="Arial Unicode MS"/>
-          <w:shd w:fill="FFFF00" w:val="clear"/>
-          <w:lang w:val="en-US"/>
-        </w:rPr>
-        <w:t>AFRH PROJECT CONTACT (Management Activity A, Entities</w:t>
-      </w:r>
-      <w:r>
-        <w:rPr>
-          <w:rFonts w:eastAsia="Arial Unicode MS" w:cs="Arial Unicode MS"/>
-          <w:lang w:val="en-US"/>
-        </w:rPr>
-        <w:t>)</w:t>
-      </w:r>
-      <w:r>
-        <w:rPr>
-          <w:rFonts w:eastAsia="Arial Unicode MS" w:cs="Arial Unicode MS"/>
-          <w:lang w:val="en-US"/>
-        </w:rPr>
-        <w:t>}}</w:t>
-      </w:r>
-    </w:p>
-    <w:p>
-      <w:pPr>
-        <w:pStyle w:val="Normal"/>
-        <w:rPr>
-          <w:rFonts w:ascii="Arial" w:hAnsi="Arial" w:eastAsia="Arial" w:cs="Arial"/>
-          <w:b/>
-          <w:b/>
-          <w:bCs/>
-          <w:smallCaps/>
-        </w:rPr>
-      </w:pPr>
-      <w:r>
-        <w:rPr>
-          <w:rFonts w:eastAsia="Arial" w:cs="Arial" w:ascii="Arial" w:hAnsi="Arial"/>
-          <w:b/>
-          <w:bCs/>
-          <w:smallCaps/>
-        </w:rPr>
-      </w:r>
-    </w:p>
-    <w:p>
-      <w:pPr>
-        <w:pStyle w:val="Normal"/>
-        <w:rPr>
-          <w:b/>
-          <w:b/>
-          <w:bCs/>
-          <w:smallCaps/>
-          <w:sz w:val="28"/>
-          <w:szCs w:val="28"/>
-        </w:rPr>
-      </w:pPr>
-      <w:r>
-        <w:rPr>
-          <w:b/>
-          <w:bCs/>
-          <w:smallCaps/>
-          <w:sz w:val="28"/>
-          <w:szCs w:val="28"/>
-        </w:rPr>
-      </w:r>
-    </w:p>
-    <w:p>
-      <w:pPr>
-        <w:pStyle w:val="Normal"/>
-        <w:rPr>
-          <w:rFonts w:ascii="Arial" w:hAnsi="Arial" w:eastAsia="Arial" w:cs="Arial"/>
-          <w:b/>
-          <w:b/>
-          <w:bCs/>
-          <w:u w:val="single" w:color="000000"/>
-        </w:rPr>
-      </w:pPr>
-      <w:r>
-        <w:rPr>
-          <w:rFonts w:ascii="Arial" w:hAnsi="Arial"/>
-          <w:b/>
-          <w:bCs/>
-          <w:u w:val="single" w:color="000000"/>
-          <w:lang w:val="en-US"/>
-        </w:rPr>
-        <w:t>PROCEDURES</w:t>
-      </w:r>
-    </w:p>
-    <w:p>
-      <w:pPr>
-        <w:pStyle w:val="Normal"/>
-        <w:rPr>
-          <w:b/>
-          <w:b/>
-          <w:bCs/>
-          <w:smallCaps/>
-          <w:sz w:val="28"/>
-          <w:szCs w:val="28"/>
-        </w:rPr>
-      </w:pPr>
-      <w:r>
-        <w:rPr>
-          <w:b/>
-          <w:bCs/>
-          <w:smallCaps/>
-          <w:sz w:val="28"/>
-          <w:szCs w:val="28"/>
-        </w:rPr>
-      </w:r>
-    </w:p>
-    <w:p>
-      <w:pPr>
-        <w:pStyle w:val="Normal"/>
-        <w:rPr/>
-      </w:pPr>
-      <w:r>
-        <w:rPr>
-          <w:rFonts w:ascii="Arial" w:hAnsi="Arial"/>
-          <w:b/>
-          <w:bCs/>
-          <w:smallCaps/>
-          <w:lang w:val="en-US"/>
-        </w:rPr>
-        <w:t xml:space="preserve">Applicable HPP SOPs:  </w:t>
-      </w:r>
-      <w:r>
-        <w:rPr>
-          <w:rFonts w:ascii="Times New Roman" w:hAnsi="Times New Roman"/>
-          <w:b w:val="false"/>
-          <w:bCs w:val="false"/>
-          <w:smallCaps/>
-          <w:lang w:val="en-US"/>
-        </w:rPr>
-        <w:t>{{</w:t>
-      </w:r>
-      <w:r>
-        <w:rPr>
-          <w:rFonts w:eastAsia="Arial Unicode MS" w:cs="Arial Unicode MS"/>
-          <w:shd w:fill="FFFF00" w:val="clear"/>
-          <w:lang w:val="en-US"/>
-        </w:rPr>
-        <w:t>Procedure Type (Management Activity A, Summary</w:t>
-      </w:r>
-      <w:r>
-        <w:rPr>
-          <w:rFonts w:eastAsia="Arial Unicode MS" w:cs="Arial Unicode MS"/>
-          <w:lang w:val="en-US"/>
-        </w:rPr>
-        <w:t>)</w:t>
-      </w:r>
-      <w:r>
-        <w:rPr>
-          <w:rFonts w:eastAsia="Arial Unicode MS" w:cs="Arial Unicode MS"/>
-          <w:lang w:val="en-US"/>
-        </w:rPr>
-        <w:t>}}</w:t>
-      </w:r>
-    </w:p>
-    <w:p>
-      <w:pPr>
-        <w:pStyle w:val="Normal"/>
-        <w:rPr>
-          <w:rFonts w:ascii="Arial" w:hAnsi="Arial" w:eastAsia="Arial" w:cs="Arial"/>
-          <w:b/>
-          <w:b/>
-          <w:bCs/>
-          <w:smallCaps/>
-        </w:rPr>
-      </w:pPr>
-      <w:r>
-        <w:rPr>
-          <w:rFonts w:eastAsia="Arial" w:cs="Arial" w:ascii="Arial" w:hAnsi="Arial"/>
-          <w:b/>
-          <w:bCs/>
-          <w:smallCaps/>
-        </w:rPr>
-      </w:r>
-    </w:p>
-    <w:p>
-      <w:pPr>
-        <w:pStyle w:val="Normal"/>
-        <w:rPr>
-          <w:rFonts w:ascii="Arial" w:hAnsi="Arial" w:eastAsia="Arial" w:cs="Arial"/>
-          <w:b/>
-          <w:b/>
-          <w:bCs/>
-          <w:u w:val="single" w:color="000000"/>
-        </w:rPr>
-      </w:pPr>
-      <w:r>
-        <w:rPr>
-          <w:rFonts w:ascii="Arial" w:hAnsi="Arial"/>
-          <w:b/>
-          <w:bCs/>
-          <w:u w:val="single" w:color="000000"/>
-          <w:lang w:val="en-US"/>
-        </w:rPr>
-        <w:t>NEPA</w:t>
-      </w:r>
-    </w:p>
-    <w:p>
-      <w:pPr>
-        <w:pStyle w:val="Normal"/>
-        <w:rPr>
-          <w:b/>
-          <w:b/>
-          <w:bCs/>
-          <w:smallCaps/>
-          <w:sz w:val="28"/>
-          <w:szCs w:val="28"/>
-        </w:rPr>
-      </w:pPr>
-      <w:r>
-        <w:rPr>
-          <w:b/>
-          <w:bCs/>
-          <w:smallCaps/>
-          <w:sz w:val="28"/>
-          <w:szCs w:val="28"/>
-        </w:rPr>
-      </w:r>
-    </w:p>
-    <w:p>
-      <w:pPr>
-        <w:pStyle w:val="Normal"/>
-        <w:rPr/>
-      </w:pPr>
-      <w:r>
-        <w:rPr>
-          <w:rFonts w:ascii="Arial" w:hAnsi="Arial"/>
-          <w:b/>
-          <w:bCs/>
-          <w:smallCaps/>
-          <w:lang w:val="en-US"/>
-        </w:rPr>
-        <w:t xml:space="preserve">NEPA Documentation required: </w:t>
-      </w:r>
-      <w:r>
-        <w:rPr>
-          <w:rFonts w:ascii="Times New Roman" w:hAnsi="Times New Roman"/>
-          <w:b w:val="false"/>
-          <w:bCs w:val="false"/>
-          <w:smallCaps/>
-          <w:lang w:val="en-US"/>
-        </w:rPr>
-        <w:t>{{</w:t>
-      </w:r>
-      <w:r>
-        <w:rPr>
-          <w:rFonts w:eastAsia="Arial Unicode MS" w:cs="Arial Unicode MS"/>
-          <w:shd w:fill="FFFF00" w:val="clear"/>
-          <w:lang w:val="en-US"/>
-        </w:rPr>
-        <w:t>Documentation Type (Management Activity A, NEPA Review</w:t>
-      </w:r>
-      <w:r>
-        <w:rPr>
-          <w:rFonts w:eastAsia="Arial Unicode MS" w:cs="Arial Unicode MS"/>
-          <w:lang w:val="en-US"/>
-        </w:rPr>
-        <w:t>)</w:t>
-      </w:r>
-      <w:r>
-        <w:rPr>
-          <w:rFonts w:eastAsia="Arial Unicode MS" w:cs="Arial Unicode MS"/>
-          <w:lang w:val="en-US"/>
-        </w:rPr>
-        <w:t>}}</w:t>
+          <w:lang w:val="en-US"/>
+        </w:rPr>
+        <w:t>)}}</w:t>
       </w:r>
     </w:p>
     <w:p>
@@ -1945,7 +1911,7 @@
                 <wp:positionV relativeFrom="line">
                   <wp:posOffset>77470</wp:posOffset>
                 </wp:positionV>
-                <wp:extent cx="5944235" cy="635"/>
+                <wp:extent cx="5946140" cy="1270"/>
                 <wp:effectExtent l="0" t="0" r="0" b="0"/>
                 <wp:wrapNone/>
                 <wp:docPr id="2" name="officeArt object"/>
@@ -1956,7 +1922,7 @@
                       <wps:spPr>
                         <a:xfrm>
                           <a:off x="0" y="0"/>
-                          <a:ext cx="5943600" cy="0"/>
+                          <a:ext cx="5945400" cy="0"/>
                         </a:xfrm>
                         <a:prstGeom prst="line">
                           <a:avLst/>
@@ -1983,7 +1949,7 @@
           </mc:Choice>
           <mc:Fallback>
             <w:pict>
-              <v:line id="shape_0" from="0.35pt,6.1pt" to="468.3pt,6.1pt" ID="officeArt object" stroked="t" style="position:absolute">
+              <v:line id="shape_0" from="0.35pt,6.1pt" to="468.45pt,6.1pt" ID="officeArt object" stroked="t" style="position:absolute">
                 <v:stroke color="black" weight="9360" joinstyle="round" endcap="flat"/>
                 <v:fill o:detectmouseclick="t" on="false"/>
               </v:line>
@@ -2073,12 +2039,12 @@
               <wp:anchor behindDoc="0" distT="0" distB="0" distL="0" distR="0" simplePos="0" locked="0" layoutInCell="1" allowOverlap="1" relativeHeight="5">
                 <wp:simplePos x="0" y="0"/>
                 <wp:positionH relativeFrom="column">
-                  <wp:posOffset>-205740</wp:posOffset>
+                  <wp:posOffset>-203835</wp:posOffset>
                 </wp:positionH>
                 <wp:positionV relativeFrom="line">
                   <wp:posOffset>91440</wp:posOffset>
                 </wp:positionV>
-                <wp:extent cx="6744335" cy="635"/>
+                <wp:extent cx="6746240" cy="1270"/>
                 <wp:effectExtent l="0" t="0" r="0" b="0"/>
                 <wp:wrapNone/>
                 <wp:docPr id="3" name="officeArt object"/>
@@ -2089,7 +2055,7 @@
                       <wps:spPr>
                         <a:xfrm>
                           <a:off x="0" y="0"/>
-                          <a:ext cx="6743880" cy="0"/>
+                          <a:ext cx="6745680" cy="0"/>
                         </a:xfrm>
                         <a:prstGeom prst="line">
                           <a:avLst/>
@@ -2116,7 +2082,7 @@
           </mc:Choice>
           <mc:Fallback>
             <w:pict>
-              <v:line id="shape_0" from="-16.2pt,7.2pt" to="514.75pt,7.2pt" ID="officeArt object" stroked="t" style="position:absolute">
+              <v:line id="shape_0" from="-16.05pt,7.2pt" to="515.05pt,7.2pt" ID="officeArt object" stroked="t" style="position:absolute">
                 <v:stroke color="black" weight="44280" joinstyle="round" endcap="flat"/>
                 <v:fill o:detectmouseclick="t" on="false"/>
               </v:line>
@@ -2236,7 +2202,7 @@
                 <wp:positionV relativeFrom="line">
                   <wp:posOffset>31750</wp:posOffset>
                 </wp:positionV>
-                <wp:extent cx="2400935" cy="1270"/>
+                <wp:extent cx="2402840" cy="1270"/>
                 <wp:effectExtent l="0" t="0" r="0" b="0"/>
                 <wp:wrapNone/>
                 <wp:docPr id="4" name="officeArt object"/>
@@ -2247,7 +2213,7 @@
                       <wps:spPr>
                         <a:xfrm>
                           <a:off x="0" y="0"/>
-                          <a:ext cx="2400480" cy="0"/>
+                          <a:ext cx="2402280" cy="0"/>
                         </a:xfrm>
                         <a:prstGeom prst="line">
                           <a:avLst/>
@@ -2274,7 +2240,7 @@
           </mc:Choice>
           <mc:Fallback>
             <w:pict>
-              <v:line id="shape_0" from="243.4pt,2.5pt" to="432.35pt,2.5pt" ID="officeArt object" stroked="t" style="position:absolute">
+              <v:line id="shape_0" from="243.4pt,2.5pt" to="432.5pt,2.5pt" ID="officeArt object" stroked="t" style="position:absolute">
                 <v:stroke color="black" weight="9360" joinstyle="round" endcap="flat"/>
                 <v:fill o:detectmouseclick="t" on="false"/>
               </v:line>
@@ -2518,7 +2484,7 @@
                 <wp:positionV relativeFrom="line">
                   <wp:posOffset>73660</wp:posOffset>
                 </wp:positionV>
-                <wp:extent cx="5372735" cy="635"/>
+                <wp:extent cx="5374640" cy="1270"/>
                 <wp:effectExtent l="0" t="0" r="0" b="0"/>
                 <wp:wrapNone/>
                 <wp:docPr id="5" name="officeArt object"/>
@@ -2529,7 +2495,7 @@
                       <wps:spPr>
                         <a:xfrm>
                           <a:off x="0" y="0"/>
-                          <a:ext cx="5372280" cy="0"/>
+                          <a:ext cx="5374080" cy="0"/>
                         </a:xfrm>
                         <a:prstGeom prst="line">
                           <a:avLst/>
@@ -2556,7 +2522,7 @@
           </mc:Choice>
           <mc:Fallback>
             <w:pict>
-              <v:line id="shape_0" from="0.35pt,5.8pt" to="423.3pt,5.8pt" ID="officeArt object" stroked="t" style="position:absolute">
+              <v:line id="shape_0" from="0.35pt,5.8pt" to="423.45pt,5.8pt" ID="officeArt object" stroked="t" style="position:absolute">
                 <v:stroke color="black" weight="9360" joinstyle="round" endcap="flat"/>
                 <v:fill o:detectmouseclick="t" on="false"/>
               </v:line>
@@ -2852,7 +2818,7 @@
                 <wp:positionV relativeFrom="line">
                   <wp:posOffset>62230</wp:posOffset>
                 </wp:positionV>
-                <wp:extent cx="5372735" cy="635"/>
+                <wp:extent cx="5374640" cy="1270"/>
                 <wp:effectExtent l="0" t="0" r="0" b="0"/>
                 <wp:wrapNone/>
                 <wp:docPr id="6" name="officeArt object"/>
@@ -2863,7 +2829,7 @@
                       <wps:spPr>
                         <a:xfrm>
                           <a:off x="0" y="0"/>
-                          <a:ext cx="5372280" cy="0"/>
+                          <a:ext cx="5374080" cy="0"/>
                         </a:xfrm>
                         <a:prstGeom prst="line">
                           <a:avLst/>
@@ -2890,7 +2856,7 @@
           </mc:Choice>
           <mc:Fallback>
             <w:pict>
-              <v:line id="shape_0" from="0.35pt,4.9pt" to="423.3pt,4.9pt" ID="officeArt object" stroked="t" style="position:absolute">
+              <v:line id="shape_0" from="0.35pt,4.9pt" to="423.45pt,4.9pt" ID="officeArt object" stroked="t" style="position:absolute">
                 <v:stroke color="black" weight="9360" joinstyle="round" endcap="flat"/>
                 <v:fill o:detectmouseclick="t" on="false"/>
               </v:line>
@@ -3082,27 +3048,14 @@
       <w:rPr>
         <w:lang w:val="en-US"/>
       </w:rPr>
-      <w:t xml:space="preserve">URR #:  </w:t>
-    </w:r>
-    <w:r>
-      <w:rPr>
-        <w:lang w:val="en-US"/>
-      </w:rPr>
-      <w:t>{{</w:t>
+      <w:t>URR #:  {{</w:t>
     </w:r>
     <w:r>
       <w:rPr>
         <w:shd w:fill="FFFF00" w:val="clear"/>
         <w:lang w:val="en-US"/>
       </w:rPr>
-      <w:t>URR#</w:t>
-    </w:r>
-    <w:r>
-      <w:rPr>
-        <w:shd w:fill="FFFF00" w:val="clear"/>
-        <w:lang w:val="en-US"/>
-      </w:rPr>
-      <w:t>}}</w:t>
+      <w:t>URR#}}</w:t>
     </w:r>
     <w:r>
       <w:rPr>
@@ -3110,11 +3063,6 @@
       </w:rPr>
       <w:tab/>
       <w:tab/>
-    </w:r>
-    <w:r>
-      <w:rPr>
-        <w:lang w:val="en-US"/>
-      </w:rPr>
       <w:t>{{</w:t>
     </w:r>
     <w:r>
@@ -3122,14 +3070,7 @@
         <w:shd w:fill="00FFFF" w:val="clear"/>
         <w:lang w:val="en-US"/>
       </w:rPr>
-      <w:t>AUTOMATIC DATE</w:t>
-    </w:r>
-    <w:r>
-      <w:rPr>
-        <w:shd w:fill="00FFFF" w:val="clear"/>
-        <w:lang w:val="en-US"/>
-      </w:rPr>
-      <w:t>}}</w:t>
+      <w:t>AUTOMATIC DATE}}</w:t>
     </w:r>
   </w:p>
   <w:p>
@@ -3180,7 +3121,6 @@
       <w:keepLines w:val="false"/>
       <w:pageBreakBefore w:val="false"/>
       <w:widowControl/>
-      <w:pBdr/>
       <w:shd w:val="clear" w:color="auto" w:fill="auto"/>
       <w:suppressAutoHyphens w:val="false"/>
       <w:bidi w:val="0"/>
@@ -3307,7 +3247,6 @@
       <w:keepLines w:val="false"/>
       <w:pageBreakBefore w:val="false"/>
       <w:widowControl/>
-      <w:pBdr/>
       <w:shd w:val="clear" w:color="auto" w:fill="auto"/>
       <w:tabs>
         <w:tab w:val="clear" w:pos="720"/>
@@ -3361,7 +3300,6 @@
       <w:keepLines w:val="false"/>
       <w:pageBreakBefore w:val="false"/>
       <w:widowControl/>
-      <w:pBdr/>
       <w:shd w:val="clear" w:color="auto" w:fill="auto"/>
       <w:tabs>
         <w:tab w:val="clear" w:pos="720"/>

</xml_diff>

<commit_message>
updates automatic date field in template, re #4
</commit_message>
<xml_diff>
--- a/afrh_prj/docx/afrh_1.docx
+++ b/afrh_prj/docx/afrh_1.docx
@@ -270,28 +270,18 @@
           <w:b w:val="false"/>
           <w:bCs w:val="false"/>
           <w:smallCaps/>
-          <w:lang w:val="en-US"/>
-        </w:rPr>
-        <w:t>{{</w:t>
-      </w:r>
-      <w:r>
-        <w:rPr>
-          <w:rFonts w:eastAsia="Arial Unicode MS" w:cs="Arial Unicode MS"/>
-          <w:shd w:fill="00FFFF" w:val="clear"/>
-          <w:lang w:val="en-US"/>
-        </w:rPr>
-        <w:t>AUTOMATIC DATE}}</w:t>
-        <w:tab/>
-      </w:r>
-      <w:r>
-        <w:rPr>
-          <w:rFonts w:eastAsia="Arial Unicode MS" w:cs="Arial Unicode MS"/>
-        </w:rPr>
-        <w:tab/>
-        <w:t xml:space="preserve">              </w:t>
-        <w:tab/>
-        <w:tab/>
-        <w:t xml:space="preserve">  </w:t>
+          <w:highlight w:val="yellow"/>
+          <w:lang w:val="en-US"/>
+          <w14:textOutline>
+            <w14:noFill/>
+          </w14:textOutline>
+          <w14:textFill>
+            <w14:solidFill>
+              <w14:srgbClr w14:val="000000"/>
+            </w14:solidFill>
+          </w14:textFill>
+        </w:rPr>
+        <w:t>{{AUTOMATIC DATE}}</w:t>
       </w:r>
     </w:p>
     <w:p>
@@ -912,7 +902,6 @@
       </w:pPr>
       <w:r>
         <w:rPr>
-          <w:rFonts w:ascii="Times New Roman" w:hAnsi="Times New Roman"/>
           <w:shd w:fill="00FF00" w:val="clear"/>
           <w:lang w:val="en-US"/>
         </w:rPr>
@@ -932,7 +921,7 @@
       </w:pPr>
       <w:r>
         <w:rPr>
-          <w:rFonts w:eastAsia="Arial" w:cs="Arial" w:ascii="Times New Roman" w:hAnsi="Times New Roman"/>
+          <w:rFonts w:eastAsia="Arial" w:cs="Arial"/>
           <w:b w:val="false"/>
           <w:bCs w:val="false"/>
           <w:smallCaps/>
@@ -1911,7 +1900,7 @@
                 <wp:positionV relativeFrom="line">
                   <wp:posOffset>77470</wp:posOffset>
                 </wp:positionV>
-                <wp:extent cx="5946140" cy="1270"/>
+                <wp:extent cx="5946775" cy="1270"/>
                 <wp:effectExtent l="0" t="0" r="0" b="0"/>
                 <wp:wrapNone/>
                 <wp:docPr id="2" name="officeArt object"/>
@@ -1922,7 +1911,7 @@
                       <wps:spPr>
                         <a:xfrm>
                           <a:off x="0" y="0"/>
-                          <a:ext cx="5945400" cy="0"/>
+                          <a:ext cx="5946120" cy="0"/>
                         </a:xfrm>
                         <a:prstGeom prst="line">
                           <a:avLst/>
@@ -1949,7 +1938,7 @@
           </mc:Choice>
           <mc:Fallback>
             <w:pict>
-              <v:line id="shape_0" from="0.35pt,6.1pt" to="468.45pt,6.1pt" ID="officeArt object" stroked="t" style="position:absolute">
+              <v:line id="shape_0" from="0.35pt,6.1pt" to="468.5pt,6.1pt" ID="officeArt object" stroked="t" style="position:absolute">
                 <v:stroke color="black" weight="9360" joinstyle="round" endcap="flat"/>
                 <v:fill o:detectmouseclick="t" on="false"/>
               </v:line>
@@ -2039,12 +2028,12 @@
               <wp:anchor behindDoc="0" distT="0" distB="0" distL="0" distR="0" simplePos="0" locked="0" layoutInCell="1" allowOverlap="1" relativeHeight="5">
                 <wp:simplePos x="0" y="0"/>
                 <wp:positionH relativeFrom="column">
-                  <wp:posOffset>-203835</wp:posOffset>
+                  <wp:posOffset>-203200</wp:posOffset>
                 </wp:positionH>
                 <wp:positionV relativeFrom="line">
                   <wp:posOffset>91440</wp:posOffset>
                 </wp:positionV>
-                <wp:extent cx="6746240" cy="1270"/>
+                <wp:extent cx="6746875" cy="1270"/>
                 <wp:effectExtent l="0" t="0" r="0" b="0"/>
                 <wp:wrapNone/>
                 <wp:docPr id="3" name="officeArt object"/>
@@ -2055,7 +2044,7 @@
                       <wps:spPr>
                         <a:xfrm>
                           <a:off x="0" y="0"/>
-                          <a:ext cx="6745680" cy="0"/>
+                          <a:ext cx="6746400" cy="0"/>
                         </a:xfrm>
                         <a:prstGeom prst="line">
                           <a:avLst/>
@@ -2082,7 +2071,7 @@
           </mc:Choice>
           <mc:Fallback>
             <w:pict>
-              <v:line id="shape_0" from="-16.05pt,7.2pt" to="515.05pt,7.2pt" ID="officeArt object" stroked="t" style="position:absolute">
+              <v:line id="shape_0" from="-16pt,7.2pt" to="515.15pt,7.2pt" ID="officeArt object" stroked="t" style="position:absolute">
                 <v:stroke color="black" weight="44280" joinstyle="round" endcap="flat"/>
                 <v:fill o:detectmouseclick="t" on="false"/>
               </v:line>
@@ -2202,7 +2191,7 @@
                 <wp:positionV relativeFrom="line">
                   <wp:posOffset>31750</wp:posOffset>
                 </wp:positionV>
-                <wp:extent cx="2402840" cy="1270"/>
+                <wp:extent cx="2403475" cy="1270"/>
                 <wp:effectExtent l="0" t="0" r="0" b="0"/>
                 <wp:wrapNone/>
                 <wp:docPr id="4" name="officeArt object"/>
@@ -2213,7 +2202,7 @@
                       <wps:spPr>
                         <a:xfrm>
                           <a:off x="0" y="0"/>
-                          <a:ext cx="2402280" cy="0"/>
+                          <a:ext cx="2403000" cy="0"/>
                         </a:xfrm>
                         <a:prstGeom prst="line">
                           <a:avLst/>
@@ -2240,7 +2229,7 @@
           </mc:Choice>
           <mc:Fallback>
             <w:pict>
-              <v:line id="shape_0" from="243.4pt,2.5pt" to="432.5pt,2.5pt" ID="officeArt object" stroked="t" style="position:absolute">
+              <v:line id="shape_0" from="243.4pt,2.5pt" to="432.55pt,2.5pt" ID="officeArt object" stroked="t" style="position:absolute">
                 <v:stroke color="black" weight="9360" joinstyle="round" endcap="flat"/>
                 <v:fill o:detectmouseclick="t" on="false"/>
               </v:line>
@@ -2484,7 +2473,7 @@
                 <wp:positionV relativeFrom="line">
                   <wp:posOffset>73660</wp:posOffset>
                 </wp:positionV>
-                <wp:extent cx="5374640" cy="1270"/>
+                <wp:extent cx="5375275" cy="1270"/>
                 <wp:effectExtent l="0" t="0" r="0" b="0"/>
                 <wp:wrapNone/>
                 <wp:docPr id="5" name="officeArt object"/>
@@ -2495,7 +2484,7 @@
                       <wps:spPr>
                         <a:xfrm>
                           <a:off x="0" y="0"/>
-                          <a:ext cx="5374080" cy="0"/>
+                          <a:ext cx="5374800" cy="0"/>
                         </a:xfrm>
                         <a:prstGeom prst="line">
                           <a:avLst/>
@@ -2522,7 +2511,7 @@
           </mc:Choice>
           <mc:Fallback>
             <w:pict>
-              <v:line id="shape_0" from="0.35pt,5.8pt" to="423.45pt,5.8pt" ID="officeArt object" stroked="t" style="position:absolute">
+              <v:line id="shape_0" from="0.35pt,5.8pt" to="423.5pt,5.8pt" ID="officeArt object" stroked="t" style="position:absolute">
                 <v:stroke color="black" weight="9360" joinstyle="round" endcap="flat"/>
                 <v:fill o:detectmouseclick="t" on="false"/>
               </v:line>
@@ -2818,7 +2807,7 @@
                 <wp:positionV relativeFrom="line">
                   <wp:posOffset>62230</wp:posOffset>
                 </wp:positionV>
-                <wp:extent cx="5374640" cy="1270"/>
+                <wp:extent cx="5375275" cy="1270"/>
                 <wp:effectExtent l="0" t="0" r="0" b="0"/>
                 <wp:wrapNone/>
                 <wp:docPr id="6" name="officeArt object"/>
@@ -2829,7 +2818,7 @@
                       <wps:spPr>
                         <a:xfrm>
                           <a:off x="0" y="0"/>
-                          <a:ext cx="5374080" cy="0"/>
+                          <a:ext cx="5374800" cy="0"/>
                         </a:xfrm>
                         <a:prstGeom prst="line">
                           <a:avLst/>
@@ -2856,7 +2845,7 @@
           </mc:Choice>
           <mc:Fallback>
             <w:pict>
-              <v:line id="shape_0" from="0.35pt,4.9pt" to="423.45pt,4.9pt" ID="officeArt object" stroked="t" style="position:absolute">
+              <v:line id="shape_0" from="0.35pt,4.9pt" to="423.5pt,4.9pt" ID="officeArt object" stroked="t" style="position:absolute">
                 <v:stroke color="black" weight="9360" joinstyle="round" endcap="flat"/>
                 <v:fill o:detectmouseclick="t" on="false"/>
               </v:line>
@@ -3063,14 +3052,13 @@
       </w:rPr>
       <w:tab/>
       <w:tab/>
-      <w:t>{{</w:t>
     </w:r>
     <w:r>
       <w:rPr>
         <w:shd w:fill="00FFFF" w:val="clear"/>
         <w:lang w:val="en-US"/>
       </w:rPr>
-      <w:t>AUTOMATIC DATE}}</w:t>
+      <w:t>{{AUTOMATIC DATE}}</w:t>
     </w:r>
   </w:p>
   <w:p>

</xml_diff>

<commit_message>
updates some labeling on docx template, re #4
</commit_message>
<xml_diff>
--- a/afrh_prj/docx/afrh_1.docx
+++ b/afrh_prj/docx/afrh_1.docx
@@ -214,7 +214,7 @@
       </w:r>
       <w:r>
         <w:rPr>
-          <w:rFonts w:eastAsia="Arial Unicode MS" w:cs="Arial Unicode MS"/>
+          <w:rFonts w:eastAsia="Arial Unicode MS" w:cs="Arial Unicode MS" w:ascii="Arial" w:hAnsi="Arial"/>
           <w:shd w:fill="FFFF00" w:val="clear"/>
           <w:lang w:val="en-US"/>
         </w:rPr>
@@ -222,7 +222,7 @@
       </w:r>
       <w:r>
         <w:rPr>
-          <w:rFonts w:eastAsia="Arial Unicode MS" w:cs="Arial Unicode MS"/>
+          <w:rFonts w:eastAsia="Arial Unicode MS" w:cs="Arial Unicode MS" w:ascii="Arial" w:hAnsi="Arial"/>
           <w:lang w:val="en-US"/>
         </w:rPr>
         <w:t xml:space="preserve"> </w:t>
@@ -353,11 +353,13 @@
     <w:p>
       <w:pPr>
         <w:pStyle w:val="Normal"/>
-        <w:rPr/>
-      </w:pPr>
-      <w:r>
-        <w:rPr>
-          <w:rFonts w:eastAsia="Times New Roman" w:cs="Times New Roman"/>
+        <w:rPr>
+          <w:rFonts w:ascii="Arial" w:hAnsi="Arial"/>
+        </w:rPr>
+      </w:pPr>
+      <w:r>
+        <w:rPr>
+          <w:rFonts w:eastAsia="Times New Roman" w:cs="Times New Roman" w:ascii="Arial" w:hAnsi="Arial"/>
           <w:b w:val="false"/>
           <w:bCs w:val="false"/>
           <w:i w:val="false"/>
@@ -382,18 +384,312 @@
       </w:r>
       <w:r>
         <w:rPr>
+          <w:rFonts w:eastAsia="Arial Unicode MS" w:cs="Arial Unicode MS" w:ascii="Arial" w:hAnsi="Arial"/>
+          <w:shd w:fill="FFFF00" w:val="clear"/>
+          <w:lang w:val="en-US"/>
+        </w:rPr>
+        <w:t>Scope of Work Description}}</w:t>
+      </w:r>
+    </w:p>
+    <w:p>
+      <w:pPr>
+        <w:pStyle w:val="Normal"/>
+        <w:rPr/>
+      </w:pPr>
+      <w:r>
+        <w:rPr/>
+      </w:r>
+    </w:p>
+    <w:p>
+      <w:pPr>
+        <w:pStyle w:val="Normal"/>
+        <w:rPr>
+          <w:rFonts w:ascii="Arial" w:hAnsi="Arial" w:eastAsia="Arial" w:cs="Arial"/>
+          <w:b/>
+          <w:b/>
+          <w:bCs/>
+          <w:smallCaps/>
+        </w:rPr>
+      </w:pPr>
+      <w:r>
+        <w:rPr>
+          <w:rFonts w:ascii="Arial" w:hAnsi="Arial"/>
+          <w:b/>
+          <w:bCs/>
+          <w:smallCaps/>
+          <w:lang w:val="en-US"/>
+        </w:rPr>
+        <w:t>Brief Description of Location:</w:t>
+      </w:r>
+    </w:p>
+    <w:p>
+      <w:pPr>
+        <w:pStyle w:val="Normal"/>
+        <w:rPr>
+          <w:rFonts w:ascii="Arial" w:hAnsi="Arial"/>
+        </w:rPr>
+      </w:pPr>
+      <w:r>
+        <w:rPr>
+          <w:rFonts w:eastAsia="Arial Unicode MS" w:cs="Arial Unicode MS" w:ascii="Arial" w:hAnsi="Arial"/>
+          <w:b w:val="false"/>
+          <w:bCs w:val="false"/>
+          <w:smallCaps/>
+          <w:shd w:fill="FFFF00" w:val="clear"/>
+          <w:lang w:val="en-US"/>
+        </w:rPr>
+        <w:t>{{</w:t>
+      </w:r>
+      <w:r>
+        <w:rPr>
+          <w:rFonts w:eastAsia="Arial Unicode MS" w:cs="Arial Unicode MS" w:ascii="Arial" w:hAnsi="Arial"/>
+          <w:shd w:fill="FFFF00" w:val="clear"/>
+          <w:lang w:val="en-US"/>
+        </w:rPr>
+        <w:t>Project Area Notes}}</w:t>
+      </w:r>
+    </w:p>
+    <w:p>
+      <w:pPr>
+        <w:pStyle w:val="Normal"/>
+        <w:rPr/>
+      </w:pPr>
+      <w:r>
+        <w:rPr/>
+      </w:r>
+    </w:p>
+    <w:p>
+      <w:pPr>
+        <w:pStyle w:val="Normal"/>
+        <w:rPr>
+          <w:rFonts w:ascii="Arial" w:hAnsi="Arial" w:eastAsia="Arial" w:cs="Arial"/>
+          <w:b/>
+          <w:b/>
+          <w:bCs/>
+          <w:smallCaps/>
+        </w:rPr>
+      </w:pPr>
+      <w:r>
+        <w:rPr>
+          <w:rFonts w:ascii="Arial" w:hAnsi="Arial"/>
+          <w:b/>
+          <w:bCs/>
+          <w:smallCaps/>
+          <w:lang w:val="en-US"/>
+        </w:rPr>
+        <w:t>Applicable Planning Areas:</w:t>
+      </w:r>
+    </w:p>
+    <w:p>
+      <w:pPr>
+        <w:pStyle w:val="Normal"/>
+        <w:rPr/>
+      </w:pPr>
+      <w:r>
+        <w:rPr/>
+      </w:r>
+    </w:p>
+    <w:p>
+      <w:pPr>
+        <w:pStyle w:val="Normal"/>
+        <w:ind w:left="0" w:right="0" w:firstLine="720"/>
+        <w:rPr>
+          <w:rFonts w:ascii="Arial" w:hAnsi="Arial" w:eastAsia="Arial" w:cs="Arial"/>
+          <w:b/>
+          <w:b/>
+          <w:bCs/>
+          <w:smallCaps/>
+        </w:rPr>
+      </w:pPr>
+      <w:r>
+        <w:rPr>
+          <w:rFonts w:ascii="Arial" w:hAnsi="Arial"/>
+          <w:b/>
+          <w:bCs/>
+          <w:smallCaps/>
+          <w:lang w:val="en-US"/>
+        </w:rPr>
+        <w:t xml:space="preserve">character areas: </w:t>
+      </w:r>
+      <w:r>
+        <w:rPr>
+          <w:shd w:fill="00FF00" w:val="clear"/>
+          <w:lang w:val="en-US"/>
+        </w:rPr>
+        <w:t>“Name” (Character Areas, Summary) PULL FROM MAP</w:t>
+      </w:r>
+    </w:p>
+    <w:p>
+      <w:pPr>
+        <w:pStyle w:val="Normal"/>
+        <w:ind w:left="0" w:right="0" w:firstLine="720"/>
+        <w:rPr>
+          <w:rFonts w:ascii="Arial" w:hAnsi="Arial" w:eastAsia="Arial" w:cs="Arial"/>
+          <w:b/>
+          <w:b/>
+          <w:bCs/>
+          <w:smallCaps/>
+        </w:rPr>
+      </w:pPr>
+      <w:r>
+        <w:rPr>
+          <w:rFonts w:eastAsia="Arial" w:cs="Arial" w:ascii="Arial" w:hAnsi="Arial"/>
+          <w:b/>
+          <w:bCs/>
+          <w:smallCaps/>
+        </w:rPr>
+      </w:r>
+    </w:p>
+    <w:p>
+      <w:pPr>
+        <w:pStyle w:val="Normal"/>
+        <w:ind w:left="0" w:right="0" w:firstLine="720"/>
+        <w:rPr/>
+      </w:pPr>
+      <w:r>
+        <w:rPr>
+          <w:rFonts w:ascii="Arial" w:hAnsi="Arial"/>
+          <w:b/>
+          <w:bCs/>
+          <w:smallCaps/>
+          <w:lang w:val="en-US"/>
+        </w:rPr>
+        <w:t>master plan zones:</w:t>
+      </w:r>
+      <w:r>
+        <w:rPr>
+          <w:shd w:fill="FFFF00" w:val="clear"/>
+          <w:lang w:val="en-US"/>
+        </w:rPr>
+        <w:t xml:space="preserve"> </w:t>
+      </w:r>
+      <w:r>
+        <w:rPr>
+          <w:shd w:fill="00FF00" w:val="clear"/>
+          <w:lang w:val="en-US"/>
+        </w:rPr>
+        <w:t xml:space="preserve">“Name” (Master Plan Zones, Summary) PULL FROM MAP </w:t>
+      </w:r>
+    </w:p>
+    <w:p>
+      <w:pPr>
+        <w:pStyle w:val="Normal"/>
+        <w:rPr/>
+      </w:pPr>
+      <w:r>
+        <w:rPr/>
+      </w:r>
+    </w:p>
+    <w:p>
+      <w:pPr>
+        <w:pStyle w:val="Normal"/>
+        <w:rPr>
+          <w:rFonts w:ascii="Arial" w:hAnsi="Arial" w:eastAsia="Arial" w:cs="Arial"/>
+          <w:b/>
+          <w:b/>
+          <w:bCs/>
+          <w:smallCaps/>
+          <w:u w:val="single" w:color="000000"/>
+        </w:rPr>
+      </w:pPr>
+      <w:r>
+        <w:rPr>
+          <w:rFonts w:ascii="Arial" w:hAnsi="Arial"/>
+          <w:b/>
+          <w:bCs/>
+          <w:smallCaps/>
+          <w:u w:val="single" w:color="000000"/>
+          <w:lang w:val="en-US"/>
+        </w:rPr>
+        <w:t>DEFINITIION OF AREA OF POTENTIAL EFFECT (APE)</w:t>
+      </w:r>
+    </w:p>
+    <w:p>
+      <w:pPr>
+        <w:pStyle w:val="Normal"/>
+        <w:rPr>
+          <w:highlight w:val="yellow"/>
+        </w:rPr>
+      </w:pPr>
+      <w:r>
+        <w:rPr>
+          <w:highlight w:val="yellow"/>
+        </w:rPr>
+      </w:r>
+    </w:p>
+    <w:p>
+      <w:pPr>
+        <w:pStyle w:val="Normal"/>
+        <w:rPr>
+          <w:rFonts w:ascii="Arial" w:hAnsi="Arial" w:eastAsia="Arial" w:cs="Arial"/>
+          <w:b/>
+          <w:b/>
+          <w:bCs/>
+          <w:smallCaps/>
+        </w:rPr>
+      </w:pPr>
+      <w:r>
+        <w:rPr>
           <w:rFonts w:eastAsia="Arial Unicode MS" w:cs="Arial Unicode MS"/>
           <w:shd w:fill="FFFF00" w:val="clear"/>
           <w:lang w:val="en-US"/>
         </w:rPr>
-        <w:t>Scope of Work Description}} (Management Activity A, Description)</w:t>
-      </w:r>
-      <w:r>
-        <w:rPr>
-          <w:rFonts w:eastAsia="Arial Unicode MS" w:cs="Arial Unicode MS"/>
-          <w:lang w:val="en-US"/>
-        </w:rPr>
-        <w:t>…We need to discuss which SOW to pull.</w:t>
+        <w:t>APE Map (Management Activity A, Section 106 Review)</w:t>
+      </w:r>
+      <w:r>
+        <w:rPr>
+          <w:rFonts w:eastAsia="Arial" w:cs="Arial" w:ascii="Arial" w:hAnsi="Arial"/>
+          <w:b/>
+          <w:bCs/>
+          <w:smallCaps/>
+        </w:rPr>
+        <w:br/>
+      </w:r>
+    </w:p>
+    <w:p>
+      <w:pPr>
+        <w:pStyle w:val="Normal"/>
+        <w:rPr>
+          <w:rFonts w:ascii="Arial" w:hAnsi="Arial" w:eastAsia="Arial" w:cs="Arial"/>
+          <w:b/>
+          <w:b/>
+          <w:bCs/>
+          <w:smallCaps/>
+          <w:u w:val="single" w:color="000000"/>
+        </w:rPr>
+      </w:pPr>
+      <w:r>
+        <w:rPr>
+          <w:rFonts w:ascii="Arial" w:hAnsi="Arial"/>
+          <w:b/>
+          <w:bCs/>
+          <w:smallCaps/>
+          <w:u w:val="single" w:color="000000"/>
+          <w:lang w:val="en-US"/>
+        </w:rPr>
+        <w:t>IDENTIFICATION OF RESOURCES</w:t>
+      </w:r>
+    </w:p>
+    <w:p>
+      <w:pPr>
+        <w:pStyle w:val="Normal"/>
+        <w:rPr>
+          <w:rFonts w:ascii="Arial" w:hAnsi="Arial" w:eastAsia="Arial" w:cs="Arial"/>
+          <w:b/>
+          <w:b/>
+          <w:bCs/>
+          <w:smallCaps/>
+        </w:rPr>
+      </w:pPr>
+      <w:r>
+        <w:rPr>
+          <w:rFonts w:ascii="Arial" w:hAnsi="Arial"/>
+          <w:b/>
+          <w:bCs/>
+          <w:smallCaps/>
+          <w:lang w:val="en-US"/>
+        </w:rPr>
+        <w:t xml:space="preserve">Inventory Resource(s) to be affected: </w:t>
       </w:r>
     </w:p>
     <w:p>
@@ -402,145 +698,249 @@
         <w:rPr/>
       </w:pPr>
       <w:r>
+        <w:rPr>
+          <w:rFonts w:ascii="Arial" w:hAnsi="Arial"/>
+          <w:b/>
+          <w:bCs/>
+          <w:smallCaps/>
+          <w:lang w:val="en-US"/>
+        </w:rPr>
+        <w:tab/>
+      </w:r>
+    </w:p>
+    <w:p>
+      <w:pPr>
+        <w:pStyle w:val="Normal"/>
+        <w:ind w:left="0" w:right="0" w:firstLine="720"/>
+        <w:rPr>
+          <w:rFonts w:ascii="Arial" w:hAnsi="Arial" w:eastAsia="Arial" w:cs="Arial"/>
+          <w:b/>
+          <w:b/>
+          <w:bCs/>
+          <w:smallCaps/>
+        </w:rPr>
+      </w:pPr>
+      <w:r>
+        <w:rPr>
+          <w:rFonts w:eastAsia="Arial" w:cs="Arial" w:ascii="Arial" w:hAnsi="Arial"/>
+          <w:b/>
+          <w:bCs/>
+          <w:smallCaps/>
+        </w:rPr>
+      </w:r>
+    </w:p>
+    <w:p>
+      <w:pPr>
+        <w:pStyle w:val="Normal"/>
+        <w:ind w:left="0" w:right="0" w:firstLine="720"/>
         <w:rPr/>
-      </w:r>
-    </w:p>
-    <w:p>
-      <w:pPr>
-        <w:pStyle w:val="Normal"/>
-        <w:rPr>
-          <w:rFonts w:ascii="Arial" w:hAnsi="Arial" w:eastAsia="Arial" w:cs="Arial"/>
-          <w:b/>
-          <w:b/>
-          <w:bCs/>
-          <w:smallCaps/>
-        </w:rPr>
-      </w:pPr>
-      <w:r>
-        <w:rPr>
-          <w:rFonts w:ascii="Arial" w:hAnsi="Arial"/>
-          <w:b/>
-          <w:bCs/>
-          <w:smallCaps/>
-          <w:lang w:val="en-US"/>
-        </w:rPr>
-        <w:t>Brief Description of Location:</w:t>
-      </w:r>
-    </w:p>
-    <w:p>
-      <w:pPr>
-        <w:pStyle w:val="Normal"/>
+      </w:pPr>
+      <w:r>
+        <w:rPr>
+          <w:rFonts w:ascii="Arial" w:hAnsi="Arial"/>
+          <w:b/>
+          <w:bCs/>
+          <w:smallCaps/>
+          <w:lang w:val="en-US"/>
+        </w:rPr>
+        <w:t>direct ape:</w:t>
+      </w:r>
+      <w:r>
+        <w:rPr>
+          <w:rFonts w:ascii="Arial" w:hAnsi="Arial"/>
+          <w:shd w:fill="FFFF00" w:val="clear"/>
+          <w:lang w:val="en-US"/>
+        </w:rPr>
+        <w:t xml:space="preserve"> {{Direct Impacts}}</w:t>
+      </w:r>
+    </w:p>
+    <w:p>
+      <w:pPr>
+        <w:pStyle w:val="Normal"/>
+        <w:ind w:left="0" w:right="0" w:firstLine="720"/>
+        <w:rPr>
+          <w:highlight w:val="yellow"/>
+          <w:lang w:val="en-US"/>
+        </w:rPr>
+      </w:pPr>
+      <w:r>
+        <w:rPr>
+          <w:highlight w:val="yellow"/>
+          <w:lang w:val="en-US"/>
+        </w:rPr>
+      </w:r>
+    </w:p>
+    <w:p>
+      <w:pPr>
+        <w:pStyle w:val="Normal"/>
+        <w:ind w:left="0" w:right="0" w:firstLine="720"/>
+        <w:rPr>
+          <w:highlight w:val="yellow"/>
+          <w:lang w:val="en-US"/>
+        </w:rPr>
+      </w:pPr>
+      <w:r>
+        <w:rPr>
+          <w:highlight w:val="yellow"/>
+          <w:lang w:val="en-US"/>
+        </w:rPr>
+      </w:r>
+    </w:p>
+    <w:p>
+      <w:pPr>
+        <w:pStyle w:val="Normal"/>
+        <w:ind w:left="0" w:right="0" w:firstLine="720"/>
         <w:rPr/>
       </w:pPr>
       <w:r>
         <w:rPr>
-          <w:rFonts w:eastAsia="Arial Unicode MS" w:cs="Arial Unicode MS"/>
+          <w:rFonts w:ascii="Arial" w:hAnsi="Arial"/>
+          <w:b/>
+          <w:bCs/>
+          <w:smallCaps/>
+          <w:lang w:val="en-US"/>
+        </w:rPr>
+        <w:t>indirect ape:</w:t>
+      </w:r>
+      <w:r>
+        <w:rPr>
+          <w:shd w:fill="FFFF00" w:val="clear"/>
+          <w:lang w:val="en-US"/>
+        </w:rPr>
+        <w:t xml:space="preserve"> </w:t>
+      </w:r>
+      <w:r>
+        <w:rPr>
+          <w:rFonts w:ascii="Arial" w:hAnsi="Arial"/>
+          <w:shd w:fill="FFFF00" w:val="clear"/>
+          <w:lang w:val="en-US"/>
+        </w:rPr>
+        <w:t>{{Indirect Impacts}}</w:t>
+      </w:r>
+    </w:p>
+    <w:p>
+      <w:pPr>
+        <w:pStyle w:val="Normal"/>
+        <w:ind w:left="0" w:right="0" w:firstLine="720"/>
+        <w:rPr>
+          <w:rFonts w:ascii="Times New Roman" w:hAnsi="Times New Roman" w:eastAsia="Arial" w:cs="Arial"/>
+          <w:b w:val="false"/>
           <w:b w:val="false"/>
           <w:bCs w:val="false"/>
           <w:smallCaps/>
+          <w:highlight w:val="green"/>
+          <w:lang w:val="en-US"/>
+        </w:rPr>
+      </w:pPr>
+      <w:r>
+        <w:rPr>
+          <w:rFonts w:eastAsia="Arial" w:cs="Arial"/>
+          <w:b w:val="false"/>
+          <w:bCs w:val="false"/>
+          <w:smallCaps/>
+          <w:highlight w:val="green"/>
+          <w:lang w:val="en-US"/>
+        </w:rPr>
+      </w:r>
+    </w:p>
+    <w:p>
+      <w:pPr>
+        <w:pStyle w:val="Normal"/>
+        <w:rPr/>
+      </w:pPr>
+      <w:r>
+        <w:rPr/>
+      </w:r>
+    </w:p>
+    <w:p>
+      <w:pPr>
+        <w:pStyle w:val="Normal"/>
+        <w:rPr/>
+      </w:pPr>
+      <w:r>
+        <w:br w:type="column"/>
+      </w:r>
+      <w:r>
+        <w:rPr/>
+      </w:r>
+    </w:p>
+    <w:p>
+      <w:pPr>
+        <w:pStyle w:val="Normal"/>
+        <w:rPr>
+          <w:rFonts w:ascii="Arial" w:hAnsi="Arial" w:eastAsia="Arial" w:cs="Arial"/>
+          <w:b/>
+          <w:b/>
+          <w:bCs/>
+          <w:u w:val="single" w:color="000000"/>
+        </w:rPr>
+      </w:pPr>
+      <w:r>
+        <w:rPr>
+          <w:rFonts w:ascii="Arial" w:hAnsi="Arial"/>
+          <w:b/>
+          <w:bCs/>
+          <w:u w:val="single" w:color="000000"/>
+          <w:lang w:val="en-US"/>
+        </w:rPr>
+        <w:t>ARCHAEOLOGY</w:t>
+      </w:r>
+    </w:p>
+    <w:p>
+      <w:pPr>
+        <w:pStyle w:val="Normal"/>
+        <w:rPr/>
+      </w:pPr>
+      <w:r>
+        <w:rPr>
+          <w:rFonts w:ascii="Arial" w:hAnsi="Arial"/>
+          <w:b/>
+          <w:bCs/>
+          <w:smallCaps/>
+          <w:lang w:val="en-US"/>
+        </w:rPr>
+        <w:t>Does the Activity Require Ground Disturbance:</w:t>
+      </w:r>
+    </w:p>
+    <w:p>
+      <w:pPr>
+        <w:pStyle w:val="Normal"/>
+        <w:rPr/>
+      </w:pPr>
+      <w:r>
+        <w:rPr/>
+        <w:tab/>
+      </w:r>
+    </w:p>
+    <w:p>
+      <w:pPr>
+        <w:pStyle w:val="Normal"/>
+        <w:ind w:left="720" w:right="0" w:hanging="0"/>
+        <w:rPr/>
+      </w:pPr>
+      <w:r>
+        <w:rPr>
+          <w:rFonts w:ascii="Arial" w:hAnsi="Arial"/>
+          <w:b/>
+          <w:bCs/>
+          <w:smallCaps/>
+          <w:lang w:val="en-US"/>
+        </w:rPr>
+        <w:t xml:space="preserve">if yes, which Archaeology Zones Apply: </w:t>
+      </w:r>
+      <w:r>
+        <w:rPr>
+          <w:lang w:val="en-US"/>
+        </w:rPr>
+        <w:t xml:space="preserve"> </w:t>
+      </w:r>
+      <w:r>
+        <w:rPr>
+          <w:rFonts w:ascii="Arial" w:hAnsi="Arial"/>
           <w:shd w:fill="FFFF00" w:val="clear"/>
           <w:lang w:val="en-US"/>
         </w:rPr>
-        <w:t>{{</w:t>
-      </w:r>
-      <w:r>
-        <w:rPr>
-          <w:rFonts w:eastAsia="Arial Unicode MS" w:cs="Arial Unicode MS"/>
-          <w:shd w:fill="FFFF00" w:val="clear"/>
-          <w:lang w:val="en-US"/>
-        </w:rPr>
-        <w:t>Project Area Notes}} (Management Activity A, Section 106 Review)</w:t>
-      </w:r>
-    </w:p>
-    <w:p>
-      <w:pPr>
-        <w:pStyle w:val="Normal"/>
-        <w:rPr/>
-      </w:pPr>
-      <w:r>
-        <w:rPr/>
-      </w:r>
-    </w:p>
-    <w:p>
-      <w:pPr>
-        <w:pStyle w:val="Normal"/>
-        <w:rPr>
-          <w:rFonts w:ascii="Arial" w:hAnsi="Arial" w:eastAsia="Arial" w:cs="Arial"/>
-          <w:b/>
-          <w:b/>
-          <w:bCs/>
-          <w:smallCaps/>
-        </w:rPr>
-      </w:pPr>
-      <w:r>
-        <w:rPr>
-          <w:rFonts w:ascii="Arial" w:hAnsi="Arial"/>
-          <w:b/>
-          <w:bCs/>
-          <w:smallCaps/>
-          <w:lang w:val="en-US"/>
-        </w:rPr>
-        <w:t>Applicable Planning Areas:</w:t>
-      </w:r>
-    </w:p>
-    <w:p>
-      <w:pPr>
-        <w:pStyle w:val="Normal"/>
-        <w:rPr/>
-      </w:pPr>
-      <w:r>
-        <w:rPr/>
-      </w:r>
-    </w:p>
-    <w:p>
-      <w:pPr>
-        <w:pStyle w:val="Normal"/>
-        <w:ind w:left="0" w:right="0" w:firstLine="720"/>
-        <w:rPr>
-          <w:rFonts w:ascii="Arial" w:hAnsi="Arial" w:eastAsia="Arial" w:cs="Arial"/>
-          <w:b/>
-          <w:b/>
-          <w:bCs/>
-          <w:smallCaps/>
-        </w:rPr>
-      </w:pPr>
-      <w:r>
-        <w:rPr>
-          <w:rFonts w:ascii="Arial" w:hAnsi="Arial"/>
-          <w:b/>
-          <w:bCs/>
-          <w:smallCaps/>
-          <w:lang w:val="en-US"/>
-        </w:rPr>
-        <w:t xml:space="preserve">character areas: </w:t>
-      </w:r>
-      <w:r>
-        <w:rPr>
-          <w:shd w:fill="00FF00" w:val="clear"/>
-          <w:lang w:val="en-US"/>
-        </w:rPr>
-        <w:t>“Name” (Character Areas, Summary) PULL FROM MAP</w:t>
-      </w:r>
-    </w:p>
-    <w:p>
-      <w:pPr>
-        <w:pStyle w:val="Normal"/>
-        <w:ind w:left="0" w:right="0" w:firstLine="720"/>
-        <w:rPr>
-          <w:rFonts w:ascii="Arial" w:hAnsi="Arial" w:eastAsia="Arial" w:cs="Arial"/>
-          <w:b/>
-          <w:b/>
-          <w:bCs/>
-          <w:smallCaps/>
-        </w:rPr>
-      </w:pPr>
-      <w:r>
-        <w:rPr>
-          <w:rFonts w:eastAsia="Arial" w:cs="Arial" w:ascii="Arial" w:hAnsi="Arial"/>
-          <w:b/>
-          <w:bCs/>
-          <w:smallCaps/>
-        </w:rPr>
+        <w:t>{{Related Archaeological Zones}}</w:t>
       </w:r>
     </w:p>
     <w:p>
@@ -557,21 +957,7 @@
           <w:smallCaps/>
           <w:lang w:val="en-US"/>
         </w:rPr>
-        <w:t>master plan zones:</w:t>
-      </w:r>
-      <w:r>
-        <w:rPr>
-          <w:shd w:fill="FFFF00" w:val="clear"/>
-          <w:lang w:val="en-US"/>
-        </w:rPr>
-        <w:t xml:space="preserve"> </w:t>
-      </w:r>
-      <w:r>
-        <w:rPr>
-          <w:shd w:fill="00FF00" w:val="clear"/>
-          <w:lang w:val="en-US"/>
-        </w:rPr>
-        <w:t xml:space="preserve">“Name” (Master Plan Zones, Summary) PULL FROM MAP </w:t>
+        <w:t xml:space="preserve">if yes, indicate all that apply: </w:t>
       </w:r>
     </w:p>
     <w:p>
@@ -581,517 +967,32 @@
       </w:pPr>
       <w:r>
         <w:rPr/>
-      </w:r>
-    </w:p>
-    <w:p>
-      <w:pPr>
-        <w:pStyle w:val="Normal"/>
-        <w:rPr>
-          <w:rFonts w:ascii="Arial" w:hAnsi="Arial" w:eastAsia="Arial" w:cs="Arial"/>
-          <w:b/>
-          <w:b/>
-          <w:bCs/>
-          <w:smallCaps/>
-          <w:u w:val="single" w:color="000000"/>
-        </w:rPr>
-      </w:pPr>
-      <w:r>
-        <w:rPr>
-          <w:rFonts w:ascii="Arial" w:hAnsi="Arial"/>
-          <w:b/>
-          <w:bCs/>
-          <w:smallCaps/>
-          <w:u w:val="single" w:color="000000"/>
-          <w:lang w:val="en-US"/>
-        </w:rPr>
-        <w:t>DEFINITIION OF AREA OF POTENTIAL EFFECT (APE)</w:t>
-      </w:r>
-    </w:p>
-    <w:p>
-      <w:pPr>
-        <w:pStyle w:val="Normal"/>
-        <w:rPr>
-          <w:highlight w:val="yellow"/>
-        </w:rPr>
-      </w:pPr>
-      <w:r>
-        <w:rPr>
-          <w:highlight w:val="yellow"/>
-        </w:rPr>
-      </w:r>
-    </w:p>
-    <w:p>
-      <w:pPr>
-        <w:pStyle w:val="Normal"/>
-        <w:rPr>
-          <w:rFonts w:ascii="Arial" w:hAnsi="Arial" w:eastAsia="Arial" w:cs="Arial"/>
-          <w:b/>
-          <w:b/>
-          <w:bCs/>
-          <w:smallCaps/>
-        </w:rPr>
-      </w:pPr>
-      <w:r>
-        <w:rPr>
-          <w:rFonts w:eastAsia="Arial Unicode MS" w:cs="Arial Unicode MS"/>
-          <w:shd w:fill="FFFF00" w:val="clear"/>
-          <w:lang w:val="en-US"/>
-        </w:rPr>
-        <w:t>APE Map (Management Activity A, Section 106 Review)</w:t>
-      </w:r>
-      <w:r>
-        <w:rPr>
-          <w:rFonts w:eastAsia="Arial" w:cs="Arial" w:ascii="Arial" w:hAnsi="Arial"/>
-          <w:b/>
-          <w:bCs/>
-          <w:smallCaps/>
-        </w:rPr>
-        <w:br/>
-      </w:r>
-    </w:p>
-    <w:p>
-      <w:pPr>
-        <w:pStyle w:val="Normal"/>
-        <w:rPr>
-          <w:rFonts w:ascii="Arial" w:hAnsi="Arial" w:eastAsia="Arial" w:cs="Arial"/>
-          <w:b/>
-          <w:b/>
-          <w:bCs/>
-          <w:smallCaps/>
-          <w:u w:val="single" w:color="000000"/>
-        </w:rPr>
-      </w:pPr>
-      <w:r>
-        <w:rPr>
-          <w:rFonts w:ascii="Arial" w:hAnsi="Arial"/>
-          <w:b/>
-          <w:bCs/>
-          <w:smallCaps/>
-          <w:u w:val="single" w:color="000000"/>
-          <w:lang w:val="en-US"/>
-        </w:rPr>
-        <w:t>IDENTIFICATION OF RESOURCES</w:t>
-      </w:r>
-    </w:p>
-    <w:p>
-      <w:pPr>
-        <w:pStyle w:val="Normal"/>
-        <w:rPr>
-          <w:rFonts w:ascii="Arial" w:hAnsi="Arial" w:eastAsia="Arial" w:cs="Arial"/>
-          <w:b/>
-          <w:b/>
-          <w:bCs/>
-          <w:smallCaps/>
-        </w:rPr>
-      </w:pPr>
-      <w:r>
-        <w:rPr>
-          <w:rFonts w:ascii="Arial" w:hAnsi="Arial"/>
-          <w:b/>
-          <w:bCs/>
-          <w:smallCaps/>
-          <w:lang w:val="en-US"/>
-        </w:rPr>
-        <w:t xml:space="preserve">Inventory Resource(s) to be affected: </w:t>
-      </w:r>
-    </w:p>
-    <w:p>
-      <w:pPr>
-        <w:pStyle w:val="Normal"/>
-        <w:rPr/>
-      </w:pPr>
-      <w:r>
-        <w:rPr>
-          <w:rFonts w:ascii="Arial" w:hAnsi="Arial"/>
-          <w:b/>
-          <w:bCs/>
-          <w:smallCaps/>
-          <w:lang w:val="en-US"/>
-        </w:rPr>
         <w:tab/>
-      </w:r>
-    </w:p>
-    <w:p>
-      <w:pPr>
-        <w:pStyle w:val="Normal"/>
-        <w:rPr/>
-      </w:pPr>
-      <w:r>
-        <w:rPr>
-          <w:rFonts w:ascii="Arial" w:hAnsi="Arial"/>
-          <w:b/>
-          <w:bCs/>
-          <w:smallCaps/>
-          <w:lang w:val="en-US"/>
-        </w:rPr>
         <w:tab/>
-        <w:t xml:space="preserve">direct ape: </w:t>
-      </w:r>
-      <w:r>
-        <w:rPr>
-          <w:lang w:val="en-US"/>
-        </w:rPr>
-        <w:t>{{</w:t>
-      </w:r>
-      <w:r>
-        <w:rPr>
-          <w:rFonts w:eastAsia="Times New Roman" w:cs="Times New Roman"/>
-          <w:b w:val="false"/>
-          <w:bCs w:val="false"/>
-          <w:i w:val="false"/>
-          <w:iCs w:val="false"/>
-          <w:caps w:val="false"/>
-          <w:smallCaps w:val="false"/>
-          <w:strike w:val="false"/>
-          <w:dstrike w:val="false"/>
+      </w:r>
+      <w:r>
+        <w:rPr>
+          <w:rFonts w:ascii="Apple Symbols" w:hAnsi="Apple Symbols"/>
           <w:outline w:val="false"/>
-          <w:emboss w:val="false"/>
-          <w:imprint w:val="false"/>
-          <w:vanish w:val="false"/>
           <w:color w:val="000000"/>
-          <w:spacing w:val="0"/>
-          <w:w w:val="100"/>
-          <w:kern w:val="0"/>
-          <w:position w:val="0"/>
-          <w:sz w:val="24"/>
-          <w:sz w:val="24"/>
-          <w:szCs w:val="24"/>
           <w:u w:val="none" w:color="000000"/>
           <w:shd w:fill="auto" w:val="clear"/>
-          <w:vertAlign w:val="baseline"/>
-          <w:lang w:val="en-US" w:eastAsia="zh-CN" w:bidi="hi-IN"/>
-          <w14:textOutline>
-            <w14:noFill/>
-          </w14:textOutline>
+          <w:lang w:val="en-US"/>
           <w14:textFill>
             <w14:solidFill>
               <w14:srgbClr w14:val="000000"/>
             </w14:solidFill>
           </w14:textFill>
         </w:rPr>
-        <w:t>D</w:t>
-      </w:r>
-      <w:r>
-        <w:rPr>
-          <w:lang w:val="en-US"/>
-        </w:rPr>
-        <w:t>irect Impacts}}</w:t>
-      </w:r>
-    </w:p>
-    <w:p>
-      <w:pPr>
-        <w:pStyle w:val="Normal"/>
-        <w:ind w:left="0" w:right="0" w:firstLine="720"/>
-        <w:rPr>
-          <w:rFonts w:ascii="Arial" w:hAnsi="Arial"/>
-          <w:b/>
-          <w:b/>
-          <w:bCs/>
-          <w:smallCaps/>
-          <w:highlight w:val="green"/>
-          <w:lang w:val="en-US"/>
-        </w:rPr>
-      </w:pPr>
-      <w:r>
-        <w:rPr>
-          <w:rFonts w:ascii="Arial" w:hAnsi="Arial"/>
-          <w:b/>
-          <w:bCs/>
-          <w:smallCaps/>
-          <w:highlight w:val="green"/>
-          <w:lang w:val="en-US"/>
-        </w:rPr>
-      </w:r>
-    </w:p>
-    <w:p>
-      <w:pPr>
-        <w:pStyle w:val="Normal"/>
-        <w:ind w:left="0" w:right="0" w:firstLine="720"/>
-        <w:rPr/>
-      </w:pPr>
-      <w:r>
-        <w:rPr>
-          <w:shd w:fill="00FF00" w:val="clear"/>
-          <w:lang w:val="en-US"/>
-        </w:rPr>
-        <w:t>AUTOMATICALLY POPULATE FROM MAP</w:t>
-      </w:r>
-    </w:p>
-    <w:p>
-      <w:pPr>
-        <w:pStyle w:val="Normal"/>
-        <w:ind w:left="720" w:right="0" w:hanging="0"/>
-        <w:rPr/>
-      </w:pPr>
-      <w:r>
-        <w:rPr>
-          <w:shd w:fill="00FF00" w:val="clear"/>
-          <w:lang w:val="en-US"/>
-        </w:rPr>
-        <w:t>Primary Name, Status (under Evaluation form for Inventory Resource), Relative Level of Significance (under Evaluation form for Inventory Resource)</w:t>
-      </w:r>
-    </w:p>
-    <w:p>
-      <w:pPr>
-        <w:pStyle w:val="Normal"/>
-        <w:ind w:left="0" w:right="0" w:firstLine="720"/>
-        <w:rPr>
-          <w:rFonts w:ascii="Arial" w:hAnsi="Arial" w:eastAsia="Arial" w:cs="Arial"/>
-          <w:b/>
-          <w:b/>
-          <w:bCs/>
-          <w:smallCaps/>
-        </w:rPr>
-      </w:pPr>
-      <w:r>
-        <w:rPr>
-          <w:rFonts w:eastAsia="Arial" w:cs="Arial" w:ascii="Arial" w:hAnsi="Arial"/>
-          <w:b/>
-          <w:bCs/>
-          <w:smallCaps/>
-        </w:rPr>
-      </w:r>
-    </w:p>
-    <w:p>
-      <w:pPr>
-        <w:pStyle w:val="Normal"/>
-        <w:ind w:left="0" w:right="0" w:firstLine="720"/>
-        <w:rPr/>
-      </w:pPr>
-      <w:r>
-        <w:rPr>
-          <w:rFonts w:ascii="Arial" w:hAnsi="Arial"/>
-          <w:b/>
-          <w:bCs/>
-          <w:smallCaps/>
-          <w:lang w:val="en-US"/>
-        </w:rPr>
-        <w:t>indirect ape:</w:t>
-      </w:r>
-      <w:r>
-        <w:rPr>
-          <w:shd w:fill="FFFF00" w:val="clear"/>
-          <w:lang w:val="en-US"/>
-        </w:rPr>
-        <w:t xml:space="preserve"> {{Indirect Impacts}}</w:t>
-      </w:r>
-    </w:p>
-    <w:p>
-      <w:pPr>
-        <w:pStyle w:val="Normal"/>
-        <w:ind w:left="0" w:right="0" w:firstLine="720"/>
-        <w:rPr>
-          <w:highlight w:val="yellow"/>
-          <w:lang w:val="en-US"/>
-        </w:rPr>
-      </w:pPr>
-      <w:r>
-        <w:rPr>
-          <w:highlight w:val="yellow"/>
-          <w:lang w:val="en-US"/>
-        </w:rPr>
-      </w:r>
-    </w:p>
-    <w:p>
-      <w:pPr>
-        <w:pStyle w:val="Normal"/>
-        <w:ind w:left="0" w:right="0" w:firstLine="720"/>
-        <w:rPr>
-          <w:rFonts w:ascii="Times New Roman" w:hAnsi="Times New Roman"/>
-        </w:rPr>
-      </w:pPr>
-      <w:r>
-        <w:rPr>
-          <w:shd w:fill="00FF00" w:val="clear"/>
-          <w:lang w:val="en-US"/>
-        </w:rPr>
-        <w:t>AUTOMATICALLY POPULATE FROM MAP</w:t>
-      </w:r>
-    </w:p>
-    <w:p>
-      <w:pPr>
-        <w:pStyle w:val="Normal"/>
-        <w:ind w:left="720" w:right="0" w:hanging="0"/>
-        <w:rPr>
-          <w:rFonts w:ascii="Times New Roman" w:hAnsi="Times New Roman"/>
-          <w:b w:val="false"/>
-          <w:b w:val="false"/>
-          <w:bCs w:val="false"/>
-        </w:rPr>
-      </w:pPr>
-      <w:r>
-        <w:rPr>
-          <w:rFonts w:eastAsia="Arial" w:cs="Arial"/>
-          <w:b w:val="false"/>
-          <w:bCs w:val="false"/>
-          <w:smallCaps/>
-          <w:highlight w:val="green"/>
-          <w:shd w:fill="00FF00" w:val="clear"/>
-          <w:lang w:val="en-US"/>
-        </w:rPr>
-        <w:t>Primary Name, Status (under Evaluation form for Inventory Resource), Relative Level of Significance (under Evaluation form for Inventory Resource)</w:t>
-      </w:r>
-    </w:p>
-    <w:p>
-      <w:pPr>
-        <w:pStyle w:val="Normal"/>
-        <w:rPr/>
-      </w:pPr>
-      <w:r>
-        <w:rPr/>
-      </w:r>
-    </w:p>
-    <w:p>
-      <w:pPr>
-        <w:pStyle w:val="Normal"/>
-        <w:rPr/>
-      </w:pPr>
-      <w:r>
-        <w:br w:type="column"/>
-      </w:r>
-      <w:r>
-        <w:rPr/>
-      </w:r>
-    </w:p>
-    <w:p>
-      <w:pPr>
-        <w:pStyle w:val="Normal"/>
-        <w:rPr>
-          <w:rFonts w:ascii="Arial" w:hAnsi="Arial" w:eastAsia="Arial" w:cs="Arial"/>
-          <w:b/>
-          <w:b/>
-          <w:bCs/>
-          <w:u w:val="single" w:color="000000"/>
-        </w:rPr>
-      </w:pPr>
-      <w:r>
-        <w:rPr>
-          <w:rFonts w:ascii="Arial" w:hAnsi="Arial"/>
-          <w:b/>
-          <w:bCs/>
-          <w:u w:val="single" w:color="000000"/>
-          <w:lang w:val="en-US"/>
-        </w:rPr>
-        <w:t>ARCHAEOLOGY</w:t>
-      </w:r>
-    </w:p>
-    <w:p>
-      <w:pPr>
-        <w:pStyle w:val="Normal"/>
-        <w:rPr>
-          <w:rFonts w:ascii="Arial" w:hAnsi="Arial" w:eastAsia="Arial" w:cs="Arial"/>
-          <w:b/>
-          <w:b/>
-          <w:bCs/>
-          <w:smallCaps/>
-        </w:rPr>
-      </w:pPr>
-      <w:r>
-        <w:rPr>
-          <w:rFonts w:ascii="Arial" w:hAnsi="Arial"/>
-          <w:b/>
-          <w:bCs/>
-          <w:smallCaps/>
-          <w:lang w:val="en-US"/>
-        </w:rPr>
-        <w:t>Does the Activity Require Ground Disturbance:</w:t>
-      </w:r>
-    </w:p>
-    <w:p>
-      <w:pPr>
-        <w:pStyle w:val="Normal"/>
-        <w:rPr/>
-      </w:pPr>
-      <w:r>
-        <w:rPr>
-          <w:rFonts w:eastAsia="Arial Unicode MS" w:cs="Arial Unicode MS"/>
-          <w:shd w:fill="FFFF00" w:val="clear"/>
-          <w:lang w:val="en-US"/>
-        </w:rPr>
-        <w:t xml:space="preserve">THIS IS A QUESTION UNDER MANAGEMENT ACTIVITY A, ARPA REVIEW </w:t>
-      </w:r>
-    </w:p>
-    <w:p>
-      <w:pPr>
-        <w:pStyle w:val="Normal"/>
-        <w:rPr/>
-      </w:pPr>
-      <w:r>
-        <w:rPr/>
-        <w:tab/>
-      </w:r>
-    </w:p>
-    <w:p>
-      <w:pPr>
-        <w:pStyle w:val="Normal"/>
-        <w:ind w:left="720" w:right="0" w:hanging="0"/>
-        <w:rPr/>
-      </w:pPr>
-      <w:r>
-        <w:rPr>
-          <w:rFonts w:ascii="Arial" w:hAnsi="Arial"/>
-          <w:b/>
-          <w:bCs/>
-          <w:smallCaps/>
-          <w:lang w:val="en-US"/>
-        </w:rPr>
-        <w:t xml:space="preserve">if yes, which Archaeology Zones Apply: </w:t>
-      </w:r>
-      <w:r>
-        <w:rPr>
-          <w:lang w:val="en-US"/>
-        </w:rPr>
-        <w:t xml:space="preserve"> </w:t>
-      </w:r>
-      <w:r>
-        <w:rPr>
-          <w:shd w:fill="FFFF00" w:val="clear"/>
-          <w:lang w:val="en-US"/>
-        </w:rPr>
-        <w:t>“Name” (Archaeological Zone, Summary…Pull from Map)</w:t>
-      </w:r>
-    </w:p>
-    <w:p>
-      <w:pPr>
-        <w:pStyle w:val="Normal"/>
-        <w:ind w:left="0" w:right="0" w:firstLine="720"/>
-        <w:rPr/>
-      </w:pPr>
-      <w:r>
-        <w:rPr>
-          <w:rFonts w:ascii="Arial" w:hAnsi="Arial"/>
-          <w:b/>
-          <w:bCs/>
-          <w:smallCaps/>
-          <w:lang w:val="en-US"/>
-        </w:rPr>
-        <w:t xml:space="preserve">if yes, indicate all that apply: </w:t>
-      </w:r>
-      <w:r>
-        <w:rPr>
-          <w:shd w:fill="FFFF00" w:val="clear"/>
-          <w:lang w:val="en-US"/>
-        </w:rPr>
-        <w:t>Can we check these boxes based on “Ground Disturbance Location” (Management Activity A, ARPA Review)</w:t>
-      </w:r>
-    </w:p>
-    <w:p>
-      <w:pPr>
-        <w:pStyle w:val="Normal"/>
-        <w:rPr/>
-      </w:pPr>
-      <w:r>
-        <w:rPr/>
-        <w:tab/>
-        <w:tab/>
-      </w:r>
-      <w:r>
-        <w:rPr>
-          <w:rFonts w:ascii="Apple Symbols" w:hAnsi="Apple Symbols"/>
+        <w:t>{{</w:t>
+      </w:r>
+      <w:r>
+        <w:rPr>
+          <w:rFonts w:eastAsia="Arial Unicode MS" w:cs="Arial Unicode MS" w:ascii="Apple Symbols" w:hAnsi="Apple Symbols"/>
           <w:outline w:val="false"/>
           <w:color w:val="000000"/>
           <w:u w:val="none" w:color="000000"/>
-          <w:shd w:fill="FFFF00" w:val="clear"/>
+          <w:shd w:fill="auto" w:val="clear"/>
           <w:lang w:val="en-US"/>
           <w14:textFill>
             <w14:solidFill>
@@ -1099,27 +1000,7 @@
             </w14:solidFill>
           </w14:textFill>
         </w:rPr>
-        <w:t>☐</w:t>
-      </w:r>
-      <w:r>
-        <w:rPr>
-          <w:rFonts w:eastAsia="Arial Unicode MS" w:cs="Arial Unicode MS"/>
-          <w:lang w:val="en-US"/>
-        </w:rPr>
-        <w:t>Within a known ASZ</w:t>
-      </w:r>
-    </w:p>
-    <w:p>
-      <w:pPr>
-        <w:pStyle w:val="Normal"/>
-        <w:rPr>
-          <w:u w:val="single" w:color="000000"/>
-        </w:rPr>
-      </w:pPr>
-      <w:r>
-        <w:rPr/>
-        <w:tab/>
-        <w:tab/>
+        <w:t>Within</w:t>
       </w:r>
       <w:r>
         <w:rPr>
@@ -1127,7 +1008,7 @@
           <w:outline w:val="false"/>
           <w:color w:val="000000"/>
           <w:u w:val="none" w:color="000000"/>
-          <w:shd w:fill="FFFF00" w:val="clear"/>
+          <w:shd w:fill="auto" w:val="clear"/>
           <w:lang w:val="en-US"/>
           <w14:textFill>
             <w14:solidFill>
@@ -1135,37 +1016,35 @@
             </w14:solidFill>
           </w14:textFill>
         </w:rPr>
-        <w:t>☐</w:t>
+        <w:t>}}</w:t>
       </w:r>
       <w:r>
         <w:rPr>
           <w:rFonts w:eastAsia="Arial Unicode MS" w:cs="Arial Unicode MS"/>
           <w:lang w:val="en-US"/>
         </w:rPr>
-        <w:t xml:space="preserve">Within a known archaeological site (eligible) </w:t>
-      </w:r>
-      <w:r>
-        <w:rPr>
-          <w:rFonts w:eastAsia="Arial Unicode MS" w:cs="Arial Unicode MS"/>
+        <w:t>Within a known ASZ</w:t>
+      </w:r>
+    </w:p>
+    <w:p>
+      <w:pPr>
+        <w:pStyle w:val="Normal"/>
+        <w:rPr>
           <w:u w:val="single" w:color="000000"/>
-          <w:lang w:val="en-US"/>
-        </w:rPr>
-        <w:t xml:space="preserve">  </w:t>
-      </w:r>
-    </w:p>
-    <w:p>
-      <w:pPr>
-        <w:pStyle w:val="Normal"/>
-        <w:ind w:left="720" w:right="0" w:firstLine="720"/>
+        </w:rPr>
+      </w:pPr>
+      <w:r>
         <w:rPr/>
-      </w:pPr>
+        <w:tab/>
+        <w:tab/>
+      </w:r>
       <w:r>
         <w:rPr>
           <w:rFonts w:ascii="Apple Symbols" w:hAnsi="Apple Symbols"/>
           <w:outline w:val="false"/>
           <w:color w:val="000000"/>
           <w:u w:val="none" w:color="000000"/>
-          <w:shd w:fill="FFFF00" w:val="clear"/>
+          <w:shd w:fill="auto" w:val="clear"/>
           <w:lang w:val="en-US"/>
           <w14:textFill>
             <w14:solidFill>
@@ -1177,18 +1056,25 @@
       </w:r>
       <w:r>
         <w:rPr>
-          <w:lang w:val="en-US"/>
-        </w:rPr>
-        <w:t>Within a known archaeological site (listed)</w:t>
+          <w:rFonts w:eastAsia="Arial Unicode MS" w:cs="Arial Unicode MS"/>
+          <w:lang w:val="en-US"/>
+        </w:rPr>
+        <w:t xml:space="preserve">Within a known archaeological site (eligible) </w:t>
+      </w:r>
+      <w:r>
+        <w:rPr>
+          <w:rFonts w:eastAsia="Arial Unicode MS" w:cs="Arial Unicode MS"/>
+          <w:u w:val="single" w:color="000000"/>
+          <w:lang w:val="en-US"/>
+        </w:rPr>
+        <w:t xml:space="preserve">  </w:t>
       </w:r>
     </w:p>
     <w:p>
       <w:pPr>
         <w:pStyle w:val="Normal"/>
         <w:ind w:left="720" w:right="0" w:firstLine="720"/>
-        <w:rPr>
-          <w:u w:val="single" w:color="000000"/>
-        </w:rPr>
+        <w:rPr/>
       </w:pPr>
       <w:r>
         <w:rPr>
@@ -1196,7 +1082,7 @@
           <w:outline w:val="false"/>
           <w:color w:val="000000"/>
           <w:u w:val="none" w:color="000000"/>
-          <w:shd w:fill="FFFF00" w:val="clear"/>
+          <w:shd w:fill="auto" w:val="clear"/>
           <w:lang w:val="en-US"/>
           <w14:textFill>
             <w14:solidFill>
@@ -1210,6 +1096,40 @@
         <w:rPr>
           <w:lang w:val="en-US"/>
         </w:rPr>
+        <w:t>W</w:t>
+      </w:r>
+      <w:r>
+        <w:rPr>
+          <w:lang w:val="en-US"/>
+        </w:rPr>
+        <w:t>ithin a known archaeological site (listed)</w:t>
+      </w:r>
+    </w:p>
+    <w:p>
+      <w:pPr>
+        <w:pStyle w:val="Normal"/>
+        <w:ind w:left="720" w:right="0" w:firstLine="720"/>
+        <w:rPr/>
+      </w:pPr>
+      <w:r>
+        <w:rPr>
+          <w:rFonts w:ascii="Apple Symbols" w:hAnsi="Apple Symbols"/>
+          <w:outline w:val="false"/>
+          <w:color w:val="000000"/>
+          <w:u w:val="none" w:color="000000"/>
+          <w:lang w:val="en-US"/>
+          <w14:textFill>
+            <w14:solidFill>
+              <w14:srgbClr w14:val="000000"/>
+            </w14:solidFill>
+          </w14:textFill>
+        </w:rPr>
+        <w:t>{{Not within}}</w:t>
+      </w:r>
+      <w:r>
+        <w:rPr>
+          <w:lang w:val="en-US"/>
+        </w:rPr>
         <w:t xml:space="preserve">Not within a known ASZ or archaeological site </w:t>
       </w:r>
       <w:r>
@@ -1289,11 +1209,13 @@
     <w:p>
       <w:pPr>
         <w:pStyle w:val="Normal"/>
-        <w:rPr/>
-      </w:pPr>
-      <w:r>
-        <w:rPr>
-          <w:rFonts w:eastAsia="Arial Unicode MS" w:cs="Arial Unicode MS"/>
+        <w:rPr>
+          <w:rFonts w:ascii="Arial" w:hAnsi="Arial"/>
+        </w:rPr>
+      </w:pPr>
+      <w:r>
+        <w:rPr>
+          <w:rFonts w:eastAsia="Arial Unicode MS" w:cs="Arial Unicode MS" w:ascii="Arial" w:hAnsi="Arial"/>
           <w:b w:val="false"/>
           <w:bCs w:val="false"/>
           <w:i w:val="false"/>
@@ -1315,7 +1237,27 @@
           <w:vertAlign w:val="baseline"/>
           <w:lang w:val="en-US"/>
         </w:rPr>
-        <w:t>{{AFRH Determination of Effect</w:t>
+        <w:t>{{AFRH Determination of Effect}}</w:t>
+      </w:r>
+    </w:p>
+    <w:p>
+      <w:pPr>
+        <w:pStyle w:val="Normal"/>
+        <w:rPr>
+          <w:rFonts w:ascii="Arial" w:hAnsi="Arial" w:eastAsia="Arial" w:cs="Arial"/>
+          <w:b/>
+          <w:b/>
+          <w:bCs/>
+          <w:smallCaps/>
+        </w:rPr>
+      </w:pPr>
+      <w:r>
+        <w:rPr>
+          <w:rFonts w:eastAsia="Arial" w:cs="Arial" w:ascii="Arial" w:hAnsi="Arial"/>
+          <w:b/>
+          <w:bCs/>
+          <w:smallCaps/>
+        </w:rPr>
       </w:r>
     </w:p>
     <w:p>
@@ -1325,37 +1267,145 @@
       </w:pPr>
       <w:r>
         <w:rPr>
+          <w:rFonts w:ascii="Arial" w:hAnsi="Arial"/>
+          <w:b/>
+          <w:bCs/>
+          <w:smallCaps/>
+          <w:lang w:val="en-US"/>
+        </w:rPr>
+        <w:t xml:space="preserve">explain:    </w:t>
+      </w:r>
+      <w:r>
+        <w:rPr>
           <w:rFonts w:eastAsia="Arial Unicode MS" w:cs="Arial Unicode MS"/>
+          <w:shd w:fill="FFFF00" w:val="clear"/>
+          <w:lang w:val="en-US"/>
+        </w:rPr>
+        <w:t xml:space="preserve"> </w:t>
+      </w:r>
+      <w:r>
+        <w:rPr>
+          <w:rFonts w:eastAsia="Arial Unicode MS" w:cs="Arial Unicode MS" w:ascii="Arial" w:hAnsi="Arial"/>
+          <w:shd w:fill="FFFF00" w:val="clear"/>
+          <w:lang w:val="en-US"/>
+        </w:rPr>
+        <w:t>{{Submission Notes}}</w:t>
+      </w:r>
+    </w:p>
+    <w:p>
+      <w:pPr>
+        <w:pStyle w:val="Normal"/>
+        <w:rPr/>
+      </w:pPr>
+      <w:r>
+        <w:rPr/>
+      </w:r>
+    </w:p>
+    <w:p>
+      <w:pPr>
+        <w:pStyle w:val="Normal"/>
+        <w:rPr/>
+      </w:pPr>
+      <w:r>
+        <w:rPr/>
+      </w:r>
+    </w:p>
+    <w:p>
+      <w:pPr>
+        <w:pStyle w:val="Normal"/>
+        <w:rPr>
+          <w:rFonts w:ascii="Arial" w:hAnsi="Arial" w:eastAsia="Arial" w:cs="Arial"/>
+          <w:b/>
+          <w:b/>
+          <w:bCs/>
+          <w:smallCaps/>
+        </w:rPr>
+      </w:pPr>
+      <w:r>
+        <w:rPr>
+          <w:rFonts w:eastAsia="Arial" w:cs="Arial" w:ascii="Arial" w:hAnsi="Arial"/>
+          <w:b/>
+          <w:bCs/>
+          <w:smallCaps/>
+        </w:rPr>
+      </w:r>
+    </w:p>
+    <w:p>
+      <w:pPr>
+        <w:pStyle w:val="Normal"/>
+        <w:rPr>
+          <w:rFonts w:ascii="Arial" w:hAnsi="Arial" w:eastAsia="Arial" w:cs="Arial"/>
+          <w:b/>
+          <w:b/>
+          <w:bCs/>
+          <w:u w:val="single" w:color="000000"/>
+        </w:rPr>
+      </w:pPr>
+      <w:r>
+        <w:rPr>
+          <w:rFonts w:ascii="Arial" w:hAnsi="Arial"/>
+          <w:b/>
+          <w:bCs/>
+          <w:u w:val="single" w:color="000000"/>
+          <w:lang w:val="en-US"/>
+        </w:rPr>
+        <w:t>ADDITIONAL INFORMATION</w:t>
+      </w:r>
+    </w:p>
+    <w:p>
+      <w:pPr>
+        <w:pStyle w:val="Normal"/>
+        <w:rPr>
+          <w:rFonts w:ascii="Arial" w:hAnsi="Arial" w:eastAsia="Arial" w:cs="Arial"/>
+          <w:b/>
+          <w:b/>
+          <w:bCs/>
+          <w:smallCaps/>
+          <w:u w:val="single" w:color="000000"/>
+        </w:rPr>
+      </w:pPr>
+      <w:r>
+        <w:rPr>
+          <w:rFonts w:eastAsia="Arial" w:cs="Arial" w:ascii="Arial" w:hAnsi="Arial"/>
+          <w:b/>
+          <w:bCs/>
+          <w:smallCaps/>
+          <w:u w:val="single" w:color="000000"/>
+        </w:rPr>
+      </w:r>
+    </w:p>
+    <w:p>
+      <w:pPr>
+        <w:pStyle w:val="Normal"/>
+        <w:rPr/>
+      </w:pPr>
+      <w:r>
+        <w:rPr>
+          <w:rFonts w:ascii="Arial" w:hAnsi="Arial"/>
+          <w:b/>
+          <w:bCs/>
+          <w:smallCaps/>
+          <w:lang w:val="en-US"/>
+        </w:rPr>
+        <w:t xml:space="preserve">Action Agent:  </w:t>
+      </w:r>
+      <w:r>
+        <w:rPr>
+          <w:rFonts w:ascii="Arial" w:hAnsi="Arial"/>
           <w:b w:val="false"/>
           <w:bCs w:val="false"/>
-          <w:i w:val="false"/>
-          <w:iCs w:val="false"/>
-          <w:caps w:val="false"/>
-          <w:smallCaps w:val="false"/>
-          <w:strike w:val="false"/>
-          <w:dstrike w:val="false"/>
-          <w:outline w:val="false"/>
-          <w:color w:val="000000"/>
-          <w:spacing w:val="0"/>
-          <w:kern w:val="0"/>
-          <w:position w:val="0"/>
-          <w:sz w:val="24"/>
-          <w:sz w:val="24"/>
-          <w:szCs w:val="24"/>
-          <w:u w:val="none" w:color="000000"/>
+          <w:smallCaps/>
+          <w:lang w:val="en-US"/>
+        </w:rPr>
+        <w:t>{{</w:t>
+      </w:r>
+      <w:r>
+        <w:rPr>
+          <w:rFonts w:eastAsia="Arial Unicode MS" w:cs="Arial Unicode MS" w:ascii="Arial" w:hAnsi="Arial"/>
           <w:shd w:fill="FFFF00" w:val="clear"/>
-          <w:vertAlign w:val="baseline"/>
-          <w:lang w:val="en-US"/>
-        </w:rPr>
-        <w:t>}}</w:t>
-      </w:r>
-      <w:r>
-        <w:rPr>
-          <w:rFonts w:eastAsia="Arial Unicode MS" w:cs="Arial Unicode MS"/>
-          <w:shd w:fill="FFFF00" w:val="clear"/>
-          <w:lang w:val="en-US"/>
-        </w:rPr>
-        <w:t xml:space="preserve"> (Management Activity A, Section 106 Review)</w:t>
+          <w:lang w:val="en-US"/>
+        </w:rPr>
+        <w:t>AGENT}}, {{AGENT TYPE}}</w:t>
       </w:r>
     </w:p>
     <w:p>
@@ -1391,116 +1441,11 @@
           <w:smallCaps/>
           <w:lang w:val="en-US"/>
         </w:rPr>
-        <w:t xml:space="preserve">explain:    </w:t>
-      </w:r>
-      <w:r>
-        <w:rPr>
-          <w:rFonts w:eastAsia="Arial Unicode MS" w:cs="Arial Unicode MS"/>
-          <w:shd w:fill="FFFF00" w:val="clear"/>
-          <w:lang w:val="en-US"/>
-        </w:rPr>
-        <w:t xml:space="preserve"> {{Notes (Management Activity A, Section 106 Review)}}</w:t>
-      </w:r>
-    </w:p>
-    <w:p>
-      <w:pPr>
-        <w:pStyle w:val="Normal"/>
-        <w:rPr/>
-      </w:pPr>
-      <w:r>
-        <w:rPr/>
-      </w:r>
-    </w:p>
-    <w:p>
-      <w:pPr>
-        <w:pStyle w:val="Normal"/>
-        <w:rPr/>
-      </w:pPr>
-      <w:r>
-        <w:rPr/>
-      </w:r>
-    </w:p>
-    <w:p>
-      <w:pPr>
-        <w:pStyle w:val="Normal"/>
-        <w:rPr>
-          <w:rFonts w:ascii="Arial" w:hAnsi="Arial" w:eastAsia="Arial" w:cs="Arial"/>
-          <w:b/>
-          <w:b/>
-          <w:bCs/>
-          <w:smallCaps/>
-        </w:rPr>
-      </w:pPr>
-      <w:r>
-        <w:rPr>
-          <w:rFonts w:eastAsia="Arial" w:cs="Arial" w:ascii="Arial" w:hAnsi="Arial"/>
-          <w:b/>
-          <w:bCs/>
-          <w:smallCaps/>
-        </w:rPr>
-      </w:r>
-    </w:p>
-    <w:p>
-      <w:pPr>
-        <w:pStyle w:val="Normal"/>
-        <w:rPr>
-          <w:rFonts w:ascii="Arial" w:hAnsi="Arial" w:eastAsia="Arial" w:cs="Arial"/>
-          <w:b/>
-          <w:b/>
-          <w:bCs/>
-          <w:u w:val="single" w:color="000000"/>
-        </w:rPr>
-      </w:pPr>
-      <w:r>
-        <w:rPr>
-          <w:rFonts w:ascii="Arial" w:hAnsi="Arial"/>
-          <w:b/>
-          <w:bCs/>
-          <w:u w:val="single" w:color="000000"/>
-          <w:lang w:val="en-US"/>
-        </w:rPr>
-        <w:t>ADDITIONAL INFORMATION</w:t>
-      </w:r>
-    </w:p>
-    <w:p>
-      <w:pPr>
-        <w:pStyle w:val="Normal"/>
-        <w:rPr>
-          <w:rFonts w:ascii="Arial" w:hAnsi="Arial" w:eastAsia="Arial" w:cs="Arial"/>
-          <w:b/>
-          <w:b/>
-          <w:bCs/>
-          <w:smallCaps/>
-          <w:u w:val="single" w:color="000000"/>
-        </w:rPr>
-      </w:pPr>
-      <w:r>
-        <w:rPr>
-          <w:rFonts w:eastAsia="Arial" w:cs="Arial" w:ascii="Arial" w:hAnsi="Arial"/>
-          <w:b/>
-          <w:bCs/>
-          <w:smallCaps/>
-          <w:u w:val="single" w:color="000000"/>
-        </w:rPr>
-      </w:r>
-    </w:p>
-    <w:p>
-      <w:pPr>
-        <w:pStyle w:val="Normal"/>
-        <w:rPr/>
-      </w:pPr>
-      <w:r>
-        <w:rPr>
-          <w:rFonts w:ascii="Arial" w:hAnsi="Arial"/>
-          <w:b/>
-          <w:bCs/>
-          <w:smallCaps/>
-          <w:lang w:val="en-US"/>
-        </w:rPr>
-        <w:t xml:space="preserve">Action Agent:  </w:t>
-      </w:r>
-      <w:r>
-        <w:rPr>
+        <w:t xml:space="preserve">AFRH Project Contact: </w:t>
+      </w:r>
+      <w:r>
+        <w:rPr>
+          <w:rFonts w:ascii="Arial" w:hAnsi="Arial"/>
           <w:b w:val="false"/>
           <w:bCs w:val="false"/>
           <w:smallCaps/>
@@ -1510,11 +1455,18 @@
       </w:r>
       <w:r>
         <w:rPr>
-          <w:rFonts w:eastAsia="Arial Unicode MS" w:cs="Arial Unicode MS"/>
+          <w:rFonts w:eastAsia="Arial Unicode MS" w:cs="Arial Unicode MS" w:ascii="Arial" w:hAnsi="Arial"/>
           <w:shd w:fill="FFFF00" w:val="clear"/>
           <w:lang w:val="en-US"/>
         </w:rPr>
-        <w:t>AGENT}}, {{AGENT TYPE}} (Management Activity A, Summary)</w:t>
+        <w:t>AFRH PROJECT CONTACT (Management Activity A, Entities</w:t>
+      </w:r>
+      <w:r>
+        <w:rPr>
+          <w:rFonts w:eastAsia="Arial Unicode MS" w:cs="Arial Unicode MS" w:ascii="Arial" w:hAnsi="Arial"/>
+          <w:lang w:val="en-US"/>
+        </w:rPr>
+        <w:t>)}}</w:t>
       </w:r>
     </w:p>
     <w:p>
@@ -1540,6 +1492,72 @@
     <w:p>
       <w:pPr>
         <w:pStyle w:val="Normal"/>
+        <w:rPr>
+          <w:b/>
+          <w:b/>
+          <w:bCs/>
+          <w:smallCaps/>
+          <w:sz w:val="28"/>
+          <w:szCs w:val="28"/>
+        </w:rPr>
+      </w:pPr>
+      <w:r>
+        <w:rPr>
+          <w:b/>
+          <w:bCs/>
+          <w:smallCaps/>
+          <w:sz w:val="28"/>
+          <w:szCs w:val="28"/>
+        </w:rPr>
+      </w:r>
+    </w:p>
+    <w:p>
+      <w:pPr>
+        <w:pStyle w:val="Normal"/>
+        <w:rPr>
+          <w:rFonts w:ascii="Arial" w:hAnsi="Arial" w:eastAsia="Arial" w:cs="Arial"/>
+          <w:b/>
+          <w:b/>
+          <w:bCs/>
+          <w:u w:val="single" w:color="000000"/>
+        </w:rPr>
+      </w:pPr>
+      <w:r>
+        <w:rPr>
+          <w:rFonts w:ascii="Arial" w:hAnsi="Arial"/>
+          <w:b/>
+          <w:bCs/>
+          <w:u w:val="single" w:color="000000"/>
+          <w:lang w:val="en-US"/>
+        </w:rPr>
+        <w:t>PROCEDURES</w:t>
+      </w:r>
+    </w:p>
+    <w:p>
+      <w:pPr>
+        <w:pStyle w:val="Normal"/>
+        <w:rPr>
+          <w:b/>
+          <w:b/>
+          <w:bCs/>
+          <w:smallCaps/>
+          <w:sz w:val="28"/>
+          <w:szCs w:val="28"/>
+        </w:rPr>
+      </w:pPr>
+      <w:r>
+        <w:rPr>
+          <w:b/>
+          <w:bCs/>
+          <w:smallCaps/>
+          <w:sz w:val="28"/>
+          <w:szCs w:val="28"/>
+        </w:rPr>
+      </w:r>
+    </w:p>
+    <w:p>
+      <w:pPr>
+        <w:pStyle w:val="Normal"/>
         <w:rPr/>
       </w:pPr>
       <w:r>
@@ -1550,10 +1568,11 @@
           <w:smallCaps/>
           <w:lang w:val="en-US"/>
         </w:rPr>
-        <w:t xml:space="preserve">AFRH Project Contact: </w:t>
-      </w:r>
-      <w:r>
-        <w:rPr>
+        <w:t xml:space="preserve">Applicable HPP SOPs:  </w:t>
+      </w:r>
+      <w:r>
+        <w:rPr>
+          <w:rFonts w:ascii="Arial" w:hAnsi="Arial"/>
           <w:b w:val="false"/>
           <w:bCs w:val="false"/>
           <w:smallCaps/>
@@ -1563,15 +1582,15 @@
       </w:r>
       <w:r>
         <w:rPr>
-          <w:rFonts w:eastAsia="Arial Unicode MS" w:cs="Arial Unicode MS"/>
+          <w:rFonts w:eastAsia="Arial Unicode MS" w:cs="Arial Unicode MS" w:ascii="Arial" w:hAnsi="Arial"/>
           <w:shd w:fill="FFFF00" w:val="clear"/>
           <w:lang w:val="en-US"/>
         </w:rPr>
-        <w:t>AFRH PROJECT CONTACT (Management Activity A, Entities</w:t>
-      </w:r>
-      <w:r>
-        <w:rPr>
-          <w:rFonts w:eastAsia="Arial Unicode MS" w:cs="Arial Unicode MS"/>
+        <w:t>Procedure Type (Management Activity A, Summary</w:t>
+      </w:r>
+      <w:r>
+        <w:rPr>
+          <w:rFonts w:eastAsia="Arial Unicode MS" w:cs="Arial Unicode MS" w:ascii="Arial" w:hAnsi="Arial"/>
           <w:lang w:val="en-US"/>
         </w:rPr>
         <w:t>)}}</w:t>
@@ -1601,28 +1620,6 @@
       <w:pPr>
         <w:pStyle w:val="Normal"/>
         <w:rPr>
-          <w:b/>
-          <w:b/>
-          <w:bCs/>
-          <w:smallCaps/>
-          <w:sz w:val="28"/>
-          <w:szCs w:val="28"/>
-        </w:rPr>
-      </w:pPr>
-      <w:r>
-        <w:rPr>
-          <w:b/>
-          <w:bCs/>
-          <w:smallCaps/>
-          <w:sz w:val="28"/>
-          <w:szCs w:val="28"/>
-        </w:rPr>
-      </w:r>
-    </w:p>
-    <w:p>
-      <w:pPr>
-        <w:pStyle w:val="Normal"/>
-        <w:rPr>
           <w:rFonts w:ascii="Arial" w:hAnsi="Arial" w:eastAsia="Arial" w:cs="Arial"/>
           <w:b/>
           <w:b/>
@@ -1638,7 +1635,7 @@
           <w:u w:val="single" w:color="000000"/>
           <w:lang w:val="en-US"/>
         </w:rPr>
-        <w:t>PROCEDURES</w:t>
+        <w:t>NEPA</w:t>
       </w:r>
     </w:p>
     <w:p>
@@ -1676,10 +1673,11 @@
           <w:smallCaps/>
           <w:lang w:val="en-US"/>
         </w:rPr>
-        <w:t xml:space="preserve">Applicable HPP SOPs:  </w:t>
-      </w:r>
-      <w:r>
-        <w:rPr>
+        <w:t xml:space="preserve">NEPA Documentation required: </w:t>
+      </w:r>
+      <w:r>
+        <w:rPr>
+          <w:rFonts w:ascii="Arial" w:hAnsi="Arial"/>
           <w:b w:val="false"/>
           <w:bCs w:val="false"/>
           <w:smallCaps/>
@@ -1689,119 +1687,15 @@
       </w:r>
       <w:r>
         <w:rPr>
-          <w:rFonts w:eastAsia="Arial Unicode MS" w:cs="Arial Unicode MS"/>
+          <w:rFonts w:eastAsia="Arial Unicode MS" w:cs="Arial Unicode MS" w:ascii="Arial" w:hAnsi="Arial"/>
           <w:shd w:fill="FFFF00" w:val="clear"/>
           <w:lang w:val="en-US"/>
         </w:rPr>
-        <w:t>Procedure Type (Management Activity A, Summary</w:t>
-      </w:r>
-      <w:r>
-        <w:rPr>
-          <w:rFonts w:eastAsia="Arial Unicode MS" w:cs="Arial Unicode MS"/>
-          <w:lang w:val="en-US"/>
-        </w:rPr>
-        <w:t>)}}</w:t>
-      </w:r>
-    </w:p>
-    <w:p>
-      <w:pPr>
-        <w:pStyle w:val="Normal"/>
-        <w:rPr>
-          <w:rFonts w:ascii="Arial" w:hAnsi="Arial" w:eastAsia="Arial" w:cs="Arial"/>
-          <w:b/>
-          <w:b/>
-          <w:bCs/>
-          <w:smallCaps/>
-        </w:rPr>
-      </w:pPr>
-      <w:r>
-        <w:rPr>
-          <w:rFonts w:eastAsia="Arial" w:cs="Arial" w:ascii="Arial" w:hAnsi="Arial"/>
-          <w:b/>
-          <w:bCs/>
-          <w:smallCaps/>
-        </w:rPr>
-      </w:r>
-    </w:p>
-    <w:p>
-      <w:pPr>
-        <w:pStyle w:val="Normal"/>
-        <w:rPr>
-          <w:rFonts w:ascii="Arial" w:hAnsi="Arial" w:eastAsia="Arial" w:cs="Arial"/>
-          <w:b/>
-          <w:b/>
-          <w:bCs/>
-          <w:u w:val="single" w:color="000000"/>
-        </w:rPr>
-      </w:pPr>
-      <w:r>
-        <w:rPr>
-          <w:rFonts w:ascii="Arial" w:hAnsi="Arial"/>
-          <w:b/>
-          <w:bCs/>
-          <w:u w:val="single" w:color="000000"/>
-          <w:lang w:val="en-US"/>
-        </w:rPr>
-        <w:t>NEPA</w:t>
-      </w:r>
-    </w:p>
-    <w:p>
-      <w:pPr>
-        <w:pStyle w:val="Normal"/>
-        <w:rPr>
-          <w:b/>
-          <w:b/>
-          <w:bCs/>
-          <w:smallCaps/>
-          <w:sz w:val="28"/>
-          <w:szCs w:val="28"/>
-        </w:rPr>
-      </w:pPr>
-      <w:r>
-        <w:rPr>
-          <w:b/>
-          <w:bCs/>
-          <w:smallCaps/>
-          <w:sz w:val="28"/>
-          <w:szCs w:val="28"/>
-        </w:rPr>
-      </w:r>
-    </w:p>
-    <w:p>
-      <w:pPr>
-        <w:pStyle w:val="Normal"/>
-        <w:rPr/>
-      </w:pPr>
-      <w:r>
-        <w:rPr>
-          <w:rFonts w:ascii="Arial" w:hAnsi="Arial"/>
-          <w:b/>
-          <w:bCs/>
-          <w:smallCaps/>
-          <w:lang w:val="en-US"/>
-        </w:rPr>
-        <w:t xml:space="preserve">NEPA Documentation required: </w:t>
-      </w:r>
-      <w:r>
-        <w:rPr>
-          <w:b w:val="false"/>
-          <w:bCs w:val="false"/>
-          <w:smallCaps/>
-          <w:lang w:val="en-US"/>
-        </w:rPr>
-        <w:t>{{</w:t>
-      </w:r>
-      <w:r>
-        <w:rPr>
-          <w:rFonts w:eastAsia="Arial Unicode MS" w:cs="Arial Unicode MS"/>
-          <w:shd w:fill="FFFF00" w:val="clear"/>
-          <w:lang w:val="en-US"/>
-        </w:rPr>
         <w:t>Documentation Type (Management Activity A, NEPA Review</w:t>
       </w:r>
       <w:r>
         <w:rPr>
-          <w:rFonts w:eastAsia="Arial Unicode MS" w:cs="Arial Unicode MS"/>
+          <w:rFonts w:eastAsia="Arial Unicode MS" w:cs="Arial Unicode MS" w:ascii="Arial" w:hAnsi="Arial"/>
           <w:lang w:val="en-US"/>
         </w:rPr>
         <w:t>)}}</w:t>
@@ -1900,7 +1794,7 @@
                 <wp:positionV relativeFrom="line">
                   <wp:posOffset>77470</wp:posOffset>
                 </wp:positionV>
-                <wp:extent cx="5946775" cy="1270"/>
+                <wp:extent cx="5948680" cy="1270"/>
                 <wp:effectExtent l="0" t="0" r="0" b="0"/>
                 <wp:wrapNone/>
                 <wp:docPr id="2" name="officeArt object"/>
@@ -1911,7 +1805,7 @@
                       <wps:spPr>
                         <a:xfrm>
                           <a:off x="0" y="0"/>
-                          <a:ext cx="5946120" cy="0"/>
+                          <a:ext cx="5947920" cy="0"/>
                         </a:xfrm>
                         <a:prstGeom prst="line">
                           <a:avLst/>
@@ -1938,7 +1832,7 @@
           </mc:Choice>
           <mc:Fallback>
             <w:pict>
-              <v:line id="shape_0" from="0.35pt,6.1pt" to="468.5pt,6.1pt" ID="officeArt object" stroked="t" style="position:absolute">
+              <v:line id="shape_0" from="0.35pt,6.1pt" to="468.65pt,6.1pt" ID="officeArt object" stroked="t" style="position:absolute">
                 <v:stroke color="black" weight="9360" joinstyle="round" endcap="flat"/>
                 <v:fill o:detectmouseclick="t" on="false"/>
               </v:line>
@@ -2028,12 +1922,12 @@
               <wp:anchor behindDoc="0" distT="0" distB="0" distL="0" distR="0" simplePos="0" locked="0" layoutInCell="1" allowOverlap="1" relativeHeight="5">
                 <wp:simplePos x="0" y="0"/>
                 <wp:positionH relativeFrom="column">
-                  <wp:posOffset>-203200</wp:posOffset>
+                  <wp:posOffset>-201295</wp:posOffset>
                 </wp:positionH>
                 <wp:positionV relativeFrom="line">
                   <wp:posOffset>91440</wp:posOffset>
                 </wp:positionV>
-                <wp:extent cx="6746875" cy="1270"/>
+                <wp:extent cx="6748780" cy="1270"/>
                 <wp:effectExtent l="0" t="0" r="0" b="0"/>
                 <wp:wrapNone/>
                 <wp:docPr id="3" name="officeArt object"/>
@@ -2044,7 +1938,7 @@
                       <wps:spPr>
                         <a:xfrm>
                           <a:off x="0" y="0"/>
-                          <a:ext cx="6746400" cy="0"/>
+                          <a:ext cx="6748200" cy="0"/>
                         </a:xfrm>
                         <a:prstGeom prst="line">
                           <a:avLst/>
@@ -2071,7 +1965,7 @@
           </mc:Choice>
           <mc:Fallback>
             <w:pict>
-              <v:line id="shape_0" from="-16pt,7.2pt" to="515.15pt,7.2pt" ID="officeArt object" stroked="t" style="position:absolute">
+              <v:line id="shape_0" from="-15.85pt,7.2pt" to="515.45pt,7.2pt" ID="officeArt object" stroked="t" style="position:absolute">
                 <v:stroke color="black" weight="44280" joinstyle="round" endcap="flat"/>
                 <v:fill o:detectmouseclick="t" on="false"/>
               </v:line>
@@ -2191,7 +2085,7 @@
                 <wp:positionV relativeFrom="line">
                   <wp:posOffset>31750</wp:posOffset>
                 </wp:positionV>
-                <wp:extent cx="2403475" cy="1270"/>
+                <wp:extent cx="2405380" cy="1270"/>
                 <wp:effectExtent l="0" t="0" r="0" b="0"/>
                 <wp:wrapNone/>
                 <wp:docPr id="4" name="officeArt object"/>
@@ -2202,7 +2096,7 @@
                       <wps:spPr>
                         <a:xfrm>
                           <a:off x="0" y="0"/>
-                          <a:ext cx="2403000" cy="0"/>
+                          <a:ext cx="2404800" cy="0"/>
                         </a:xfrm>
                         <a:prstGeom prst="line">
                           <a:avLst/>
@@ -2229,7 +2123,7 @@
           </mc:Choice>
           <mc:Fallback>
             <w:pict>
-              <v:line id="shape_0" from="243.4pt,2.5pt" to="432.55pt,2.5pt" ID="officeArt object" stroked="t" style="position:absolute">
+              <v:line id="shape_0" from="243.4pt,2.5pt" to="432.7pt,2.5pt" ID="officeArt object" stroked="t" style="position:absolute">
                 <v:stroke color="black" weight="9360" joinstyle="round" endcap="flat"/>
                 <v:fill o:detectmouseclick="t" on="false"/>
               </v:line>
@@ -2473,7 +2367,7 @@
                 <wp:positionV relativeFrom="line">
                   <wp:posOffset>73660</wp:posOffset>
                 </wp:positionV>
-                <wp:extent cx="5375275" cy="1270"/>
+                <wp:extent cx="5377180" cy="1270"/>
                 <wp:effectExtent l="0" t="0" r="0" b="0"/>
                 <wp:wrapNone/>
                 <wp:docPr id="5" name="officeArt object"/>
@@ -2484,7 +2378,7 @@
                       <wps:spPr>
                         <a:xfrm>
                           <a:off x="0" y="0"/>
-                          <a:ext cx="5374800" cy="0"/>
+                          <a:ext cx="5376600" cy="0"/>
                         </a:xfrm>
                         <a:prstGeom prst="line">
                           <a:avLst/>
@@ -2511,7 +2405,7 @@
           </mc:Choice>
           <mc:Fallback>
             <w:pict>
-              <v:line id="shape_0" from="0.35pt,5.8pt" to="423.5pt,5.8pt" ID="officeArt object" stroked="t" style="position:absolute">
+              <v:line id="shape_0" from="0.35pt,5.8pt" to="423.65pt,5.8pt" ID="officeArt object" stroked="t" style="position:absolute">
                 <v:stroke color="black" weight="9360" joinstyle="round" endcap="flat"/>
                 <v:fill o:detectmouseclick="t" on="false"/>
               </v:line>
@@ -2807,7 +2701,7 @@
                 <wp:positionV relativeFrom="line">
                   <wp:posOffset>62230</wp:posOffset>
                 </wp:positionV>
-                <wp:extent cx="5375275" cy="1270"/>
+                <wp:extent cx="5377180" cy="1270"/>
                 <wp:effectExtent l="0" t="0" r="0" b="0"/>
                 <wp:wrapNone/>
                 <wp:docPr id="6" name="officeArt object"/>
@@ -2818,7 +2712,7 @@
                       <wps:spPr>
                         <a:xfrm>
                           <a:off x="0" y="0"/>
-                          <a:ext cx="5374800" cy="0"/>
+                          <a:ext cx="5376600" cy="0"/>
                         </a:xfrm>
                         <a:prstGeom prst="line">
                           <a:avLst/>
@@ -2845,7 +2739,7 @@
           </mc:Choice>
           <mc:Fallback>
             <w:pict>
-              <v:line id="shape_0" from="0.35pt,4.9pt" to="423.5pt,4.9pt" ID="officeArt object" stroked="t" style="position:absolute">
+              <v:line id="shape_0" from="0.35pt,4.9pt" to="423.65pt,4.9pt" ID="officeArt object" stroked="t" style="position:absolute">
                 <v:stroke color="black" weight="9360" joinstyle="round" endcap="flat"/>
                 <v:fill o:detectmouseclick="t" on="false"/>
               </v:line>

</xml_diff>

<commit_message>
updates to docx, re #4
</commit_message>
<xml_diff>
--- a/afrh_prj/docx/afrh_1.docx
+++ b/afrh_prj/docx/afrh_1.docx
@@ -376,7 +376,7 @@
           <w:sz w:val="24"/>
           <w:szCs w:val="24"/>
           <w:u w:val="none" w:color="000000"/>
-          <w:shd w:fill="FFFF00" w:val="clear"/>
+          <w:shd w:fill="auto" w:val="clear"/>
           <w:vertAlign w:val="baseline"/>
           <w:lang w:val="en-US"/>
         </w:rPr>
@@ -385,7 +385,7 @@
       <w:r>
         <w:rPr>
           <w:rFonts w:eastAsia="Arial Unicode MS" w:cs="Arial Unicode MS" w:ascii="Arial" w:hAnsi="Arial"/>
-          <w:shd w:fill="FFFF00" w:val="clear"/>
+          <w:shd w:fill="auto" w:val="clear"/>
           <w:lang w:val="en-US"/>
         </w:rPr>
         <w:t>Scope of Work Description}}</w:t>
@@ -435,7 +435,6 @@
           <w:b w:val="false"/>
           <w:bCs w:val="false"/>
           <w:smallCaps/>
-          <w:shd w:fill="FFFF00" w:val="clear"/>
           <w:lang w:val="en-US"/>
         </w:rPr>
         <w:t>{{</w:t>
@@ -443,7 +442,6 @@
       <w:r>
         <w:rPr>
           <w:rFonts w:eastAsia="Arial Unicode MS" w:cs="Arial Unicode MS" w:ascii="Arial" w:hAnsi="Arial"/>
-          <w:shd w:fill="FFFF00" w:val="clear"/>
           <w:lang w:val="en-US"/>
         </w:rPr>
         <w:t>Project Area Notes}}</w:t>
@@ -748,7 +746,6 @@
       <w:r>
         <w:rPr>
           <w:rFonts w:ascii="Arial" w:hAnsi="Arial"/>
-          <w:shd w:fill="FFFF00" w:val="clear"/>
           <w:lang w:val="en-US"/>
         </w:rPr>
         <w:t xml:space="preserve"> {{Direct Impacts}}</w:t>
@@ -804,7 +801,6 @@
       </w:r>
       <w:r>
         <w:rPr>
-          <w:shd w:fill="FFFF00" w:val="clear"/>
           <w:lang w:val="en-US"/>
         </w:rPr>
         <w:t xml:space="preserve"> </w:t>
@@ -812,7 +808,6 @@
       <w:r>
         <w:rPr>
           <w:rFonts w:ascii="Arial" w:hAnsi="Arial"/>
-          <w:shd w:fill="FFFF00" w:val="clear"/>
           <w:lang w:val="en-US"/>
         </w:rPr>
         <w:t>{{Indirect Impacts}}</w:t>
@@ -937,7 +932,7 @@
       <w:r>
         <w:rPr>
           <w:rFonts w:ascii="Arial" w:hAnsi="Arial"/>
-          <w:shd w:fill="FFFF00" w:val="clear"/>
+          <w:shd w:fill="auto" w:val="clear"/>
           <w:lang w:val="en-US"/>
         </w:rPr>
         <w:t>{{Related Archaeological Zones}}</w:t>
@@ -1096,13 +1091,7 @@
         <w:rPr>
           <w:lang w:val="en-US"/>
         </w:rPr>
-        <w:t>W</w:t>
-      </w:r>
-      <w:r>
-        <w:rPr>
-          <w:lang w:val="en-US"/>
-        </w:rPr>
-        <w:t>ithin a known archaeological site (listed)</w:t>
+        <w:t>Within a known archaeological site (listed)</w:t>
       </w:r>
     </w:p>
     <w:p>
@@ -1233,7 +1222,6 @@
           <w:sz w:val="24"/>
           <w:szCs w:val="24"/>
           <w:u w:val="none" w:color="000000"/>
-          <w:shd w:fill="FFFF00" w:val="clear"/>
           <w:vertAlign w:val="baseline"/>
           <w:lang w:val="en-US"/>
         </w:rPr>
@@ -1273,12 +1261,17 @@
           <w:smallCaps/>
           <w:lang w:val="en-US"/>
         </w:rPr>
-        <w:t xml:space="preserve">explain:    </w:t>
-      </w:r>
+        <w:t>explain:</w:t>
+      </w:r>
+    </w:p>
+    <w:p>
+      <w:pPr>
+        <w:pStyle w:val="Normal"/>
+        <w:rPr/>
+      </w:pPr>
       <w:r>
         <w:rPr>
           <w:rFonts w:eastAsia="Arial Unicode MS" w:cs="Arial Unicode MS"/>
-          <w:shd w:fill="FFFF00" w:val="clear"/>
           <w:lang w:val="en-US"/>
         </w:rPr>
         <w:t xml:space="preserve"> </w:t>
@@ -1286,7 +1279,6 @@
       <w:r>
         <w:rPr>
           <w:rFonts w:eastAsia="Arial Unicode MS" w:cs="Arial Unicode MS" w:ascii="Arial" w:hAnsi="Arial"/>
-          <w:shd w:fill="FFFF00" w:val="clear"/>
           <w:lang w:val="en-US"/>
         </w:rPr>
         <w:t>{{Submission Notes}}</w:t>
@@ -1387,8 +1379,14 @@
           <w:smallCaps/>
           <w:lang w:val="en-US"/>
         </w:rPr>
-        <w:t xml:space="preserve">Action Agent:  </w:t>
-      </w:r>
+        <w:t>Action Agent:</w:t>
+      </w:r>
+    </w:p>
+    <w:p>
+      <w:pPr>
+        <w:pStyle w:val="Normal"/>
+        <w:rPr/>
+      </w:pPr>
       <w:r>
         <w:rPr>
           <w:rFonts w:ascii="Arial" w:hAnsi="Arial"/>
@@ -1402,7 +1400,7 @@
       <w:r>
         <w:rPr>
           <w:rFonts w:eastAsia="Arial Unicode MS" w:cs="Arial Unicode MS" w:ascii="Arial" w:hAnsi="Arial"/>
-          <w:shd w:fill="FFFF00" w:val="clear"/>
+          <w:shd w:fill="auto" w:val="clear"/>
           <w:lang w:val="en-US"/>
         </w:rPr>
         <w:t>AGENT}}, {{AGENT TYPE}}</w:t>
@@ -1441,8 +1439,14 @@
           <w:smallCaps/>
           <w:lang w:val="en-US"/>
         </w:rPr>
-        <w:t xml:space="preserve">AFRH Project Contact: </w:t>
-      </w:r>
+        <w:t>AFRH Project Contact:</w:t>
+      </w:r>
+    </w:p>
+    <w:p>
+      <w:pPr>
+        <w:pStyle w:val="Normal"/>
+        <w:rPr/>
+      </w:pPr>
       <w:r>
         <w:rPr>
           <w:rFonts w:ascii="Arial" w:hAnsi="Arial"/>
@@ -1456,7 +1460,7 @@
       <w:r>
         <w:rPr>
           <w:rFonts w:eastAsia="Arial Unicode MS" w:cs="Arial Unicode MS" w:ascii="Arial" w:hAnsi="Arial"/>
-          <w:shd w:fill="FFFF00" w:val="clear"/>
+          <w:shd w:fill="auto" w:val="clear"/>
           <w:lang w:val="en-US"/>
         </w:rPr>
         <w:t>AFRH PROJECT CONTACT (Management Activity A, Entities</w:t>
@@ -1568,8 +1572,14 @@
           <w:smallCaps/>
           <w:lang w:val="en-US"/>
         </w:rPr>
-        <w:t xml:space="preserve">Applicable HPP SOPs:  </w:t>
-      </w:r>
+        <w:t>Applicable HPP SOPs:</w:t>
+      </w:r>
+    </w:p>
+    <w:p>
+      <w:pPr>
+        <w:pStyle w:val="Normal"/>
+        <w:rPr/>
+      </w:pPr>
       <w:r>
         <w:rPr>
           <w:rFonts w:ascii="Arial" w:hAnsi="Arial"/>
@@ -1583,7 +1593,7 @@
       <w:r>
         <w:rPr>
           <w:rFonts w:eastAsia="Arial Unicode MS" w:cs="Arial Unicode MS" w:ascii="Arial" w:hAnsi="Arial"/>
-          <w:shd w:fill="FFFF00" w:val="clear"/>
+          <w:shd w:fill="auto" w:val="clear"/>
           <w:lang w:val="en-US"/>
         </w:rPr>
         <w:t>Procedure Type (Management Activity A, Summary</w:t>
@@ -1673,8 +1683,14 @@
           <w:smallCaps/>
           <w:lang w:val="en-US"/>
         </w:rPr>
-        <w:t xml:space="preserve">NEPA Documentation required: </w:t>
-      </w:r>
+        <w:t>NEPA Documentation required:</w:t>
+      </w:r>
+    </w:p>
+    <w:p>
+      <w:pPr>
+        <w:pStyle w:val="Normal"/>
+        <w:rPr/>
+      </w:pPr>
       <w:r>
         <w:rPr>
           <w:rFonts w:ascii="Arial" w:hAnsi="Arial"/>
@@ -1688,7 +1704,7 @@
       <w:r>
         <w:rPr>
           <w:rFonts w:eastAsia="Arial Unicode MS" w:cs="Arial Unicode MS" w:ascii="Arial" w:hAnsi="Arial"/>
-          <w:shd w:fill="FFFF00" w:val="clear"/>
+          <w:shd w:fill="auto" w:val="clear"/>
           <w:lang w:val="en-US"/>
         </w:rPr>
         <w:t>Documentation Type (Management Activity A, NEPA Review</w:t>
@@ -1794,7 +1810,7 @@
                 <wp:positionV relativeFrom="line">
                   <wp:posOffset>77470</wp:posOffset>
                 </wp:positionV>
-                <wp:extent cx="5948680" cy="1270"/>
+                <wp:extent cx="5949315" cy="1270"/>
                 <wp:effectExtent l="0" t="0" r="0" b="0"/>
                 <wp:wrapNone/>
                 <wp:docPr id="2" name="officeArt object"/>
@@ -1805,7 +1821,7 @@
                       <wps:spPr>
                         <a:xfrm>
                           <a:off x="0" y="0"/>
-                          <a:ext cx="5947920" cy="0"/>
+                          <a:ext cx="5948640" cy="0"/>
                         </a:xfrm>
                         <a:prstGeom prst="line">
                           <a:avLst/>
@@ -1832,7 +1848,7 @@
           </mc:Choice>
           <mc:Fallback>
             <w:pict>
-              <v:line id="shape_0" from="0.35pt,6.1pt" to="468.65pt,6.1pt" ID="officeArt object" stroked="t" style="position:absolute">
+              <v:line id="shape_0" from="0.35pt,6.1pt" to="468.7pt,6.1pt" ID="officeArt object" stroked="t" style="position:absolute">
                 <v:stroke color="black" weight="9360" joinstyle="round" endcap="flat"/>
                 <v:fill o:detectmouseclick="t" on="false"/>
               </v:line>
@@ -1922,12 +1938,12 @@
               <wp:anchor behindDoc="0" distT="0" distB="0" distL="0" distR="0" simplePos="0" locked="0" layoutInCell="1" allowOverlap="1" relativeHeight="5">
                 <wp:simplePos x="0" y="0"/>
                 <wp:positionH relativeFrom="column">
-                  <wp:posOffset>-201295</wp:posOffset>
+                  <wp:posOffset>-200660</wp:posOffset>
                 </wp:positionH>
                 <wp:positionV relativeFrom="line">
                   <wp:posOffset>91440</wp:posOffset>
                 </wp:positionV>
-                <wp:extent cx="6748780" cy="1270"/>
+                <wp:extent cx="6749415" cy="1270"/>
                 <wp:effectExtent l="0" t="0" r="0" b="0"/>
                 <wp:wrapNone/>
                 <wp:docPr id="3" name="officeArt object"/>
@@ -1938,7 +1954,7 @@
                       <wps:spPr>
                         <a:xfrm>
                           <a:off x="0" y="0"/>
-                          <a:ext cx="6748200" cy="0"/>
+                          <a:ext cx="6748920" cy="0"/>
                         </a:xfrm>
                         <a:prstGeom prst="line">
                           <a:avLst/>
@@ -1965,7 +1981,7 @@
           </mc:Choice>
           <mc:Fallback>
             <w:pict>
-              <v:line id="shape_0" from="-15.85pt,7.2pt" to="515.45pt,7.2pt" ID="officeArt object" stroked="t" style="position:absolute">
+              <v:line id="shape_0" from="-15.8pt,7.2pt" to="515.55pt,7.2pt" ID="officeArt object" stroked="t" style="position:absolute">
                 <v:stroke color="black" weight="44280" joinstyle="round" endcap="flat"/>
                 <v:fill o:detectmouseclick="t" on="false"/>
               </v:line>
@@ -2085,7 +2101,7 @@
                 <wp:positionV relativeFrom="line">
                   <wp:posOffset>31750</wp:posOffset>
                 </wp:positionV>
-                <wp:extent cx="2405380" cy="1270"/>
+                <wp:extent cx="2406015" cy="1270"/>
                 <wp:effectExtent l="0" t="0" r="0" b="0"/>
                 <wp:wrapNone/>
                 <wp:docPr id="4" name="officeArt object"/>
@@ -2096,7 +2112,7 @@
                       <wps:spPr>
                         <a:xfrm>
                           <a:off x="0" y="0"/>
-                          <a:ext cx="2404800" cy="0"/>
+                          <a:ext cx="2405520" cy="0"/>
                         </a:xfrm>
                         <a:prstGeom prst="line">
                           <a:avLst/>
@@ -2123,7 +2139,7 @@
           </mc:Choice>
           <mc:Fallback>
             <w:pict>
-              <v:line id="shape_0" from="243.4pt,2.5pt" to="432.7pt,2.5pt" ID="officeArt object" stroked="t" style="position:absolute">
+              <v:line id="shape_0" from="243.4pt,2.5pt" to="432.75pt,2.5pt" ID="officeArt object" stroked="t" style="position:absolute">
                 <v:stroke color="black" weight="9360" joinstyle="round" endcap="flat"/>
                 <v:fill o:detectmouseclick="t" on="false"/>
               </v:line>
@@ -2367,7 +2383,7 @@
                 <wp:positionV relativeFrom="line">
                   <wp:posOffset>73660</wp:posOffset>
                 </wp:positionV>
-                <wp:extent cx="5377180" cy="1270"/>
+                <wp:extent cx="5377815" cy="1270"/>
                 <wp:effectExtent l="0" t="0" r="0" b="0"/>
                 <wp:wrapNone/>
                 <wp:docPr id="5" name="officeArt object"/>
@@ -2378,7 +2394,7 @@
                       <wps:spPr>
                         <a:xfrm>
                           <a:off x="0" y="0"/>
-                          <a:ext cx="5376600" cy="0"/>
+                          <a:ext cx="5377320" cy="0"/>
                         </a:xfrm>
                         <a:prstGeom prst="line">
                           <a:avLst/>
@@ -2405,7 +2421,7 @@
           </mc:Choice>
           <mc:Fallback>
             <w:pict>
-              <v:line id="shape_0" from="0.35pt,5.8pt" to="423.65pt,5.8pt" ID="officeArt object" stroked="t" style="position:absolute">
+              <v:line id="shape_0" from="0.35pt,5.8pt" to="423.7pt,5.8pt" ID="officeArt object" stroked="t" style="position:absolute">
                 <v:stroke color="black" weight="9360" joinstyle="round" endcap="flat"/>
                 <v:fill o:detectmouseclick="t" on="false"/>
               </v:line>
@@ -2701,7 +2717,7 @@
                 <wp:positionV relativeFrom="line">
                   <wp:posOffset>62230</wp:posOffset>
                 </wp:positionV>
-                <wp:extent cx="5377180" cy="1270"/>
+                <wp:extent cx="5377815" cy="1270"/>
                 <wp:effectExtent l="0" t="0" r="0" b="0"/>
                 <wp:wrapNone/>
                 <wp:docPr id="6" name="officeArt object"/>
@@ -2712,7 +2728,7 @@
                       <wps:spPr>
                         <a:xfrm>
                           <a:off x="0" y="0"/>
-                          <a:ext cx="5376600" cy="0"/>
+                          <a:ext cx="5377320" cy="0"/>
                         </a:xfrm>
                         <a:prstGeom prst="line">
                           <a:avLst/>
@@ -2739,7 +2755,7 @@
           </mc:Choice>
           <mc:Fallback>
             <w:pict>
-              <v:line id="shape_0" from="0.35pt,4.9pt" to="423.65pt,4.9pt" ID="officeArt object" stroked="t" style="position:absolute">
+              <v:line id="shape_0" from="0.35pt,4.9pt" to="423.7pt,4.9pt" ID="officeArt object" stroked="t" style="position:absolute">
                 <v:stroke color="black" weight="9360" joinstyle="round" endcap="flat"/>
                 <v:fill o:detectmouseclick="t" on="false"/>
               </v:line>

</xml_diff>

<commit_message>
updates remaining fields on docx template for APE
</commit_message>
<xml_diff>
--- a/afrh_prj/docx/afrh_1.docx
+++ b/afrh_prj/docx/afrh_1.docx
@@ -491,13 +491,7 @@
       <w:pPr>
         <w:pStyle w:val="Normal"/>
         <w:ind w:left="0" w:right="0" w:firstLine="720"/>
-        <w:rPr>
-          <w:rFonts w:ascii="Arial" w:hAnsi="Arial" w:eastAsia="Arial" w:cs="Arial"/>
-          <w:b/>
-          <w:b/>
-          <w:bCs/>
-          <w:smallCaps/>
-        </w:rPr>
+        <w:rPr/>
       </w:pPr>
       <w:r>
         <w:rPr>
@@ -511,10 +505,34 @@
       </w:r>
       <w:r>
         <w:rPr>
+          <w:rFonts w:ascii="Arial" w:hAnsi="Arial"/>
+          <w:b w:val="false"/>
+          <w:bCs w:val="false"/>
+          <w:smallCaps/>
+          <w:lang w:val="en-US"/>
+        </w:rPr>
+        <w:t>{{</w:t>
+      </w:r>
+      <w:r>
+        <w:rPr>
+          <w:rFonts w:ascii="Arial" w:hAnsi="Arial"/>
+          <w:b w:val="false"/>
+          <w:bCs w:val="false"/>
           <w:shd w:fill="00FF00" w:val="clear"/>
           <w:lang w:val="en-US"/>
         </w:rPr>
-        <w:t>“Name” (Character Areas, Summary) PULL FROM MAP</w:t>
+        <w:t>Name (Character Areas, Summary)</w:t>
+      </w:r>
+      <w:r>
+        <w:rPr>
+          <w:rFonts w:eastAsia="Arial" w:cs="Arial" w:ascii="Arial" w:hAnsi="Arial"/>
+          <w:b w:val="false"/>
+          <w:bCs w:val="false"/>
+          <w:smallCaps/>
+          <w:shd w:fill="00FF00" w:val="clear"/>
+          <w:lang w:val="en-US"/>
+        </w:rPr>
+        <w:t>}}</w:t>
       </w:r>
     </w:p>
     <w:p>
@@ -556,6 +574,7 @@
       </w:r>
       <w:r>
         <w:rPr>
+          <w:rFonts w:ascii="Arial" w:hAnsi="Arial"/>
           <w:shd w:fill="FFFF00" w:val="clear"/>
           <w:lang w:val="en-US"/>
         </w:rPr>
@@ -563,10 +582,27 @@
       </w:r>
       <w:r>
         <w:rPr>
+          <w:rFonts w:ascii="Arial" w:hAnsi="Arial"/>
+          <w:shd w:fill="FFFF00" w:val="clear"/>
+          <w:lang w:val="en-US"/>
+        </w:rPr>
+        <w:t>{{</w:t>
+      </w:r>
+      <w:r>
+        <w:rPr>
+          <w:rFonts w:ascii="Arial" w:hAnsi="Arial"/>
           <w:shd w:fill="00FF00" w:val="clear"/>
           <w:lang w:val="en-US"/>
         </w:rPr>
-        <w:t xml:space="preserve">“Name” (Master Plan Zones, Summary) PULL FROM MAP </w:t>
+        <w:t>Name (Master Plan Zones, Summary)</w:t>
+      </w:r>
+      <w:r>
+        <w:rPr>
+          <w:rFonts w:ascii="Arial" w:hAnsi="Arial"/>
+          <w:shd w:fill="00FF00" w:val="clear"/>
+          <w:lang w:val="en-US"/>
+        </w:rPr>
+        <w:t>}}</w:t>
       </w:r>
     </w:p>
     <w:p>
@@ -1810,7 +1846,7 @@
                 <wp:positionV relativeFrom="line">
                   <wp:posOffset>77470</wp:posOffset>
                 </wp:positionV>
-                <wp:extent cx="5949315" cy="1270"/>
+                <wp:extent cx="5949950" cy="1270"/>
                 <wp:effectExtent l="0" t="0" r="0" b="0"/>
                 <wp:wrapNone/>
                 <wp:docPr id="2" name="officeArt object"/>
@@ -1821,7 +1857,7 @@
                       <wps:spPr>
                         <a:xfrm>
                           <a:off x="0" y="0"/>
-                          <a:ext cx="5948640" cy="0"/>
+                          <a:ext cx="5949360" cy="0"/>
                         </a:xfrm>
                         <a:prstGeom prst="line">
                           <a:avLst/>
@@ -1848,7 +1884,7 @@
           </mc:Choice>
           <mc:Fallback>
             <w:pict>
-              <v:line id="shape_0" from="0.35pt,6.1pt" to="468.7pt,6.1pt" ID="officeArt object" stroked="t" style="position:absolute">
+              <v:line id="shape_0" from="0.35pt,6.1pt" to="468.75pt,6.1pt" ID="officeArt object" stroked="t" style="position:absolute">
                 <v:stroke color="black" weight="9360" joinstyle="round" endcap="flat"/>
                 <v:fill o:detectmouseclick="t" on="false"/>
               </v:line>
@@ -1938,12 +1974,12 @@
               <wp:anchor behindDoc="0" distT="0" distB="0" distL="0" distR="0" simplePos="0" locked="0" layoutInCell="1" allowOverlap="1" relativeHeight="5">
                 <wp:simplePos x="0" y="0"/>
                 <wp:positionH relativeFrom="column">
-                  <wp:posOffset>-200660</wp:posOffset>
+                  <wp:posOffset>-200025</wp:posOffset>
                 </wp:positionH>
                 <wp:positionV relativeFrom="line">
                   <wp:posOffset>91440</wp:posOffset>
                 </wp:positionV>
-                <wp:extent cx="6749415" cy="1270"/>
+                <wp:extent cx="6750050" cy="1270"/>
                 <wp:effectExtent l="0" t="0" r="0" b="0"/>
                 <wp:wrapNone/>
                 <wp:docPr id="3" name="officeArt object"/>
@@ -1954,7 +1990,7 @@
                       <wps:spPr>
                         <a:xfrm>
                           <a:off x="0" y="0"/>
-                          <a:ext cx="6748920" cy="0"/>
+                          <a:ext cx="6749280" cy="0"/>
                         </a:xfrm>
                         <a:prstGeom prst="line">
                           <a:avLst/>
@@ -1981,7 +2017,7 @@
           </mc:Choice>
           <mc:Fallback>
             <w:pict>
-              <v:line id="shape_0" from="-15.8pt,7.2pt" to="515.55pt,7.2pt" ID="officeArt object" stroked="t" style="position:absolute">
+              <v:line id="shape_0" from="-15.75pt,7.2pt" to="515.65pt,7.2pt" ID="officeArt object" stroked="t" style="position:absolute">
                 <v:stroke color="black" weight="44280" joinstyle="round" endcap="flat"/>
                 <v:fill o:detectmouseclick="t" on="false"/>
               </v:line>
@@ -2101,7 +2137,7 @@
                 <wp:positionV relativeFrom="line">
                   <wp:posOffset>31750</wp:posOffset>
                 </wp:positionV>
-                <wp:extent cx="2406015" cy="1270"/>
+                <wp:extent cx="2406650" cy="1270"/>
                 <wp:effectExtent l="0" t="0" r="0" b="0"/>
                 <wp:wrapNone/>
                 <wp:docPr id="4" name="officeArt object"/>
@@ -2112,7 +2148,7 @@
                       <wps:spPr>
                         <a:xfrm>
                           <a:off x="0" y="0"/>
-                          <a:ext cx="2405520" cy="0"/>
+                          <a:ext cx="2405880" cy="0"/>
                         </a:xfrm>
                         <a:prstGeom prst="line">
                           <a:avLst/>
@@ -2139,7 +2175,7 @@
           </mc:Choice>
           <mc:Fallback>
             <w:pict>
-              <v:line id="shape_0" from="243.4pt,2.5pt" to="432.75pt,2.5pt" ID="officeArt object" stroked="t" style="position:absolute">
+              <v:line id="shape_0" from="243.4pt,2.5pt" to="432.8pt,2.5pt" ID="officeArt object" stroked="t" style="position:absolute">
                 <v:stroke color="black" weight="9360" joinstyle="round" endcap="flat"/>
                 <v:fill o:detectmouseclick="t" on="false"/>
               </v:line>
@@ -2383,7 +2419,7 @@
                 <wp:positionV relativeFrom="line">
                   <wp:posOffset>73660</wp:posOffset>
                 </wp:positionV>
-                <wp:extent cx="5377815" cy="1270"/>
+                <wp:extent cx="5378450" cy="1270"/>
                 <wp:effectExtent l="0" t="0" r="0" b="0"/>
                 <wp:wrapNone/>
                 <wp:docPr id="5" name="officeArt object"/>
@@ -2394,7 +2430,7 @@
                       <wps:spPr>
                         <a:xfrm>
                           <a:off x="0" y="0"/>
-                          <a:ext cx="5377320" cy="0"/>
+                          <a:ext cx="5377680" cy="0"/>
                         </a:xfrm>
                         <a:prstGeom prst="line">
                           <a:avLst/>
@@ -2421,7 +2457,7 @@
           </mc:Choice>
           <mc:Fallback>
             <w:pict>
-              <v:line id="shape_0" from="0.35pt,5.8pt" to="423.7pt,5.8pt" ID="officeArt object" stroked="t" style="position:absolute">
+              <v:line id="shape_0" from="0.35pt,5.8pt" to="423.75pt,5.8pt" ID="officeArt object" stroked="t" style="position:absolute">
                 <v:stroke color="black" weight="9360" joinstyle="round" endcap="flat"/>
                 <v:fill o:detectmouseclick="t" on="false"/>
               </v:line>
@@ -2717,7 +2753,7 @@
                 <wp:positionV relativeFrom="line">
                   <wp:posOffset>62230</wp:posOffset>
                 </wp:positionV>
-                <wp:extent cx="5377815" cy="1270"/>
+                <wp:extent cx="5378450" cy="1270"/>
                 <wp:effectExtent l="0" t="0" r="0" b="0"/>
                 <wp:wrapNone/>
                 <wp:docPr id="6" name="officeArt object"/>
@@ -2728,7 +2764,7 @@
                       <wps:spPr>
                         <a:xfrm>
                           <a:off x="0" y="0"/>
-                          <a:ext cx="5377320" cy="0"/>
+                          <a:ext cx="5377680" cy="0"/>
                         </a:xfrm>
                         <a:prstGeom prst="line">
                           <a:avLst/>
@@ -2755,7 +2791,7 @@
           </mc:Choice>
           <mc:Fallback>
             <w:pict>
-              <v:line id="shape_0" from="0.35pt,4.9pt" to="423.7pt,4.9pt" ID="officeArt object" stroked="t" style="position:absolute">
+              <v:line id="shape_0" from="0.35pt,4.9pt" to="423.75pt,4.9pt" ID="officeArt object" stroked="t" style="position:absolute">
                 <v:stroke color="black" weight="9360" joinstyle="round" endcap="flat"/>
                 <v:fill o:detectmouseclick="t" on="false"/>
               </v:line>

</xml_diff>

<commit_message>
minor changes to docx template, re #4
</commit_message>
<xml_diff>
--- a/afrh_prj/docx/afrh_1.docx
+++ b/afrh_prj/docx/afrh_1.docx
@@ -578,15 +578,7 @@
           <w:shd w:fill="FFFF00" w:val="clear"/>
           <w:lang w:val="en-US"/>
         </w:rPr>
-        <w:t xml:space="preserve"> </w:t>
-      </w:r>
-      <w:r>
-        <w:rPr>
-          <w:rFonts w:ascii="Arial" w:hAnsi="Arial"/>
-          <w:shd w:fill="FFFF00" w:val="clear"/>
-          <w:lang w:val="en-US"/>
-        </w:rPr>
-        <w:t>{{</w:t>
+        <w:t xml:space="preserve"> {{</w:t>
       </w:r>
       <w:r>
         <w:rPr>
@@ -594,15 +586,7 @@
           <w:shd w:fill="00FF00" w:val="clear"/>
           <w:lang w:val="en-US"/>
         </w:rPr>
-        <w:t>Name (Master Plan Zones, Summary)</w:t>
-      </w:r>
-      <w:r>
-        <w:rPr>
-          <w:rFonts w:ascii="Arial" w:hAnsi="Arial"/>
-          <w:shd w:fill="00FF00" w:val="clear"/>
-          <w:lang w:val="en-US"/>
-        </w:rPr>
-        <w:t>}}</w:t>
+        <w:t>Name (Master Plan Zones, Summary)}}</w:t>
       </w:r>
     </w:p>
     <w:p>
@@ -707,39 +691,17 @@
     <w:p>
       <w:pPr>
         <w:pStyle w:val="Normal"/>
-        <w:rPr>
-          <w:rFonts w:ascii="Arial" w:hAnsi="Arial" w:eastAsia="Arial" w:cs="Arial"/>
-          <w:b/>
-          <w:b/>
-          <w:bCs/>
-          <w:smallCaps/>
-        </w:rPr>
-      </w:pPr>
-      <w:r>
-        <w:rPr>
-          <w:rFonts w:ascii="Arial" w:hAnsi="Arial"/>
-          <w:b/>
-          <w:bCs/>
-          <w:smallCaps/>
-          <w:lang w:val="en-US"/>
-        </w:rPr>
-        <w:t xml:space="preserve">Inventory Resource(s) to be affected: </w:t>
-      </w:r>
-    </w:p>
-    <w:p>
-      <w:pPr>
-        <w:pStyle w:val="Normal"/>
-        <w:rPr/>
-      </w:pPr>
-      <w:r>
-        <w:rPr>
-          <w:rFonts w:ascii="Arial" w:hAnsi="Arial"/>
-          <w:b/>
-          <w:bCs/>
-          <w:smallCaps/>
-          <w:lang w:val="en-US"/>
-        </w:rPr>
-        <w:tab/>
+        <w:rPr/>
+      </w:pPr>
+      <w:r>
+        <w:rPr>
+          <w:rFonts w:ascii="Arial" w:hAnsi="Arial"/>
+          <w:b/>
+          <w:bCs/>
+          <w:smallCaps/>
+          <w:lang w:val="en-US"/>
+        </w:rPr>
+        <w:t>Inventory Resource(s) to be affected:</w:t>
       </w:r>
     </w:p>
     <w:p>
@@ -785,22 +747,6 @@
           <w:lang w:val="en-US"/>
         </w:rPr>
         <w:t xml:space="preserve"> {{Direct Impacts}}</w:t>
-      </w:r>
-    </w:p>
-    <w:p>
-      <w:pPr>
-        <w:pStyle w:val="Normal"/>
-        <w:ind w:left="0" w:right="0" w:firstLine="720"/>
-        <w:rPr>
-          <w:highlight w:val="yellow"/>
-          <w:lang w:val="en-US"/>
-        </w:rPr>
-      </w:pPr>
-      <w:r>
-        <w:rPr>
-          <w:highlight w:val="yellow"/>
-          <w:lang w:val="en-US"/>
-        </w:rPr>
       </w:r>
     </w:p>
     <w:p>
@@ -1846,7 +1792,7 @@
                 <wp:positionV relativeFrom="line">
                   <wp:posOffset>77470</wp:posOffset>
                 </wp:positionV>
-                <wp:extent cx="5949950" cy="1270"/>
+                <wp:extent cx="5950585" cy="1270"/>
                 <wp:effectExtent l="0" t="0" r="0" b="0"/>
                 <wp:wrapNone/>
                 <wp:docPr id="2" name="officeArt object"/>
@@ -1857,7 +1803,7 @@
                       <wps:spPr>
                         <a:xfrm>
                           <a:off x="0" y="0"/>
-                          <a:ext cx="5949360" cy="0"/>
+                          <a:ext cx="5950080" cy="0"/>
                         </a:xfrm>
                         <a:prstGeom prst="line">
                           <a:avLst/>
@@ -1884,7 +1830,7 @@
           </mc:Choice>
           <mc:Fallback>
             <w:pict>
-              <v:line id="shape_0" from="0.35pt,6.1pt" to="468.75pt,6.1pt" ID="officeArt object" stroked="t" style="position:absolute">
+              <v:line id="shape_0" from="0.35pt,6.1pt" to="468.8pt,6.1pt" ID="officeArt object" stroked="t" style="position:absolute">
                 <v:stroke color="black" weight="9360" joinstyle="round" endcap="flat"/>
                 <v:fill o:detectmouseclick="t" on="false"/>
               </v:line>
@@ -1974,12 +1920,12 @@
               <wp:anchor behindDoc="0" distT="0" distB="0" distL="0" distR="0" simplePos="0" locked="0" layoutInCell="1" allowOverlap="1" relativeHeight="5">
                 <wp:simplePos x="0" y="0"/>
                 <wp:positionH relativeFrom="column">
-                  <wp:posOffset>-200025</wp:posOffset>
+                  <wp:posOffset>-199390</wp:posOffset>
                 </wp:positionH>
                 <wp:positionV relativeFrom="line">
                   <wp:posOffset>91440</wp:posOffset>
                 </wp:positionV>
-                <wp:extent cx="6750050" cy="1270"/>
+                <wp:extent cx="6750685" cy="1270"/>
                 <wp:effectExtent l="0" t="0" r="0" b="0"/>
                 <wp:wrapNone/>
                 <wp:docPr id="3" name="officeArt object"/>
@@ -1990,7 +1936,7 @@
                       <wps:spPr>
                         <a:xfrm>
                           <a:off x="0" y="0"/>
-                          <a:ext cx="6749280" cy="0"/>
+                          <a:ext cx="6750000" cy="0"/>
                         </a:xfrm>
                         <a:prstGeom prst="line">
                           <a:avLst/>
@@ -2017,7 +1963,7 @@
           </mc:Choice>
           <mc:Fallback>
             <w:pict>
-              <v:line id="shape_0" from="-15.75pt,7.2pt" to="515.65pt,7.2pt" ID="officeArt object" stroked="t" style="position:absolute">
+              <v:line id="shape_0" from="-15.7pt,7.2pt" to="515.75pt,7.2pt" ID="officeArt object" stroked="t" style="position:absolute">
                 <v:stroke color="black" weight="44280" joinstyle="round" endcap="flat"/>
                 <v:fill o:detectmouseclick="t" on="false"/>
               </v:line>
@@ -2137,7 +2083,7 @@
                 <wp:positionV relativeFrom="line">
                   <wp:posOffset>31750</wp:posOffset>
                 </wp:positionV>
-                <wp:extent cx="2406650" cy="1270"/>
+                <wp:extent cx="2407285" cy="1270"/>
                 <wp:effectExtent l="0" t="0" r="0" b="0"/>
                 <wp:wrapNone/>
                 <wp:docPr id="4" name="officeArt object"/>
@@ -2148,7 +2094,7 @@
                       <wps:spPr>
                         <a:xfrm>
                           <a:off x="0" y="0"/>
-                          <a:ext cx="2405880" cy="0"/>
+                          <a:ext cx="2406600" cy="0"/>
                         </a:xfrm>
                         <a:prstGeom prst="line">
                           <a:avLst/>
@@ -2175,7 +2121,7 @@
           </mc:Choice>
           <mc:Fallback>
             <w:pict>
-              <v:line id="shape_0" from="243.4pt,2.5pt" to="432.8pt,2.5pt" ID="officeArt object" stroked="t" style="position:absolute">
+              <v:line id="shape_0" from="243.4pt,2.5pt" to="432.85pt,2.5pt" ID="officeArt object" stroked="t" style="position:absolute">
                 <v:stroke color="black" weight="9360" joinstyle="round" endcap="flat"/>
                 <v:fill o:detectmouseclick="t" on="false"/>
               </v:line>
@@ -2419,7 +2365,7 @@
                 <wp:positionV relativeFrom="line">
                   <wp:posOffset>73660</wp:posOffset>
                 </wp:positionV>
-                <wp:extent cx="5378450" cy="1270"/>
+                <wp:extent cx="5379085" cy="1270"/>
                 <wp:effectExtent l="0" t="0" r="0" b="0"/>
                 <wp:wrapNone/>
                 <wp:docPr id="5" name="officeArt object"/>
@@ -2430,7 +2376,7 @@
                       <wps:spPr>
                         <a:xfrm>
                           <a:off x="0" y="0"/>
-                          <a:ext cx="5377680" cy="0"/>
+                          <a:ext cx="5378400" cy="0"/>
                         </a:xfrm>
                         <a:prstGeom prst="line">
                           <a:avLst/>
@@ -2457,7 +2403,7 @@
           </mc:Choice>
           <mc:Fallback>
             <w:pict>
-              <v:line id="shape_0" from="0.35pt,5.8pt" to="423.75pt,5.8pt" ID="officeArt object" stroked="t" style="position:absolute">
+              <v:line id="shape_0" from="0.35pt,5.8pt" to="423.8pt,5.8pt" ID="officeArt object" stroked="t" style="position:absolute">
                 <v:stroke color="black" weight="9360" joinstyle="round" endcap="flat"/>
                 <v:fill o:detectmouseclick="t" on="false"/>
               </v:line>
@@ -2753,7 +2699,7 @@
                 <wp:positionV relativeFrom="line">
                   <wp:posOffset>62230</wp:posOffset>
                 </wp:positionV>
-                <wp:extent cx="5378450" cy="1270"/>
+                <wp:extent cx="5379085" cy="1270"/>
                 <wp:effectExtent l="0" t="0" r="0" b="0"/>
                 <wp:wrapNone/>
                 <wp:docPr id="6" name="officeArt object"/>
@@ -2764,7 +2710,7 @@
                       <wps:spPr>
                         <a:xfrm>
                           <a:off x="0" y="0"/>
-                          <a:ext cx="5377680" cy="0"/>
+                          <a:ext cx="5378400" cy="0"/>
                         </a:xfrm>
                         <a:prstGeom prst="line">
                           <a:avLst/>
@@ -2791,7 +2737,7 @@
           </mc:Choice>
           <mc:Fallback>
             <w:pict>
-              <v:line id="shape_0" from="0.35pt,4.9pt" to="423.75pt,4.9pt" ID="officeArt object" stroked="t" style="position:absolute">
+              <v:line id="shape_0" from="0.35pt,4.9pt" to="423.8pt,4.9pt" ID="officeArt object" stroked="t" style="position:absolute">
                 <v:stroke color="black" weight="9360" joinstyle="round" endcap="flat"/>
                 <v:fill o:detectmouseclick="t" on="false"/>
               </v:line>

</xml_diff>

<commit_message>
adds field for image in docx template, re #4
</commit_message>
<xml_diff>
--- a/afrh_prj/docx/afrh_1.docx
+++ b/afrh_prj/docx/afrh_1.docx
@@ -185,178 +185,18 @@
           <w:smallCaps/>
           <w:lang w:val="en-US"/>
         </w:rPr>
-        <w:t xml:space="preserve">URR #: </w:t>
-      </w:r>
-      <w:r>
-        <w:rPr>
-          <w:rFonts w:eastAsia="Times New Roman" w:cs="Times New Roman" w:ascii="Arial" w:hAnsi="Arial"/>
-          <w:b w:val="false"/>
-          <w:bCs w:val="false"/>
-          <w:i w:val="false"/>
-          <w:iCs w:val="false"/>
-          <w:smallCaps/>
-          <w:strike w:val="false"/>
-          <w:dstrike w:val="false"/>
-          <w:outline w:val="false"/>
-          <w:color w:val="000000"/>
-          <w:spacing w:val="0"/>
-          <w:kern w:val="0"/>
-          <w:position w:val="0"/>
-          <w:sz w:val="24"/>
-          <w:sz w:val="24"/>
-          <w:szCs w:val="24"/>
-          <w:u w:val="none" w:color="000000"/>
-          <w:shd w:fill="FFFF00" w:val="clear"/>
-          <w:vertAlign w:val="baseline"/>
-          <w:lang w:val="en-US"/>
-        </w:rPr>
-        <w:t>{{</w:t>
-      </w:r>
-      <w:r>
-        <w:rPr>
-          <w:rFonts w:eastAsia="Arial Unicode MS" w:cs="Arial Unicode MS" w:ascii="Arial" w:hAnsi="Arial"/>
-          <w:shd w:fill="FFFF00" w:val="clear"/>
-          <w:lang w:val="en-US"/>
-        </w:rPr>
-        <w:t>URR#}}</w:t>
-      </w:r>
-      <w:r>
-        <w:rPr>
-          <w:rFonts w:eastAsia="Arial Unicode MS" w:cs="Arial Unicode MS" w:ascii="Arial" w:hAnsi="Arial"/>
+        <w:t>URR #:</w:t>
+      </w:r>
+      <w:r>
+        <w:rPr>
+          <w:rFonts w:ascii="Arial" w:hAnsi="Arial"/>
+          <w:b/>
+          <w:bCs/>
+          <w:smallCaps/>
           <w:lang w:val="en-US"/>
         </w:rPr>
         <w:t xml:space="preserve"> </w:t>
       </w:r>
-    </w:p>
-    <w:p>
-      <w:pPr>
-        <w:pStyle w:val="Normal"/>
-        <w:rPr>
-          <w:rFonts w:ascii="Arial" w:hAnsi="Arial" w:eastAsia="Arial" w:cs="Arial"/>
-          <w:b/>
-          <w:b/>
-          <w:bCs/>
-          <w:smallCaps/>
-        </w:rPr>
-      </w:pPr>
-      <w:r>
-        <w:rPr>
-          <w:rFonts w:eastAsia="Arial" w:cs="Arial" w:ascii="Arial" w:hAnsi="Arial"/>
-          <w:b/>
-          <w:bCs/>
-          <w:smallCaps/>
-        </w:rPr>
-      </w:r>
-    </w:p>
-    <w:p>
-      <w:pPr>
-        <w:pStyle w:val="Normal"/>
-        <w:rPr/>
-      </w:pPr>
-      <w:r>
-        <w:rPr>
-          <w:rFonts w:ascii="Arial" w:hAnsi="Arial"/>
-          <w:b/>
-          <w:bCs/>
-          <w:smallCaps/>
-          <w:lang w:val="en-US"/>
-        </w:rPr>
-        <w:t>Submission Date:</w:t>
-        <w:tab/>
-      </w:r>
-      <w:r>
-        <w:rPr>
-          <w:rFonts w:ascii="Arial" w:hAnsi="Arial"/>
-          <w:b w:val="false"/>
-          <w:bCs w:val="false"/>
-          <w:smallCaps/>
-          <w:highlight w:val="yellow"/>
-          <w:lang w:val="en-US"/>
-          <w14:textOutline>
-            <w14:noFill/>
-          </w14:textOutline>
-          <w14:textFill>
-            <w14:solidFill>
-              <w14:srgbClr w14:val="000000"/>
-            </w14:solidFill>
-          </w14:textFill>
-        </w:rPr>
-        <w:t>{{AUTOMATIC DATE}}</w:t>
-      </w:r>
-    </w:p>
-    <w:p>
-      <w:pPr>
-        <w:pStyle w:val="Normal"/>
-        <w:rPr>
-          <w:rFonts w:ascii="Arial" w:hAnsi="Arial" w:eastAsia="Arial" w:cs="Arial"/>
-          <w:b/>
-          <w:b/>
-          <w:bCs/>
-          <w:smallCaps/>
-        </w:rPr>
-      </w:pPr>
-      <w:r>
-        <w:rPr>
-          <w:rFonts w:eastAsia="Arial" w:cs="Arial" w:ascii="Arial" w:hAnsi="Arial"/>
-          <w:b/>
-          <w:bCs/>
-          <w:smallCaps/>
-        </w:rPr>
-      </w:r>
-    </w:p>
-    <w:p>
-      <w:pPr>
-        <w:pStyle w:val="Normal"/>
-        <w:rPr>
-          <w:rFonts w:ascii="Arial" w:hAnsi="Arial" w:eastAsia="Arial" w:cs="Arial"/>
-          <w:b/>
-          <w:b/>
-          <w:bCs/>
-          <w:smallCaps/>
-          <w:u w:val="single" w:color="000000"/>
-        </w:rPr>
-      </w:pPr>
-      <w:r>
-        <w:rPr>
-          <w:rFonts w:ascii="Arial" w:hAnsi="Arial"/>
-          <w:b/>
-          <w:bCs/>
-          <w:smallCaps/>
-          <w:u w:val="single" w:color="000000"/>
-          <w:lang w:val="en-US"/>
-        </w:rPr>
-        <w:t>DESCRIPTION OF UNDERTAKING</w:t>
-      </w:r>
-    </w:p>
-    <w:p>
-      <w:pPr>
-        <w:pStyle w:val="Normal"/>
-        <w:rPr>
-          <w:rFonts w:ascii="Arial" w:hAnsi="Arial" w:eastAsia="Arial" w:cs="Arial"/>
-          <w:b/>
-          <w:b/>
-          <w:bCs/>
-          <w:smallCaps/>
-        </w:rPr>
-      </w:pPr>
-      <w:r>
-        <w:rPr>
-          <w:rFonts w:ascii="Arial" w:hAnsi="Arial"/>
-          <w:b/>
-          <w:bCs/>
-          <w:smallCaps/>
-          <w:lang w:val="en-US"/>
-        </w:rPr>
-        <w:t>Brief Description of Proposed Action:</w:t>
-      </w:r>
-    </w:p>
-    <w:p>
-      <w:pPr>
-        <w:pStyle w:val="Normal"/>
-        <w:rPr>
-          <w:rFonts w:ascii="Arial" w:hAnsi="Arial"/>
-        </w:rPr>
-      </w:pPr>
       <w:r>
         <w:rPr>
           <w:rFonts w:eastAsia="Times New Roman" w:cs="Times New Roman" w:ascii="Arial" w:hAnsi="Arial"/>
@@ -388,6 +228,175 @@
           <w:shd w:fill="auto" w:val="clear"/>
           <w:lang w:val="en-US"/>
         </w:rPr>
+        <w:t>URR#}}</w:t>
+      </w:r>
+      <w:r>
+        <w:rPr>
+          <w:rFonts w:eastAsia="Arial Unicode MS" w:cs="Arial Unicode MS" w:ascii="Arial" w:hAnsi="Arial"/>
+          <w:lang w:val="en-US"/>
+        </w:rPr>
+        <w:t xml:space="preserve"> </w:t>
+      </w:r>
+    </w:p>
+    <w:p>
+      <w:pPr>
+        <w:pStyle w:val="Normal"/>
+        <w:rPr>
+          <w:rFonts w:ascii="Arial" w:hAnsi="Arial" w:eastAsia="Arial" w:cs="Arial"/>
+          <w:b/>
+          <w:b/>
+          <w:bCs/>
+          <w:smallCaps/>
+        </w:rPr>
+      </w:pPr>
+      <w:r>
+        <w:rPr>
+          <w:rFonts w:eastAsia="Arial" w:cs="Arial" w:ascii="Arial" w:hAnsi="Arial"/>
+          <w:b/>
+          <w:bCs/>
+          <w:smallCaps/>
+        </w:rPr>
+      </w:r>
+    </w:p>
+    <w:p>
+      <w:pPr>
+        <w:pStyle w:val="Normal"/>
+        <w:rPr/>
+      </w:pPr>
+      <w:r>
+        <w:rPr>
+          <w:rFonts w:ascii="Arial" w:hAnsi="Arial"/>
+          <w:b/>
+          <w:bCs/>
+          <w:smallCaps/>
+          <w:lang w:val="en-US"/>
+        </w:rPr>
+        <w:t>Submission Date:</w:t>
+        <w:tab/>
+      </w:r>
+      <w:r>
+        <w:rPr>
+          <w:rFonts w:ascii="Arial" w:hAnsi="Arial"/>
+          <w:b w:val="false"/>
+          <w:bCs w:val="false"/>
+          <w:smallCaps/>
+          <w:lang w:val="en-US"/>
+          <w14:textOutline>
+            <w14:noFill/>
+          </w14:textOutline>
+          <w14:textFill>
+            <w14:solidFill>
+              <w14:srgbClr w14:val="000000"/>
+            </w14:solidFill>
+          </w14:textFill>
+        </w:rPr>
+        <w:t>{{AUTOMATIC DATE}}</w:t>
+      </w:r>
+    </w:p>
+    <w:p>
+      <w:pPr>
+        <w:pStyle w:val="Normal"/>
+        <w:rPr>
+          <w:rFonts w:ascii="Arial" w:hAnsi="Arial" w:eastAsia="Arial" w:cs="Arial"/>
+          <w:b/>
+          <w:b/>
+          <w:bCs/>
+          <w:smallCaps/>
+        </w:rPr>
+      </w:pPr>
+      <w:r>
+        <w:rPr>
+          <w:rFonts w:eastAsia="Arial" w:cs="Arial" w:ascii="Arial" w:hAnsi="Arial"/>
+          <w:b/>
+          <w:bCs/>
+          <w:smallCaps/>
+        </w:rPr>
+      </w:r>
+    </w:p>
+    <w:p>
+      <w:pPr>
+        <w:pStyle w:val="Normal"/>
+        <w:rPr>
+          <w:rFonts w:ascii="Arial" w:hAnsi="Arial" w:eastAsia="Arial" w:cs="Arial"/>
+          <w:b/>
+          <w:b/>
+          <w:bCs/>
+          <w:smallCaps/>
+          <w:u w:val="single" w:color="000000"/>
+        </w:rPr>
+      </w:pPr>
+      <w:r>
+        <w:rPr>
+          <w:rFonts w:ascii="Arial" w:hAnsi="Arial"/>
+          <w:b/>
+          <w:bCs/>
+          <w:smallCaps/>
+          <w:u w:val="single" w:color="000000"/>
+          <w:lang w:val="en-US"/>
+        </w:rPr>
+        <w:t>DESCRIPTION OF UNDERTAKING</w:t>
+      </w:r>
+    </w:p>
+    <w:p>
+      <w:pPr>
+        <w:pStyle w:val="Normal"/>
+        <w:rPr>
+          <w:rFonts w:ascii="Arial" w:hAnsi="Arial" w:eastAsia="Arial" w:cs="Arial"/>
+          <w:b/>
+          <w:b/>
+          <w:bCs/>
+          <w:smallCaps/>
+        </w:rPr>
+      </w:pPr>
+      <w:r>
+        <w:rPr>
+          <w:rFonts w:ascii="Arial" w:hAnsi="Arial"/>
+          <w:b/>
+          <w:bCs/>
+          <w:smallCaps/>
+          <w:lang w:val="en-US"/>
+        </w:rPr>
+        <w:t>Brief Description of Proposed Action:</w:t>
+      </w:r>
+    </w:p>
+    <w:p>
+      <w:pPr>
+        <w:pStyle w:val="Normal"/>
+        <w:rPr>
+          <w:rFonts w:ascii="Arial" w:hAnsi="Arial"/>
+        </w:rPr>
+      </w:pPr>
+      <w:r>
+        <w:rPr>
+          <w:rFonts w:eastAsia="Times New Roman" w:cs="Times New Roman" w:ascii="Arial" w:hAnsi="Arial"/>
+          <w:b w:val="false"/>
+          <w:bCs w:val="false"/>
+          <w:i w:val="false"/>
+          <w:iCs w:val="false"/>
+          <w:smallCaps/>
+          <w:strike w:val="false"/>
+          <w:dstrike w:val="false"/>
+          <w:outline w:val="false"/>
+          <w:color w:val="000000"/>
+          <w:spacing w:val="0"/>
+          <w:kern w:val="0"/>
+          <w:position w:val="0"/>
+          <w:sz w:val="24"/>
+          <w:sz w:val="24"/>
+          <w:szCs w:val="24"/>
+          <w:u w:val="none" w:color="000000"/>
+          <w:shd w:fill="auto" w:val="clear"/>
+          <w:vertAlign w:val="baseline"/>
+          <w:lang w:val="en-US"/>
+        </w:rPr>
+        <w:t>{{</w:t>
+      </w:r>
+      <w:r>
+        <w:rPr>
+          <w:rFonts w:eastAsia="Arial Unicode MS" w:cs="Arial Unicode MS" w:ascii="Arial" w:hAnsi="Arial"/>
+          <w:shd w:fill="auto" w:val="clear"/>
+          <w:lang w:val="en-US"/>
+        </w:rPr>
         <w:t>Scope of Work Description}}</w:t>
       </w:r>
     </w:p>
@@ -460,6 +469,342 @@
       <w:pPr>
         <w:pStyle w:val="Normal"/>
         <w:rPr>
+          <w:rFonts w:ascii="Arial" w:hAnsi="Arial"/>
+          <w:b/>
+          <w:b/>
+          <w:bCs/>
+          <w:smallCaps/>
+          <w:lang w:val="en-US"/>
+        </w:rPr>
+      </w:pPr>
+      <w:r>
+        <w:rPr/>
+      </w:r>
+    </w:p>
+    <w:p>
+      <w:pPr>
+        <w:pStyle w:val="Normal"/>
+        <w:rPr>
+          <w:rFonts w:ascii="Arial" w:hAnsi="Arial"/>
+          <w:b/>
+          <w:b/>
+          <w:bCs/>
+          <w:smallCaps/>
+          <w:lang w:val="en-US"/>
+        </w:rPr>
+      </w:pPr>
+      <w:r>
+        <w:rPr/>
+      </w:r>
+    </w:p>
+    <w:p>
+      <w:pPr>
+        <w:pStyle w:val="Normal"/>
+        <w:rPr>
+          <w:rFonts w:ascii="Arial" w:hAnsi="Arial"/>
+          <w:b/>
+          <w:b/>
+          <w:bCs/>
+          <w:smallCaps/>
+          <w:lang w:val="en-US"/>
+        </w:rPr>
+      </w:pPr>
+      <w:r>
+        <w:rPr/>
+      </w:r>
+    </w:p>
+    <w:p>
+      <w:pPr>
+        <w:pStyle w:val="Normal"/>
+        <w:rPr>
+          <w:rFonts w:ascii="Arial" w:hAnsi="Arial"/>
+          <w:b/>
+          <w:b/>
+          <w:bCs/>
+          <w:smallCaps/>
+          <w:lang w:val="en-US"/>
+        </w:rPr>
+      </w:pPr>
+      <w:r>
+        <w:rPr/>
+      </w:r>
+    </w:p>
+    <w:p>
+      <w:pPr>
+        <w:pStyle w:val="Normal"/>
+        <w:rPr>
+          <w:rFonts w:ascii="Arial" w:hAnsi="Arial"/>
+          <w:b/>
+          <w:b/>
+          <w:bCs/>
+          <w:smallCaps/>
+          <w:lang w:val="en-US"/>
+        </w:rPr>
+      </w:pPr>
+      <w:r>
+        <w:rPr/>
+      </w:r>
+    </w:p>
+    <w:p>
+      <w:pPr>
+        <w:pStyle w:val="Normal"/>
+        <w:rPr>
+          <w:rFonts w:ascii="Arial" w:hAnsi="Arial"/>
+          <w:b/>
+          <w:b/>
+          <w:bCs/>
+          <w:smallCaps/>
+          <w:lang w:val="en-US"/>
+        </w:rPr>
+      </w:pPr>
+      <w:r>
+        <w:rPr/>
+      </w:r>
+    </w:p>
+    <w:p>
+      <w:pPr>
+        <w:pStyle w:val="Normal"/>
+        <w:rPr>
+          <w:rFonts w:ascii="Arial" w:hAnsi="Arial"/>
+          <w:b/>
+          <w:b/>
+          <w:bCs/>
+          <w:smallCaps/>
+          <w:lang w:val="en-US"/>
+        </w:rPr>
+      </w:pPr>
+      <w:r>
+        <w:rPr/>
+      </w:r>
+    </w:p>
+    <w:p>
+      <w:pPr>
+        <w:pStyle w:val="Normal"/>
+        <w:rPr>
+          <w:rFonts w:ascii="Arial" w:hAnsi="Arial"/>
+          <w:b/>
+          <w:b/>
+          <w:bCs/>
+          <w:smallCaps/>
+          <w:lang w:val="en-US"/>
+        </w:rPr>
+      </w:pPr>
+      <w:r>
+        <w:rPr/>
+      </w:r>
+    </w:p>
+    <w:p>
+      <w:pPr>
+        <w:pStyle w:val="Normal"/>
+        <w:rPr>
+          <w:rFonts w:ascii="Arial" w:hAnsi="Arial"/>
+          <w:b/>
+          <w:b/>
+          <w:bCs/>
+          <w:smallCaps/>
+          <w:lang w:val="en-US"/>
+        </w:rPr>
+      </w:pPr>
+      <w:r>
+        <w:rPr/>
+      </w:r>
+    </w:p>
+    <w:p>
+      <w:pPr>
+        <w:pStyle w:val="Normal"/>
+        <w:rPr>
+          <w:rFonts w:ascii="Arial" w:hAnsi="Arial"/>
+          <w:b/>
+          <w:b/>
+          <w:bCs/>
+          <w:smallCaps/>
+          <w:lang w:val="en-US"/>
+        </w:rPr>
+      </w:pPr>
+      <w:r>
+        <w:rPr/>
+      </w:r>
+    </w:p>
+    <w:p>
+      <w:pPr>
+        <w:pStyle w:val="Normal"/>
+        <w:rPr>
+          <w:rFonts w:ascii="Arial" w:hAnsi="Arial"/>
+          <w:b/>
+          <w:b/>
+          <w:bCs/>
+          <w:smallCaps/>
+          <w:lang w:val="en-US"/>
+        </w:rPr>
+      </w:pPr>
+      <w:r>
+        <w:rPr/>
+      </w:r>
+    </w:p>
+    <w:p>
+      <w:pPr>
+        <w:pStyle w:val="Normal"/>
+        <w:rPr>
+          <w:rFonts w:ascii="Arial" w:hAnsi="Arial"/>
+          <w:b/>
+          <w:b/>
+          <w:bCs/>
+          <w:smallCaps/>
+          <w:lang w:val="en-US"/>
+        </w:rPr>
+      </w:pPr>
+      <w:r>
+        <w:rPr/>
+      </w:r>
+    </w:p>
+    <w:p>
+      <w:pPr>
+        <w:pStyle w:val="Normal"/>
+        <w:rPr>
+          <w:rFonts w:ascii="Arial" w:hAnsi="Arial"/>
+          <w:b/>
+          <w:b/>
+          <w:bCs/>
+          <w:smallCaps/>
+          <w:lang w:val="en-US"/>
+        </w:rPr>
+      </w:pPr>
+      <w:r>
+        <w:rPr/>
+      </w:r>
+    </w:p>
+    <w:p>
+      <w:pPr>
+        <w:pStyle w:val="Normal"/>
+        <w:rPr>
+          <w:rFonts w:ascii="Arial" w:hAnsi="Arial"/>
+          <w:b/>
+          <w:b/>
+          <w:bCs/>
+          <w:smallCaps/>
+          <w:lang w:val="en-US"/>
+        </w:rPr>
+      </w:pPr>
+      <w:r>
+        <w:rPr/>
+      </w:r>
+    </w:p>
+    <w:p>
+      <w:pPr>
+        <w:pStyle w:val="Normal"/>
+        <w:rPr>
+          <w:rFonts w:ascii="Arial" w:hAnsi="Arial"/>
+          <w:b/>
+          <w:b/>
+          <w:bCs/>
+          <w:smallCaps/>
+          <w:lang w:val="en-US"/>
+        </w:rPr>
+      </w:pPr>
+      <w:r>
+        <w:rPr/>
+      </w:r>
+    </w:p>
+    <w:p>
+      <w:pPr>
+        <w:pStyle w:val="Normal"/>
+        <w:rPr>
+          <w:rFonts w:ascii="Arial" w:hAnsi="Arial"/>
+          <w:b/>
+          <w:b/>
+          <w:bCs/>
+          <w:smallCaps/>
+          <w:lang w:val="en-US"/>
+        </w:rPr>
+      </w:pPr>
+      <w:r>
+        <w:rPr/>
+      </w:r>
+    </w:p>
+    <w:p>
+      <w:pPr>
+        <w:pStyle w:val="Normal"/>
+        <w:rPr>
+          <w:rFonts w:ascii="Arial" w:hAnsi="Arial"/>
+          <w:b/>
+          <w:b/>
+          <w:bCs/>
+          <w:smallCaps/>
+          <w:lang w:val="en-US"/>
+        </w:rPr>
+      </w:pPr>
+      <w:r>
+        <w:rPr/>
+      </w:r>
+    </w:p>
+    <w:p>
+      <w:pPr>
+        <w:pStyle w:val="Normal"/>
+        <w:rPr>
+          <w:rFonts w:ascii="Arial" w:hAnsi="Arial"/>
+          <w:b/>
+          <w:b/>
+          <w:bCs/>
+          <w:smallCaps/>
+          <w:lang w:val="en-US"/>
+        </w:rPr>
+      </w:pPr>
+      <w:r>
+        <w:rPr/>
+      </w:r>
+    </w:p>
+    <w:p>
+      <w:pPr>
+        <w:pStyle w:val="Normal"/>
+        <w:rPr>
+          <w:rFonts w:ascii="Arial" w:hAnsi="Arial"/>
+          <w:b/>
+          <w:b/>
+          <w:bCs/>
+          <w:smallCaps/>
+          <w:lang w:val="en-US"/>
+        </w:rPr>
+      </w:pPr>
+      <w:r>
+        <w:rPr/>
+      </w:r>
+    </w:p>
+    <w:p>
+      <w:pPr>
+        <w:pStyle w:val="Normal"/>
+        <w:rPr>
+          <w:rFonts w:ascii="Arial" w:hAnsi="Arial"/>
+          <w:b/>
+          <w:b/>
+          <w:bCs/>
+          <w:smallCaps/>
+          <w:lang w:val="en-US"/>
+        </w:rPr>
+      </w:pPr>
+      <w:r>
+        <w:rPr/>
+      </w:r>
+    </w:p>
+    <w:p>
+      <w:pPr>
+        <w:pStyle w:val="Normal"/>
+        <w:rPr>
+          <w:rFonts w:ascii="Arial" w:hAnsi="Arial"/>
+          <w:b/>
+          <w:b/>
+          <w:bCs/>
+          <w:smallCaps/>
+          <w:lang w:val="en-US"/>
+        </w:rPr>
+      </w:pPr>
+      <w:r>
+        <w:rPr/>
+      </w:r>
+    </w:p>
+    <w:p>
+      <w:pPr>
+        <w:pStyle w:val="Normal"/>
+        <w:rPr>
           <w:rFonts w:ascii="Arial" w:hAnsi="Arial" w:eastAsia="Arial" w:cs="Arial"/>
           <w:b/>
           <w:b/>
@@ -501,8 +846,32 @@
           <w:smallCaps/>
           <w:lang w:val="en-US"/>
         </w:rPr>
-        <w:t xml:space="preserve">character areas: </w:t>
-      </w:r>
+        <w:t>character areas:</w:t>
+      </w:r>
+    </w:p>
+    <w:p>
+      <w:pPr>
+        <w:pStyle w:val="Normal"/>
+        <w:ind w:left="0" w:right="0" w:firstLine="720"/>
+        <w:rPr>
+          <w:rFonts w:ascii="Arial" w:hAnsi="Arial"/>
+          <w:b/>
+          <w:b/>
+          <w:bCs/>
+          <w:smallCaps/>
+          <w:lang w:val="en-US"/>
+        </w:rPr>
+      </w:pPr>
+      <w:r>
+        <w:rPr/>
+      </w:r>
+    </w:p>
+    <w:p>
+      <w:pPr>
+        <w:pStyle w:val="Normal"/>
+        <w:ind w:left="0" w:right="0" w:firstLine="720"/>
+        <w:rPr/>
+      </w:pPr>
       <w:r>
         <w:rPr>
           <w:rFonts w:ascii="Arial" w:hAnsi="Arial"/>
@@ -511,6 +880,7 @@
           <w:smallCaps/>
           <w:lang w:val="en-US"/>
         </w:rPr>
+        <w:tab/>
         <w:t>{{</w:t>
       </w:r>
       <w:r>
@@ -518,7 +888,7 @@
           <w:rFonts w:ascii="Arial" w:hAnsi="Arial"/>
           <w:b w:val="false"/>
           <w:bCs w:val="false"/>
-          <w:shd w:fill="00FF00" w:val="clear"/>
+          <w:shd w:fill="auto" w:val="clear"/>
           <w:lang w:val="en-US"/>
         </w:rPr>
         <w:t>Name (Character Areas, Summary)</w:t>
@@ -529,7 +899,7 @@
           <w:b w:val="false"/>
           <w:bCs w:val="false"/>
           <w:smallCaps/>
-          <w:shd w:fill="00FF00" w:val="clear"/>
+          <w:shd w:fill="auto" w:val="clear"/>
           <w:lang w:val="en-US"/>
         </w:rPr>
         <w:t>}}</w:t>
@@ -572,27 +942,87 @@
         </w:rPr>
         <w:t>master plan zones:</w:t>
       </w:r>
-      <w:r>
-        <w:rPr>
-          <w:rFonts w:ascii="Arial" w:hAnsi="Arial"/>
-          <w:shd w:fill="FFFF00" w:val="clear"/>
-          <w:lang w:val="en-US"/>
-        </w:rPr>
-        <w:t xml:space="preserve"> {{</w:t>
-      </w:r>
-      <w:r>
-        <w:rPr>
-          <w:rFonts w:ascii="Arial" w:hAnsi="Arial"/>
-          <w:shd w:fill="00FF00" w:val="clear"/>
-          <w:lang w:val="en-US"/>
-        </w:rPr>
-        <w:t>Name (Master Plan Zones, Summary)}}</w:t>
-      </w:r>
-    </w:p>
-    <w:p>
-      <w:pPr>
-        <w:pStyle w:val="Normal"/>
-        <w:rPr/>
+    </w:p>
+    <w:p>
+      <w:pPr>
+        <w:pStyle w:val="Normal"/>
+        <w:ind w:left="0" w:right="0" w:firstLine="720"/>
+        <w:rPr>
+          <w:rFonts w:ascii="Arial" w:hAnsi="Arial"/>
+          <w:b/>
+          <w:b/>
+          <w:bCs/>
+          <w:smallCaps/>
+          <w:highlight w:val="yellow"/>
+          <w:lang w:val="en-US"/>
+        </w:rPr>
+      </w:pPr>
+      <w:r>
+        <w:rPr/>
+      </w:r>
+    </w:p>
+    <w:p>
+      <w:pPr>
+        <w:pStyle w:val="Normal"/>
+        <w:ind w:left="0" w:right="0" w:firstLine="720"/>
+        <w:rPr/>
+      </w:pPr>
+      <w:r>
+        <w:rPr>
+          <w:rFonts w:ascii="Arial" w:hAnsi="Arial"/>
+          <w:b/>
+          <w:bCs/>
+          <w:smallCaps/>
+          <w:lang w:val="en-US"/>
+        </w:rPr>
+        <w:tab/>
+      </w:r>
+      <w:r>
+        <w:rPr>
+          <w:rFonts w:ascii="Arial" w:hAnsi="Arial"/>
+          <w:lang w:val="en-US"/>
+        </w:rPr>
+        <w:t>{{Name (Master Plan Zones, Summary)}}</w:t>
+      </w:r>
+    </w:p>
+    <w:p>
+      <w:pPr>
+        <w:pStyle w:val="Normal"/>
+        <w:rPr/>
+      </w:pPr>
+      <w:r>
+        <w:rPr/>
+      </w:r>
+    </w:p>
+    <w:p>
+      <w:pPr>
+        <w:pStyle w:val="Normal"/>
+        <w:rPr>
+          <w:rFonts w:ascii="Arial" w:hAnsi="Arial"/>
+          <w:b/>
+          <w:b/>
+          <w:bCs/>
+          <w:smallCaps/>
+          <w:u w:val="single" w:color="000000"/>
+          <w:lang w:val="en-US"/>
+        </w:rPr>
+      </w:pPr>
+      <w:r>
+        <w:rPr/>
+      </w:r>
+    </w:p>
+    <w:p>
+      <w:pPr>
+        <w:pStyle w:val="Normal"/>
+        <w:rPr>
+          <w:rFonts w:ascii="Arial" w:hAnsi="Arial"/>
+          <w:b/>
+          <w:b/>
+          <w:bCs/>
+          <w:smallCaps/>
+          <w:u w:val="single" w:color="000000"/>
+          <w:lang w:val="en-US"/>
+        </w:rPr>
       </w:pPr>
       <w:r>
         <w:rPr/>
@@ -652,7 +1082,25 @@
           <w:shd w:fill="FFFF00" w:val="clear"/>
           <w:lang w:val="en-US"/>
         </w:rPr>
+        <w:t>{{</w:t>
+      </w:r>
+      <w:bookmarkStart w:id="0" w:name="__DdeLink__1848_2979715798"/>
+      <w:r>
+        <w:rPr>
+          <w:rFonts w:eastAsia="Arial Unicode MS" w:cs="Arial Unicode MS"/>
+          <w:shd w:fill="FFFF00" w:val="clear"/>
+          <w:lang w:val="en-US"/>
+        </w:rPr>
         <w:t>APE Map (Management Activity A, Section 106 Review)</w:t>
+      </w:r>
+      <w:bookmarkEnd w:id="0"/>
+      <w:r>
+        <w:rPr>
+          <w:rFonts w:eastAsia="Arial Unicode MS" w:cs="Arial Unicode MS"/>
+          <w:shd w:fill="FFFF00" w:val="clear"/>
+          <w:lang w:val="en-US"/>
+        </w:rPr>
+        <w:t>}}</w:t>
       </w:r>
       <w:r>
         <w:rPr>
@@ -1792,7 +2240,7 @@
                 <wp:positionV relativeFrom="line">
                   <wp:posOffset>77470</wp:posOffset>
                 </wp:positionV>
-                <wp:extent cx="5950585" cy="1270"/>
+                <wp:extent cx="5951220" cy="1270"/>
                 <wp:effectExtent l="0" t="0" r="0" b="0"/>
                 <wp:wrapNone/>
                 <wp:docPr id="2" name="officeArt object"/>
@@ -1803,7 +2251,7 @@
                       <wps:spPr>
                         <a:xfrm>
                           <a:off x="0" y="0"/>
-                          <a:ext cx="5950080" cy="0"/>
+                          <a:ext cx="5950440" cy="0"/>
                         </a:xfrm>
                         <a:prstGeom prst="line">
                           <a:avLst/>
@@ -1830,7 +2278,7 @@
           </mc:Choice>
           <mc:Fallback>
             <w:pict>
-              <v:line id="shape_0" from="0.35pt,6.1pt" to="468.8pt,6.1pt" ID="officeArt object" stroked="t" style="position:absolute">
+              <v:line id="shape_0" from="0.35pt,6.1pt" to="468.85pt,6.1pt" ID="officeArt object" stroked="t" style="position:absolute">
                 <v:stroke color="black" weight="9360" joinstyle="round" endcap="flat"/>
                 <v:fill o:detectmouseclick="t" on="false"/>
               </v:line>
@@ -1920,12 +2368,12 @@
               <wp:anchor behindDoc="0" distT="0" distB="0" distL="0" distR="0" simplePos="0" locked="0" layoutInCell="1" allowOverlap="1" relativeHeight="5">
                 <wp:simplePos x="0" y="0"/>
                 <wp:positionH relativeFrom="column">
-                  <wp:posOffset>-199390</wp:posOffset>
+                  <wp:posOffset>-198755</wp:posOffset>
                 </wp:positionH>
                 <wp:positionV relativeFrom="line">
                   <wp:posOffset>91440</wp:posOffset>
                 </wp:positionV>
-                <wp:extent cx="6750685" cy="1270"/>
+                <wp:extent cx="6751320" cy="1270"/>
                 <wp:effectExtent l="0" t="0" r="0" b="0"/>
                 <wp:wrapNone/>
                 <wp:docPr id="3" name="officeArt object"/>
@@ -1936,7 +2384,7 @@
                       <wps:spPr>
                         <a:xfrm>
                           <a:off x="0" y="0"/>
-                          <a:ext cx="6750000" cy="0"/>
+                          <a:ext cx="6750720" cy="0"/>
                         </a:xfrm>
                         <a:prstGeom prst="line">
                           <a:avLst/>
@@ -1963,7 +2411,7 @@
           </mc:Choice>
           <mc:Fallback>
             <w:pict>
-              <v:line id="shape_0" from="-15.7pt,7.2pt" to="515.75pt,7.2pt" ID="officeArt object" stroked="t" style="position:absolute">
+              <v:line id="shape_0" from="-15.65pt,7.2pt" to="515.85pt,7.2pt" ID="officeArt object" stroked="t" style="position:absolute">
                 <v:stroke color="black" weight="44280" joinstyle="round" endcap="flat"/>
                 <v:fill o:detectmouseclick="t" on="false"/>
               </v:line>
@@ -2083,7 +2531,7 @@
                 <wp:positionV relativeFrom="line">
                   <wp:posOffset>31750</wp:posOffset>
                 </wp:positionV>
-                <wp:extent cx="2407285" cy="1270"/>
+                <wp:extent cx="2407920" cy="1270"/>
                 <wp:effectExtent l="0" t="0" r="0" b="0"/>
                 <wp:wrapNone/>
                 <wp:docPr id="4" name="officeArt object"/>
@@ -2094,7 +2542,7 @@
                       <wps:spPr>
                         <a:xfrm>
                           <a:off x="0" y="0"/>
-                          <a:ext cx="2406600" cy="0"/>
+                          <a:ext cx="2407320" cy="0"/>
                         </a:xfrm>
                         <a:prstGeom prst="line">
                           <a:avLst/>
@@ -2121,7 +2569,7 @@
           </mc:Choice>
           <mc:Fallback>
             <w:pict>
-              <v:line id="shape_0" from="243.4pt,2.5pt" to="432.85pt,2.5pt" ID="officeArt object" stroked="t" style="position:absolute">
+              <v:line id="shape_0" from="243.4pt,2.5pt" to="432.9pt,2.5pt" ID="officeArt object" stroked="t" style="position:absolute">
                 <v:stroke color="black" weight="9360" joinstyle="round" endcap="flat"/>
                 <v:fill o:detectmouseclick="t" on="false"/>
               </v:line>
@@ -2365,7 +2813,7 @@
                 <wp:positionV relativeFrom="line">
                   <wp:posOffset>73660</wp:posOffset>
                 </wp:positionV>
-                <wp:extent cx="5379085" cy="1270"/>
+                <wp:extent cx="5379720" cy="1270"/>
                 <wp:effectExtent l="0" t="0" r="0" b="0"/>
                 <wp:wrapNone/>
                 <wp:docPr id="5" name="officeArt object"/>
@@ -2376,7 +2824,7 @@
                       <wps:spPr>
                         <a:xfrm>
                           <a:off x="0" y="0"/>
-                          <a:ext cx="5378400" cy="0"/>
+                          <a:ext cx="5379120" cy="0"/>
                         </a:xfrm>
                         <a:prstGeom prst="line">
                           <a:avLst/>
@@ -2403,7 +2851,7 @@
           </mc:Choice>
           <mc:Fallback>
             <w:pict>
-              <v:line id="shape_0" from="0.35pt,5.8pt" to="423.8pt,5.8pt" ID="officeArt object" stroked="t" style="position:absolute">
+              <v:line id="shape_0" from="0.35pt,5.8pt" to="423.85pt,5.8pt" ID="officeArt object" stroked="t" style="position:absolute">
                 <v:stroke color="black" weight="9360" joinstyle="round" endcap="flat"/>
                 <v:fill o:detectmouseclick="t" on="false"/>
               </v:line>
@@ -2699,7 +3147,7 @@
                 <wp:positionV relativeFrom="line">
                   <wp:posOffset>62230</wp:posOffset>
                 </wp:positionV>
-                <wp:extent cx="5379085" cy="1270"/>
+                <wp:extent cx="5379720" cy="1270"/>
                 <wp:effectExtent l="0" t="0" r="0" b="0"/>
                 <wp:wrapNone/>
                 <wp:docPr id="6" name="officeArt object"/>
@@ -2710,7 +3158,7 @@
                       <wps:spPr>
                         <a:xfrm>
                           <a:off x="0" y="0"/>
-                          <a:ext cx="5378400" cy="0"/>
+                          <a:ext cx="5379120" cy="0"/>
                         </a:xfrm>
                         <a:prstGeom prst="line">
                           <a:avLst/>
@@ -2737,7 +3185,7 @@
           </mc:Choice>
           <mc:Fallback>
             <w:pict>
-              <v:line id="shape_0" from="0.35pt,4.9pt" to="423.8pt,4.9pt" ID="officeArt object" stroked="t" style="position:absolute">
+              <v:line id="shape_0" from="0.35pt,4.9pt" to="423.85pt,4.9pt" ID="officeArt object" stroked="t" style="position:absolute">
                 <v:stroke color="black" weight="9360" joinstyle="round" endcap="flat"/>
                 <v:fill o:detectmouseclick="t" on="false"/>
               </v:line>
@@ -2929,11 +3377,17 @@
       <w:rPr>
         <w:lang w:val="en-US"/>
       </w:rPr>
-      <w:t>URR #:  {{</w:t>
+      <w:t xml:space="preserve">URR #:  </w:t>
     </w:r>
     <w:r>
       <w:rPr>
-        <w:shd w:fill="FFFF00" w:val="clear"/>
+        <w:lang w:val="en-US"/>
+      </w:rPr>
+      <w:t>{{</w:t>
+    </w:r>
+    <w:r>
+      <w:rPr>
+        <w:shd w:fill="auto" w:val="clear"/>
         <w:lang w:val="en-US"/>
       </w:rPr>
       <w:t>URR#}}</w:t>
@@ -2947,7 +3401,6 @@
     </w:r>
     <w:r>
       <w:rPr>
-        <w:shd w:fill="00FFFF" w:val="clear"/>
         <w:lang w:val="en-US"/>
       </w:rPr>
       <w:t>{{AUTOMATIC DATE}}</w:t>

</xml_diff>

<commit_message>
State No APE Defined when geometry not available
</commit_message>
<xml_diff>
--- a/afrh_prj/docx/afrh_1.docx
+++ b/afrh_prj/docx/afrh_1.docx
@@ -682,19 +682,15 @@
     </w:p>
     <w:p>
       <w:pPr>
-        <w:ind w:firstLine="720"/>
-        <w:rPr>
-          <w:rFonts w:ascii="Arial" w:eastAsia="Arial" w:hAnsi="Arial" w:cs="Arial"/>
-          <w:b/>
-          <w:bCs/>
-          <w:smallCaps/>
-        </w:rPr>
-      </w:pPr>
-    </w:p>
-    <w:p>
-      <w:pPr>
-        <w:ind w:firstLine="720"/>
-      </w:pPr>
+        <w:rPr>
+          <w:rFonts w:ascii="Arial" w:eastAsia="Arial" w:hAnsi="Arial" w:cs="Arial"/>
+          <w:b/>
+          <w:bCs/>
+          <w:smallCaps/>
+        </w:rPr>
+      </w:pPr>
+    </w:p>
+    <w:p>
       <w:r>
         <w:rPr>
           <w:rFonts w:ascii="Arial" w:hAnsi="Arial"/>
@@ -702,39 +698,30 @@
         <w:t>APE Map</w:t>
       </w:r>
     </w:p>
-    <w:p/>
-    <w:p/>
-    <w:p>
-      <w:pPr>
-        <w:rPr>
-          <w:rFonts w:ascii="Arial" w:eastAsia="Arial" w:hAnsi="Arial" w:cs="Arial"/>
-          <w:b/>
-          <w:bCs/>
-          <w:smallCaps/>
-          <w:u w:val="single"/>
-        </w:rPr>
-      </w:pPr>
-      <w:r>
-        <w:rPr>
-          <w:rFonts w:ascii="Arial" w:hAnsi="Arial"/>
-          <w:b/>
-          <w:bCs/>
-          <w:smallCaps/>
-          <w:u w:val="single"/>
-        </w:rPr>
-        <w:t>IDENTIFI</w:t>
-      </w:r>
+    <w:p>
       <w:bookmarkStart w:id="0" w:name="_GoBack"/>
       <w:bookmarkEnd w:id="0"/>
-      <w:r>
-        <w:rPr>
-          <w:rFonts w:ascii="Arial" w:hAnsi="Arial"/>
+    </w:p>
+    <w:p/>
+    <w:p>
+      <w:pPr>
+        <w:rPr>
+          <w:rFonts w:ascii="Arial" w:eastAsia="Arial" w:hAnsi="Arial" w:cs="Arial"/>
           <w:b/>
           <w:bCs/>
           <w:smallCaps/>
           <w:u w:val="single"/>
         </w:rPr>
-        <w:t>CATION OF RESOURCES</w:t>
+      </w:pPr>
+      <w:r>
+        <w:rPr>
+          <w:rFonts w:ascii="Arial" w:hAnsi="Arial"/>
+          <w:b/>
+          <w:bCs/>
+          <w:smallCaps/>
+          <w:u w:val="single"/>
+        </w:rPr>
+        <w:t>IDENTIFICATION OF RESOURCES</w:t>
       </w:r>
     </w:p>
     <w:p>
@@ -4209,7 +4196,7 @@
 </file>
 
 <file path=customXml/itemProps1.xml><?xml version="1.0" encoding="utf-8"?>
-<ds:datastoreItem xmlns:ds="http://schemas.openxmlformats.org/officeDocument/2006/customXml" ds:itemID="{91711F31-623F-4189-BEB1-6DE6C804F192}">
+<ds:datastoreItem xmlns:ds="http://schemas.openxmlformats.org/officeDocument/2006/customXml" ds:itemID="{AF0A271E-C0BA-40C2-A078-41CFB9DFFF2F}">
   <ds:schemaRefs>
     <ds:schemaRef ds:uri="http://schemas.openxmlformats.org/officeDocument/2006/bibliography"/>
   </ds:schemaRefs>

</xml_diff>